<commit_message>
Doc utilisateur + nouvelles fenetre pour l'edition d'un etudiant
</commit_message>
<xml_diff>
--- a/doc/Documentation Utilisateur.docx
+++ b/doc/Documentation Utilisateur.docx
@@ -14,6 +14,7 @@
       <w:r>
         <w:t xml:space="preserve">Documentation Utilisateur pour l'application </w:t>
       </w:r>
+      <w:proofErr w:type="spellStart"/>
       <w:r>
         <w:rPr>
           <w:u w:val="single"/>
@@ -21,6 +22,7 @@
         <w:t>AbsMedical</w:t>
       </w:r>
       <w:bookmarkEnd w:id="0"/>
+      <w:proofErr w:type="spellEnd"/>
     </w:p>
     <w:p>
       <w:pPr>
@@ -353,21 +355,32 @@
       <w:r>
         <w:t xml:space="preserve">Pour utiliser l'application </w:t>
       </w:r>
+      <w:proofErr w:type="spellStart"/>
       <w:r>
         <w:rPr>
           <w:b/>
         </w:rPr>
         <w:t>AbsMedical</w:t>
       </w:r>
+      <w:proofErr w:type="spellEnd"/>
       <w:r>
         <w:t xml:space="preserve">, connectez-vous avec votre compte qui a été donné par le fournisseur. Renseignez tout simplement votre adresse email et votre mot de passe et cliquer sur le bouton bleu </w:t>
       </w:r>
+      <w:proofErr w:type="spellStart"/>
       <w:r>
         <w:rPr>
           <w:b/>
           <w:color w:val="0099FF"/>
         </w:rPr>
-        <w:t>Sign in</w:t>
+        <w:t>Sign</w:t>
+      </w:r>
+      <w:proofErr w:type="spellEnd"/>
+      <w:r>
+        <w:rPr>
+          <w:b/>
+          <w:color w:val="0099FF"/>
+        </w:rPr>
+        <w:t xml:space="preserve"> in</w:t>
       </w:r>
       <w:r>
         <w:t>.</w:t>
@@ -606,13 +619,31 @@
       <w:r>
         <w:t xml:space="preserve">Pour enregistrer un nouveau certificat médical, connectez le lecteur de carte RFID au PC via le port USB si ce n'est pas déjà fait. Une fois le lecteur branché au PC, placez-y la carte de l'étudiant et cliquer sur la tuile verte </w:t>
       </w:r>
+      <w:proofErr w:type="spellStart"/>
       <w:r>
         <w:rPr>
           <w:b/>
           <w:color w:val="00B050"/>
         </w:rPr>
-        <w:t>Register certificate</w:t>
-      </w:r>
+        <w:t>Register</w:t>
+      </w:r>
+      <w:proofErr w:type="spellEnd"/>
+      <w:r>
+        <w:rPr>
+          <w:b/>
+          <w:color w:val="00B050"/>
+        </w:rPr>
+        <w:t xml:space="preserve"> </w:t>
+      </w:r>
+      <w:proofErr w:type="spellStart"/>
+      <w:r>
+        <w:rPr>
+          <w:b/>
+          <w:color w:val="00B050"/>
+        </w:rPr>
+        <w:t>certificate</w:t>
+      </w:r>
+      <w:proofErr w:type="spellEnd"/>
       <w:r>
         <w:t>.</w:t>
       </w:r>
@@ -849,12 +880,28 @@
       <w:r>
         <w:t xml:space="preserve">Cocher ou non </w:t>
       </w:r>
-      <w:r>
-        <w:rPr>
-          <w:b/>
-        </w:rPr>
-        <w:t>Send to student</w:t>
-      </w:r>
+      <w:proofErr w:type="spellStart"/>
+      <w:r>
+        <w:rPr>
+          <w:b/>
+        </w:rPr>
+        <w:t>Send</w:t>
+      </w:r>
+      <w:proofErr w:type="spellEnd"/>
+      <w:r>
+        <w:rPr>
+          <w:b/>
+        </w:rPr>
+        <w:t xml:space="preserve"> to </w:t>
+      </w:r>
+      <w:proofErr w:type="spellStart"/>
+      <w:r>
+        <w:rPr>
+          <w:b/>
+        </w:rPr>
+        <w:t>student</w:t>
+      </w:r>
+      <w:proofErr w:type="spellEnd"/>
       <w:r>
         <w:rPr>
           <w:b/>
@@ -921,12 +968,21 @@
       <w:r>
         <w:t xml:space="preserve">Et enfin, notifier l'étudiant et son école par email en cliquant sur le bouton bleu </w:t>
       </w:r>
+      <w:proofErr w:type="spellStart"/>
       <w:r>
         <w:rPr>
           <w:b/>
           <w:color w:val="0099FF"/>
         </w:rPr>
-        <w:t>Send by mai</w:t>
+        <w:t>Send</w:t>
+      </w:r>
+      <w:proofErr w:type="spellEnd"/>
+      <w:r>
+        <w:rPr>
+          <w:b/>
+          <w:color w:val="0099FF"/>
+        </w:rPr>
+        <w:t xml:space="preserve"> by mai</w:t>
       </w:r>
       <w:r>
         <w:rPr>
@@ -1368,7 +1424,21 @@
         <w:rPr>
           <w:b/>
         </w:rPr>
-        <w:t xml:space="preserve">Update password </w:t>
+        <w:t xml:space="preserve">Update </w:t>
+      </w:r>
+      <w:proofErr w:type="spellStart"/>
+      <w:r>
+        <w:rPr>
+          <w:b/>
+        </w:rPr>
+        <w:t>password</w:t>
+      </w:r>
+      <w:proofErr w:type="spellEnd"/>
+      <w:r>
+        <w:rPr>
+          <w:b/>
+        </w:rPr>
+        <w:t xml:space="preserve"> </w:t>
       </w:r>
       <w:r>
         <w:t>pour prendre en compte les modifications.</w:t>
@@ -1511,7 +1581,7 @@
           <w:lang w:eastAsia="fr-FR"/>
         </w:rPr>
         <w:pict>
-          <v:roundrect id="_x0000_s1028" style="position:absolute;margin-left:12pt;margin-top:5pt;width:412.3pt;height:44.85pt;z-index:251659264" arcsize="10923f" fillcolor="#f79646 [3209]" strokecolor="#f2f2f2 [3041]" strokeweight="3pt">
+          <v:roundrect id="_x0000_s1028" style="position:absolute;margin-left:8.5pt;margin-top:5pt;width:419.9pt;height:44.85pt;z-index:251659264" arcsize="10923f" fillcolor="#f79646 [3209]" strokecolor="#f2f2f2 [3041]" strokeweight="3pt">
             <v:shadow on="t" type="perspective" color="#974706 [1609]" opacity=".5" offset="1pt" offset2="-1pt"/>
             <v:textbox>
               <w:txbxContent>
@@ -1567,8 +1637,17 @@
           <w:b/>
           <w:color w:val="7030A0"/>
         </w:rPr>
-        <w:t>Manage Students</w:t>
-      </w:r>
+        <w:t xml:space="preserve">Manage </w:t>
+      </w:r>
+      <w:proofErr w:type="spellStart"/>
+      <w:r>
+        <w:rPr>
+          <w:b/>
+          <w:color w:val="7030A0"/>
+        </w:rPr>
+        <w:t>Students</w:t>
+      </w:r>
+      <w:proofErr w:type="spellEnd"/>
     </w:p>
     <w:p>
       <w:pPr>
@@ -1652,8 +1731,13 @@
     <w:pPr>
       <w:pStyle w:val="En-tte"/>
     </w:pPr>
+    <w:proofErr w:type="spellStart"/>
     <w:r>
-      <w:t>Magnin Adrien</w:t>
+      <w:t>Magnin</w:t>
+    </w:r>
+    <w:proofErr w:type="spellEnd"/>
+    <w:r>
+      <w:t xml:space="preserve"> Adrien</w:t>
     </w:r>
   </w:p>
   <w:p>
@@ -2915,7 +2999,7 @@
 </file>
 
 <file path=customXml/itemProps1.xml><?xml version="1.0" encoding="utf-8"?>
-<ds:datastoreItem xmlns:ds="http://schemas.openxmlformats.org/officeDocument/2006/customXml" ds:itemID="{C3F223D5-FB08-4BCF-8BE2-E2482B6A74C6}">
+<ds:datastoreItem xmlns:ds="http://schemas.openxmlformats.org/officeDocument/2006/customXml" ds:itemID="{CF3BBD0B-7089-4945-8AA6-3625F3C7971D}">
   <ds:schemaRefs>
     <ds:schemaRef ds:uri="http://schemas.openxmlformats.org/officeDocument/2006/bibliography"/>
   </ds:schemaRefs>

</xml_diff>

<commit_message>
Quick update + doc utilisateur
</commit_message>
<xml_diff>
--- a/doc/Documentation Utilisateur.docx
+++ b/doc/Documentation Utilisateur.docx
@@ -10,7 +10,7 @@
           <w:u w:val="single"/>
         </w:rPr>
       </w:pPr>
-      <w:bookmarkStart w:id="0" w:name="_Toc481488211"/>
+      <w:bookmarkStart w:id="0" w:name="_Toc482034221"/>
       <w:r>
         <w:t xml:space="preserve">Documentation Utilisateur pour l'application </w:t>
       </w:r>
@@ -31,22 +31,20 @@
     </w:p>
     <w:sdt>
       <w:sdtPr>
+        <w:rPr>
+          <w:rFonts w:asciiTheme="minorHAnsi" w:eastAsiaTheme="minorHAnsi" w:hAnsiTheme="minorHAnsi" w:cstheme="minorBidi"/>
+          <w:b w:val="0"/>
+          <w:bCs w:val="0"/>
+          <w:color w:val="auto"/>
+          <w:sz w:val="22"/>
+          <w:szCs w:val="22"/>
+        </w:rPr>
         <w:id w:val="171904766"/>
         <w:docPartObj>
           <w:docPartGallery w:val="Table of Contents"/>
           <w:docPartUnique/>
         </w:docPartObj>
       </w:sdtPr>
-      <w:sdtEndPr>
-        <w:rPr>
-          <w:rFonts w:asciiTheme="minorHAnsi" w:eastAsiaTheme="minorHAnsi" w:hAnsiTheme="minorHAnsi" w:cstheme="minorBidi"/>
-          <w:b w:val="0"/>
-          <w:bCs w:val="0"/>
-          <w:color w:val="auto"/>
-          <w:sz w:val="22"/>
-          <w:szCs w:val="22"/>
-        </w:rPr>
-      </w:sdtEndPr>
       <w:sdtContent>
         <w:p>
           <w:pPr>
@@ -63,7 +61,6 @@
             <w:tabs>
               <w:tab w:val="right" w:leader="dot" w:pos="9062"/>
             </w:tabs>
-            <w:jc w:val="both"/>
             <w:rPr>
               <w:rFonts w:eastAsiaTheme="minorEastAsia"/>
               <w:noProof/>
@@ -79,7 +76,7 @@
           <w:r>
             <w:fldChar w:fldCharType="separate"/>
           </w:r>
-          <w:hyperlink w:anchor="_Toc481488211" w:history="1">
+          <w:hyperlink w:anchor="_Toc482034221" w:history="1">
             <w:r>
               <w:rPr>
                 <w:rStyle w:val="Lienhypertexte"/>
@@ -106,7 +103,7 @@
                 <w:noProof/>
                 <w:webHidden/>
               </w:rPr>
-              <w:instrText xml:space="preserve"> PAGEREF _Toc481488211 \h </w:instrText>
+              <w:instrText xml:space="preserve"> PAGEREF _Toc482034221 \h </w:instrText>
             </w:r>
             <w:r>
               <w:rPr>
@@ -144,12 +141,13 @@
               <w:tab w:val="left" w:pos="660"/>
               <w:tab w:val="right" w:leader="dot" w:pos="9062"/>
             </w:tabs>
-            <w:jc w:val="both"/>
             <w:rPr>
+              <w:rFonts w:eastAsiaTheme="minorEastAsia"/>
               <w:noProof/>
+              <w:lang w:eastAsia="fr-FR"/>
             </w:rPr>
           </w:pPr>
-          <w:hyperlink w:anchor="_Toc481488212" w:history="1">
+          <w:hyperlink w:anchor="_Toc482034222" w:history="1">
             <w:r>
               <w:rPr>
                 <w:rStyle w:val="Lienhypertexte"/>
@@ -160,7 +158,9 @@
             </w:r>
             <w:r>
               <w:rPr>
-                <w:noProof/>
+                <w:rFonts w:eastAsiaTheme="minorEastAsia"/>
+                <w:noProof/>
+                <w:lang w:eastAsia="fr-FR"/>
               </w:rPr>
               <w:tab/>
             </w:r>
@@ -190,7 +190,7 @@
                 <w:noProof/>
                 <w:webHidden/>
               </w:rPr>
-              <w:instrText xml:space="preserve"> PAGEREF _Toc481488212 \h </w:instrText>
+              <w:instrText xml:space="preserve"> PAGEREF _Toc482034222 \h </w:instrText>
             </w:r>
             <w:r>
               <w:rPr>
@@ -228,19 +228,105 @@
               <w:tab w:val="left" w:pos="660"/>
               <w:tab w:val="right" w:leader="dot" w:pos="9062"/>
             </w:tabs>
-            <w:jc w:val="both"/>
+            <w:rPr>
+              <w:rFonts w:eastAsiaTheme="minorEastAsia"/>
+              <w:noProof/>
+              <w:lang w:eastAsia="fr-FR"/>
+            </w:rPr>
+          </w:pPr>
+          <w:hyperlink w:anchor="_Toc482034223" w:history="1">
+            <w:r>
+              <w:rPr>
+                <w:rStyle w:val="Lienhypertexte"/>
+                <w:rFonts w:ascii="Symbol" w:hAnsi="Symbol"/>
+                <w:noProof/>
+              </w:rPr>
+              <w:t></w:t>
+            </w:r>
+            <w:r>
+              <w:rPr>
+                <w:rFonts w:eastAsiaTheme="minorEastAsia"/>
+                <w:noProof/>
+                <w:lang w:eastAsia="fr-FR"/>
+              </w:rPr>
+              <w:tab/>
+            </w:r>
+            <w:r>
+              <w:rPr>
+                <w:rStyle w:val="Lienhypertexte"/>
+                <w:noProof/>
+              </w:rPr>
+              <w:t>2/ L'application</w:t>
+            </w:r>
+            <w:r>
+              <w:rPr>
+                <w:noProof/>
+                <w:webHidden/>
+              </w:rPr>
+              <w:tab/>
+            </w:r>
+            <w:r>
+              <w:rPr>
+                <w:noProof/>
+                <w:webHidden/>
+              </w:rPr>
+              <w:fldChar w:fldCharType="begin"/>
+            </w:r>
+            <w:r>
+              <w:rPr>
+                <w:noProof/>
+                <w:webHidden/>
+              </w:rPr>
+              <w:instrText xml:space="preserve"> PAGEREF _Toc482034223 \h </w:instrText>
+            </w:r>
+            <w:r>
+              <w:rPr>
+                <w:noProof/>
+                <w:webHidden/>
+              </w:rPr>
+            </w:r>
+            <w:r>
+              <w:rPr>
+                <w:noProof/>
+                <w:webHidden/>
+              </w:rPr>
+              <w:fldChar w:fldCharType="separate"/>
+            </w:r>
+            <w:r>
+              <w:rPr>
+                <w:noProof/>
+                <w:webHidden/>
+              </w:rPr>
+              <w:t>3</w:t>
+            </w:r>
+            <w:r>
+              <w:rPr>
+                <w:noProof/>
+                <w:webHidden/>
+              </w:rPr>
+              <w:fldChar w:fldCharType="end"/>
+            </w:r>
+          </w:hyperlink>
+        </w:p>
+        <w:p>
+          <w:pPr>
+            <w:pStyle w:val="TM3"/>
+            <w:tabs>
+              <w:tab w:val="left" w:pos="880"/>
+              <w:tab w:val="right" w:leader="dot" w:pos="9062"/>
+            </w:tabs>
             <w:rPr>
               <w:noProof/>
             </w:rPr>
           </w:pPr>
-          <w:hyperlink w:anchor="_Toc481488213" w:history="1">
+          <w:hyperlink w:anchor="_Toc482034224" w:history="1">
             <w:r>
               <w:rPr>
                 <w:rStyle w:val="Lienhypertexte"/>
-                <w:rFonts w:ascii="Symbol" w:hAnsi="Symbol"/>
-                <w:noProof/>
-              </w:rPr>
-              <w:t></w:t>
+                <w:rFonts w:ascii="Wingdings" w:hAnsi="Wingdings"/>
+                <w:noProof/>
+              </w:rPr>
+              <w:t></w:t>
             </w:r>
             <w:r>
               <w:rPr>
@@ -253,7 +339,7 @@
                 <w:rStyle w:val="Lienhypertexte"/>
                 <w:noProof/>
               </w:rPr>
-              <w:t>2/ Menu principale</w:t>
+              <w:t>2.1 / Enregistrement d'un certificat médical</w:t>
             </w:r>
             <w:r>
               <w:rPr>
@@ -274,7 +360,7 @@
                 <w:noProof/>
                 <w:webHidden/>
               </w:rPr>
-              <w:instrText xml:space="preserve"> PAGEREF _Toc481488213 \h </w:instrText>
+              <w:instrText xml:space="preserve"> PAGEREF _Toc482034224 \h </w:instrText>
             </w:r>
             <w:r>
               <w:rPr>
@@ -294,7 +380,754 @@
                 <w:noProof/>
                 <w:webHidden/>
               </w:rPr>
-              <w:t>2</w:t>
+              <w:t>3</w:t>
+            </w:r>
+            <w:r>
+              <w:rPr>
+                <w:noProof/>
+                <w:webHidden/>
+              </w:rPr>
+              <w:fldChar w:fldCharType="end"/>
+            </w:r>
+          </w:hyperlink>
+        </w:p>
+        <w:p>
+          <w:pPr>
+            <w:pStyle w:val="TM3"/>
+            <w:tabs>
+              <w:tab w:val="left" w:pos="880"/>
+              <w:tab w:val="right" w:leader="dot" w:pos="9062"/>
+            </w:tabs>
+            <w:rPr>
+              <w:noProof/>
+            </w:rPr>
+          </w:pPr>
+          <w:hyperlink w:anchor="_Toc482034225" w:history="1">
+            <w:r>
+              <w:rPr>
+                <w:rStyle w:val="Lienhypertexte"/>
+                <w:rFonts w:ascii="Courier New" w:hAnsi="Courier New" w:cs="Courier New"/>
+                <w:noProof/>
+              </w:rPr>
+              <w:t>o</w:t>
+            </w:r>
+            <w:r>
+              <w:rPr>
+                <w:noProof/>
+              </w:rPr>
+              <w:tab/>
+            </w:r>
+            <w:r>
+              <w:rPr>
+                <w:rStyle w:val="Lienhypertexte"/>
+                <w:noProof/>
+              </w:rPr>
+              <w:t>2.1.1 / Exemple de PDF</w:t>
+            </w:r>
+            <w:r>
+              <w:rPr>
+                <w:noProof/>
+                <w:webHidden/>
+              </w:rPr>
+              <w:tab/>
+            </w:r>
+            <w:r>
+              <w:rPr>
+                <w:noProof/>
+                <w:webHidden/>
+              </w:rPr>
+              <w:fldChar w:fldCharType="begin"/>
+            </w:r>
+            <w:r>
+              <w:rPr>
+                <w:noProof/>
+                <w:webHidden/>
+              </w:rPr>
+              <w:instrText xml:space="preserve"> PAGEREF _Toc482034225 \h </w:instrText>
+            </w:r>
+            <w:r>
+              <w:rPr>
+                <w:noProof/>
+                <w:webHidden/>
+              </w:rPr>
+            </w:r>
+            <w:r>
+              <w:rPr>
+                <w:noProof/>
+                <w:webHidden/>
+              </w:rPr>
+              <w:fldChar w:fldCharType="separate"/>
+            </w:r>
+            <w:r>
+              <w:rPr>
+                <w:noProof/>
+                <w:webHidden/>
+              </w:rPr>
+              <w:t>5</w:t>
+            </w:r>
+            <w:r>
+              <w:rPr>
+                <w:noProof/>
+                <w:webHidden/>
+              </w:rPr>
+              <w:fldChar w:fldCharType="end"/>
+            </w:r>
+          </w:hyperlink>
+        </w:p>
+        <w:p>
+          <w:pPr>
+            <w:pStyle w:val="TM3"/>
+            <w:tabs>
+              <w:tab w:val="left" w:pos="880"/>
+              <w:tab w:val="right" w:leader="dot" w:pos="9062"/>
+            </w:tabs>
+            <w:rPr>
+              <w:noProof/>
+            </w:rPr>
+          </w:pPr>
+          <w:hyperlink w:anchor="_Toc482034226" w:history="1">
+            <w:r>
+              <w:rPr>
+                <w:rStyle w:val="Lienhypertexte"/>
+                <w:rFonts w:ascii="Wingdings" w:hAnsi="Wingdings"/>
+                <w:noProof/>
+              </w:rPr>
+              <w:t></w:t>
+            </w:r>
+            <w:r>
+              <w:rPr>
+                <w:noProof/>
+              </w:rPr>
+              <w:tab/>
+            </w:r>
+            <w:r>
+              <w:rPr>
+                <w:rStyle w:val="Lienhypertexte"/>
+                <w:noProof/>
+              </w:rPr>
+              <w:t>2.2 / Gérer son profil</w:t>
+            </w:r>
+            <w:r>
+              <w:rPr>
+                <w:noProof/>
+                <w:webHidden/>
+              </w:rPr>
+              <w:tab/>
+            </w:r>
+            <w:r>
+              <w:rPr>
+                <w:noProof/>
+                <w:webHidden/>
+              </w:rPr>
+              <w:fldChar w:fldCharType="begin"/>
+            </w:r>
+            <w:r>
+              <w:rPr>
+                <w:noProof/>
+                <w:webHidden/>
+              </w:rPr>
+              <w:instrText xml:space="preserve"> PAGEREF _Toc482034226 \h </w:instrText>
+            </w:r>
+            <w:r>
+              <w:rPr>
+                <w:noProof/>
+                <w:webHidden/>
+              </w:rPr>
+            </w:r>
+            <w:r>
+              <w:rPr>
+                <w:noProof/>
+                <w:webHidden/>
+              </w:rPr>
+              <w:fldChar w:fldCharType="separate"/>
+            </w:r>
+            <w:r>
+              <w:rPr>
+                <w:noProof/>
+                <w:webHidden/>
+              </w:rPr>
+              <w:t>6</w:t>
+            </w:r>
+            <w:r>
+              <w:rPr>
+                <w:noProof/>
+                <w:webHidden/>
+              </w:rPr>
+              <w:fldChar w:fldCharType="end"/>
+            </w:r>
+          </w:hyperlink>
+        </w:p>
+        <w:p>
+          <w:pPr>
+            <w:pStyle w:val="TM3"/>
+            <w:tabs>
+              <w:tab w:val="left" w:pos="880"/>
+              <w:tab w:val="right" w:leader="dot" w:pos="9062"/>
+            </w:tabs>
+            <w:rPr>
+              <w:noProof/>
+            </w:rPr>
+          </w:pPr>
+          <w:hyperlink w:anchor="_Toc482034227" w:history="1">
+            <w:r>
+              <w:rPr>
+                <w:rStyle w:val="Lienhypertexte"/>
+                <w:rFonts w:ascii="Courier New" w:hAnsi="Courier New" w:cs="Courier New"/>
+                <w:noProof/>
+              </w:rPr>
+              <w:t>o</w:t>
+            </w:r>
+            <w:r>
+              <w:rPr>
+                <w:noProof/>
+              </w:rPr>
+              <w:tab/>
+            </w:r>
+            <w:r>
+              <w:rPr>
+                <w:rStyle w:val="Lienhypertexte"/>
+                <w:noProof/>
+              </w:rPr>
+              <w:t>2.2.1 / Modifier ses informations personnelles</w:t>
+            </w:r>
+            <w:r>
+              <w:rPr>
+                <w:noProof/>
+                <w:webHidden/>
+              </w:rPr>
+              <w:tab/>
+            </w:r>
+            <w:r>
+              <w:rPr>
+                <w:noProof/>
+                <w:webHidden/>
+              </w:rPr>
+              <w:fldChar w:fldCharType="begin"/>
+            </w:r>
+            <w:r>
+              <w:rPr>
+                <w:noProof/>
+                <w:webHidden/>
+              </w:rPr>
+              <w:instrText xml:space="preserve"> PAGEREF _Toc482034227 \h </w:instrText>
+            </w:r>
+            <w:r>
+              <w:rPr>
+                <w:noProof/>
+                <w:webHidden/>
+              </w:rPr>
+            </w:r>
+            <w:r>
+              <w:rPr>
+                <w:noProof/>
+                <w:webHidden/>
+              </w:rPr>
+              <w:fldChar w:fldCharType="separate"/>
+            </w:r>
+            <w:r>
+              <w:rPr>
+                <w:noProof/>
+                <w:webHidden/>
+              </w:rPr>
+              <w:t>6</w:t>
+            </w:r>
+            <w:r>
+              <w:rPr>
+                <w:noProof/>
+                <w:webHidden/>
+              </w:rPr>
+              <w:fldChar w:fldCharType="end"/>
+            </w:r>
+          </w:hyperlink>
+        </w:p>
+        <w:p>
+          <w:pPr>
+            <w:pStyle w:val="TM3"/>
+            <w:tabs>
+              <w:tab w:val="left" w:pos="880"/>
+              <w:tab w:val="right" w:leader="dot" w:pos="9062"/>
+            </w:tabs>
+            <w:rPr>
+              <w:noProof/>
+            </w:rPr>
+          </w:pPr>
+          <w:hyperlink w:anchor="_Toc482034228" w:history="1">
+            <w:r>
+              <w:rPr>
+                <w:rStyle w:val="Lienhypertexte"/>
+                <w:rFonts w:ascii="Courier New" w:hAnsi="Courier New" w:cs="Courier New"/>
+                <w:noProof/>
+              </w:rPr>
+              <w:t>o</w:t>
+            </w:r>
+            <w:r>
+              <w:rPr>
+                <w:noProof/>
+              </w:rPr>
+              <w:tab/>
+            </w:r>
+            <w:r>
+              <w:rPr>
+                <w:rStyle w:val="Lienhypertexte"/>
+                <w:noProof/>
+              </w:rPr>
+              <w:t>2.2.2 / Modifier son mot de passe</w:t>
+            </w:r>
+            <w:r>
+              <w:rPr>
+                <w:noProof/>
+                <w:webHidden/>
+              </w:rPr>
+              <w:tab/>
+            </w:r>
+            <w:r>
+              <w:rPr>
+                <w:noProof/>
+                <w:webHidden/>
+              </w:rPr>
+              <w:fldChar w:fldCharType="begin"/>
+            </w:r>
+            <w:r>
+              <w:rPr>
+                <w:noProof/>
+                <w:webHidden/>
+              </w:rPr>
+              <w:instrText xml:space="preserve"> PAGEREF _Toc482034228 \h </w:instrText>
+            </w:r>
+            <w:r>
+              <w:rPr>
+                <w:noProof/>
+                <w:webHidden/>
+              </w:rPr>
+            </w:r>
+            <w:r>
+              <w:rPr>
+                <w:noProof/>
+                <w:webHidden/>
+              </w:rPr>
+              <w:fldChar w:fldCharType="separate"/>
+            </w:r>
+            <w:r>
+              <w:rPr>
+                <w:noProof/>
+                <w:webHidden/>
+              </w:rPr>
+              <w:t>7</w:t>
+            </w:r>
+            <w:r>
+              <w:rPr>
+                <w:noProof/>
+                <w:webHidden/>
+              </w:rPr>
+              <w:fldChar w:fldCharType="end"/>
+            </w:r>
+          </w:hyperlink>
+        </w:p>
+        <w:p>
+          <w:pPr>
+            <w:pStyle w:val="TM3"/>
+            <w:tabs>
+              <w:tab w:val="left" w:pos="880"/>
+              <w:tab w:val="right" w:leader="dot" w:pos="9062"/>
+            </w:tabs>
+            <w:rPr>
+              <w:noProof/>
+            </w:rPr>
+          </w:pPr>
+          <w:hyperlink w:anchor="_Toc482034229" w:history="1">
+            <w:r>
+              <w:rPr>
+                <w:rStyle w:val="Lienhypertexte"/>
+                <w:rFonts w:ascii="Courier New" w:hAnsi="Courier New" w:cs="Courier New"/>
+                <w:noProof/>
+              </w:rPr>
+              <w:t>o</w:t>
+            </w:r>
+            <w:r>
+              <w:rPr>
+                <w:noProof/>
+              </w:rPr>
+              <w:tab/>
+            </w:r>
+            <w:r>
+              <w:rPr>
+                <w:rStyle w:val="Lienhypertexte"/>
+                <w:noProof/>
+              </w:rPr>
+              <w:t>2.2.3 / Configurer son adresse mail</w:t>
+            </w:r>
+            <w:r>
+              <w:rPr>
+                <w:noProof/>
+                <w:webHidden/>
+              </w:rPr>
+              <w:tab/>
+            </w:r>
+            <w:r>
+              <w:rPr>
+                <w:noProof/>
+                <w:webHidden/>
+              </w:rPr>
+              <w:fldChar w:fldCharType="begin"/>
+            </w:r>
+            <w:r>
+              <w:rPr>
+                <w:noProof/>
+                <w:webHidden/>
+              </w:rPr>
+              <w:instrText xml:space="preserve"> PAGEREF _Toc482034229 \h </w:instrText>
+            </w:r>
+            <w:r>
+              <w:rPr>
+                <w:noProof/>
+                <w:webHidden/>
+              </w:rPr>
+            </w:r>
+            <w:r>
+              <w:rPr>
+                <w:noProof/>
+                <w:webHidden/>
+              </w:rPr>
+              <w:fldChar w:fldCharType="separate"/>
+            </w:r>
+            <w:r>
+              <w:rPr>
+                <w:noProof/>
+                <w:webHidden/>
+              </w:rPr>
+              <w:t>7</w:t>
+            </w:r>
+            <w:r>
+              <w:rPr>
+                <w:noProof/>
+                <w:webHidden/>
+              </w:rPr>
+              <w:fldChar w:fldCharType="end"/>
+            </w:r>
+          </w:hyperlink>
+        </w:p>
+        <w:p>
+          <w:pPr>
+            <w:pStyle w:val="TM3"/>
+            <w:tabs>
+              <w:tab w:val="left" w:pos="880"/>
+              <w:tab w:val="right" w:leader="dot" w:pos="9062"/>
+            </w:tabs>
+            <w:rPr>
+              <w:noProof/>
+            </w:rPr>
+          </w:pPr>
+          <w:hyperlink w:anchor="_Toc482034230" w:history="1">
+            <w:r>
+              <w:rPr>
+                <w:rStyle w:val="Lienhypertexte"/>
+                <w:rFonts w:ascii="Wingdings" w:hAnsi="Wingdings"/>
+                <w:noProof/>
+              </w:rPr>
+              <w:t></w:t>
+            </w:r>
+            <w:r>
+              <w:rPr>
+                <w:noProof/>
+              </w:rPr>
+              <w:tab/>
+            </w:r>
+            <w:r>
+              <w:rPr>
+                <w:rStyle w:val="Lienhypertexte"/>
+                <w:noProof/>
+              </w:rPr>
+              <w:t>2.3 / Gestion des étudiants</w:t>
+            </w:r>
+            <w:r>
+              <w:rPr>
+                <w:noProof/>
+                <w:webHidden/>
+              </w:rPr>
+              <w:tab/>
+            </w:r>
+            <w:r>
+              <w:rPr>
+                <w:noProof/>
+                <w:webHidden/>
+              </w:rPr>
+              <w:fldChar w:fldCharType="begin"/>
+            </w:r>
+            <w:r>
+              <w:rPr>
+                <w:noProof/>
+                <w:webHidden/>
+              </w:rPr>
+              <w:instrText xml:space="preserve"> PAGEREF _Toc482034230 \h </w:instrText>
+            </w:r>
+            <w:r>
+              <w:rPr>
+                <w:noProof/>
+                <w:webHidden/>
+              </w:rPr>
+            </w:r>
+            <w:r>
+              <w:rPr>
+                <w:noProof/>
+                <w:webHidden/>
+              </w:rPr>
+              <w:fldChar w:fldCharType="separate"/>
+            </w:r>
+            <w:r>
+              <w:rPr>
+                <w:noProof/>
+                <w:webHidden/>
+              </w:rPr>
+              <w:t>8</w:t>
+            </w:r>
+            <w:r>
+              <w:rPr>
+                <w:noProof/>
+                <w:webHidden/>
+              </w:rPr>
+              <w:fldChar w:fldCharType="end"/>
+            </w:r>
+          </w:hyperlink>
+        </w:p>
+        <w:p>
+          <w:pPr>
+            <w:pStyle w:val="TM3"/>
+            <w:tabs>
+              <w:tab w:val="left" w:pos="880"/>
+              <w:tab w:val="right" w:leader="dot" w:pos="9062"/>
+            </w:tabs>
+            <w:rPr>
+              <w:noProof/>
+            </w:rPr>
+          </w:pPr>
+          <w:hyperlink w:anchor="_Toc482034231" w:history="1">
+            <w:r>
+              <w:rPr>
+                <w:rStyle w:val="Lienhypertexte"/>
+                <w:rFonts w:ascii="Courier New" w:hAnsi="Courier New" w:cs="Courier New"/>
+                <w:noProof/>
+              </w:rPr>
+              <w:t>o</w:t>
+            </w:r>
+            <w:r>
+              <w:rPr>
+                <w:noProof/>
+              </w:rPr>
+              <w:tab/>
+            </w:r>
+            <w:r>
+              <w:rPr>
+                <w:rStyle w:val="Lienhypertexte"/>
+                <w:noProof/>
+              </w:rPr>
+              <w:t>2.3.1 / Enregistrer un nouvel étudiant</w:t>
+            </w:r>
+            <w:r>
+              <w:rPr>
+                <w:noProof/>
+                <w:webHidden/>
+              </w:rPr>
+              <w:tab/>
+            </w:r>
+            <w:r>
+              <w:rPr>
+                <w:noProof/>
+                <w:webHidden/>
+              </w:rPr>
+              <w:fldChar w:fldCharType="begin"/>
+            </w:r>
+            <w:r>
+              <w:rPr>
+                <w:noProof/>
+                <w:webHidden/>
+              </w:rPr>
+              <w:instrText xml:space="preserve"> PAGEREF _Toc482034231 \h </w:instrText>
+            </w:r>
+            <w:r>
+              <w:rPr>
+                <w:noProof/>
+                <w:webHidden/>
+              </w:rPr>
+            </w:r>
+            <w:r>
+              <w:rPr>
+                <w:noProof/>
+                <w:webHidden/>
+              </w:rPr>
+              <w:fldChar w:fldCharType="separate"/>
+            </w:r>
+            <w:r>
+              <w:rPr>
+                <w:noProof/>
+                <w:webHidden/>
+              </w:rPr>
+              <w:t>8</w:t>
+            </w:r>
+            <w:r>
+              <w:rPr>
+                <w:noProof/>
+                <w:webHidden/>
+              </w:rPr>
+              <w:fldChar w:fldCharType="end"/>
+            </w:r>
+          </w:hyperlink>
+        </w:p>
+        <w:p>
+          <w:pPr>
+            <w:pStyle w:val="TM3"/>
+            <w:tabs>
+              <w:tab w:val="left" w:pos="880"/>
+              <w:tab w:val="right" w:leader="dot" w:pos="9062"/>
+            </w:tabs>
+            <w:rPr>
+              <w:noProof/>
+            </w:rPr>
+          </w:pPr>
+          <w:hyperlink w:anchor="_Toc482034232" w:history="1">
+            <w:r>
+              <w:rPr>
+                <w:rStyle w:val="Lienhypertexte"/>
+                <w:rFonts w:ascii="Courier New" w:hAnsi="Courier New" w:cs="Courier New"/>
+                <w:noProof/>
+              </w:rPr>
+              <w:t>o</w:t>
+            </w:r>
+            <w:r>
+              <w:rPr>
+                <w:noProof/>
+              </w:rPr>
+              <w:tab/>
+            </w:r>
+            <w:r>
+              <w:rPr>
+                <w:rStyle w:val="Lienhypertexte"/>
+                <w:noProof/>
+              </w:rPr>
+              <w:t>2.3.2 / Editer les informations d'un étudiant</w:t>
+            </w:r>
+            <w:r>
+              <w:rPr>
+                <w:noProof/>
+                <w:webHidden/>
+              </w:rPr>
+              <w:tab/>
+            </w:r>
+            <w:r>
+              <w:rPr>
+                <w:noProof/>
+                <w:webHidden/>
+              </w:rPr>
+              <w:fldChar w:fldCharType="begin"/>
+            </w:r>
+            <w:r>
+              <w:rPr>
+                <w:noProof/>
+                <w:webHidden/>
+              </w:rPr>
+              <w:instrText xml:space="preserve"> PAGEREF _Toc482034232 \h </w:instrText>
+            </w:r>
+            <w:r>
+              <w:rPr>
+                <w:noProof/>
+                <w:webHidden/>
+              </w:rPr>
+            </w:r>
+            <w:r>
+              <w:rPr>
+                <w:noProof/>
+                <w:webHidden/>
+              </w:rPr>
+              <w:fldChar w:fldCharType="separate"/>
+            </w:r>
+            <w:r>
+              <w:rPr>
+                <w:noProof/>
+                <w:webHidden/>
+              </w:rPr>
+              <w:t>9</w:t>
+            </w:r>
+            <w:r>
+              <w:rPr>
+                <w:noProof/>
+                <w:webHidden/>
+              </w:rPr>
+              <w:fldChar w:fldCharType="end"/>
+            </w:r>
+          </w:hyperlink>
+        </w:p>
+        <w:p>
+          <w:pPr>
+            <w:pStyle w:val="TM3"/>
+            <w:tabs>
+              <w:tab w:val="left" w:pos="880"/>
+              <w:tab w:val="right" w:leader="dot" w:pos="9062"/>
+            </w:tabs>
+            <w:rPr>
+              <w:noProof/>
+            </w:rPr>
+          </w:pPr>
+          <w:hyperlink w:anchor="_Toc482034233" w:history="1">
+            <w:r>
+              <w:rPr>
+                <w:rStyle w:val="Lienhypertexte"/>
+                <w:rFonts w:ascii="Courier New" w:hAnsi="Courier New" w:cs="Courier New"/>
+                <w:noProof/>
+              </w:rPr>
+              <w:t>o</w:t>
+            </w:r>
+            <w:r>
+              <w:rPr>
+                <w:noProof/>
+              </w:rPr>
+              <w:tab/>
+            </w:r>
+            <w:r>
+              <w:rPr>
+                <w:rStyle w:val="Lienhypertexte"/>
+                <w:noProof/>
+              </w:rPr>
+              <w:t>2.3.3 / Supprimer un étudiant</w:t>
+            </w:r>
+            <w:r>
+              <w:rPr>
+                <w:noProof/>
+                <w:webHidden/>
+              </w:rPr>
+              <w:tab/>
+            </w:r>
+            <w:r>
+              <w:rPr>
+                <w:noProof/>
+                <w:webHidden/>
+              </w:rPr>
+              <w:fldChar w:fldCharType="begin"/>
+            </w:r>
+            <w:r>
+              <w:rPr>
+                <w:noProof/>
+                <w:webHidden/>
+              </w:rPr>
+              <w:instrText xml:space="preserve"> PAGEREF _Toc482034233 \h </w:instrText>
+            </w:r>
+            <w:r>
+              <w:rPr>
+                <w:noProof/>
+                <w:webHidden/>
+              </w:rPr>
+            </w:r>
+            <w:r>
+              <w:rPr>
+                <w:noProof/>
+                <w:webHidden/>
+              </w:rPr>
+              <w:fldChar w:fldCharType="separate"/>
+            </w:r>
+            <w:r>
+              <w:rPr>
+                <w:noProof/>
+                <w:webHidden/>
+              </w:rPr>
+              <w:t>10</w:t>
             </w:r>
             <w:r>
               <w:rPr>
@@ -332,7 +1165,7 @@
         </w:numPr>
         <w:jc w:val="both"/>
       </w:pPr>
-      <w:bookmarkStart w:id="1" w:name="_Toc481488212"/>
+      <w:bookmarkStart w:id="1" w:name="_Toc482034222"/>
       <w:r>
         <w:lastRenderedPageBreak/>
         <w:t xml:space="preserve">1/ </w:t>
@@ -482,10 +1315,13 @@
         </w:numPr>
         <w:jc w:val="both"/>
       </w:pPr>
-      <w:bookmarkStart w:id="2" w:name="_Toc481488213"/>
+      <w:bookmarkStart w:id="2" w:name="_Toc482034223"/>
       <w:r>
         <w:lastRenderedPageBreak/>
-        <w:t>2/ Menu principal</w:t>
+        <w:t xml:space="preserve">2/ </w:t>
+      </w:r>
+      <w:r>
+        <w:t>L'application</w:t>
       </w:r>
       <w:bookmarkEnd w:id="2"/>
     </w:p>
@@ -499,7 +1335,13 @@
         <w:jc w:val="both"/>
       </w:pPr>
       <w:r>
-        <w:t>L'application se répartit en trois parties:</w:t>
+        <w:t xml:space="preserve">L'application se répartit en </w:t>
+      </w:r>
+      <w:r>
+        <w:t>4</w:t>
+      </w:r>
+      <w:r>
+        <w:t xml:space="preserve"> parties:</w:t>
       </w:r>
     </w:p>
     <w:p>
@@ -519,7 +1361,10 @@
       </w:pPr>
       <w:r>
         <w:tab/>
-        <w:t>- L'enregistrement d'un étudiant</w:t>
+        <w:t xml:space="preserve">- </w:t>
+      </w:r>
+      <w:r>
+        <w:t>La gestion des étudiants (Ajout, Modification et Suppression)</w:t>
       </w:r>
     </w:p>
     <w:p>
@@ -530,6 +1375,16 @@
       <w:r>
         <w:tab/>
         <w:t>- La gestion de son profil</w:t>
+      </w:r>
+    </w:p>
+    <w:p>
+      <w:pPr>
+        <w:spacing w:after="0"/>
+        <w:jc w:val="both"/>
+      </w:pPr>
+      <w:r>
+        <w:tab/>
+        <w:t>- La consultation de l'historique des étudiants</w:t>
       </w:r>
     </w:p>
     <w:p>
@@ -551,7 +1406,7 @@
           <wp:inline distT="0" distB="0" distL="0" distR="0">
             <wp:extent cx="5760720" cy="2591025"/>
             <wp:effectExtent l="19050" t="0" r="0" b="0"/>
-            <wp:docPr id="4" name="Image 4"/>
+            <wp:docPr id="3" name="Image 4"/>
             <wp:cNvGraphicFramePr>
               <a:graphicFrameLocks xmlns:a="http://schemas.openxmlformats.org/drawingml/2006/main" noChangeAspect="1"/>
             </wp:cNvGraphicFramePr>
@@ -603,9 +1458,11 @@
         </w:numPr>
         <w:jc w:val="both"/>
       </w:pPr>
+      <w:bookmarkStart w:id="3" w:name="_Toc482034224"/>
       <w:r>
         <w:t>2.1 / Enregistrement d'un certificat médical</w:t>
       </w:r>
+      <w:bookmarkEnd w:id="3"/>
     </w:p>
     <w:p>
       <w:pPr>
@@ -653,6 +1510,10 @@
         <w:jc w:val="both"/>
       </w:pPr>
       <w:r>
+        <w:rPr>
+          <w:noProof/>
+          <w:lang w:eastAsia="fr-FR"/>
+        </w:rPr>
         <w:drawing>
           <wp:inline distT="0" distB="0" distL="0" distR="0">
             <wp:extent cx="5567045" cy="596061"/>
@@ -711,9 +1572,9 @@
         </w:rPr>
         <w:drawing>
           <wp:inline distT="0" distB="0" distL="0" distR="0">
-            <wp:extent cx="4315372" cy="1940944"/>
-            <wp:effectExtent l="19050" t="0" r="8978" b="0"/>
-            <wp:docPr id="7" name="Image 7"/>
+            <wp:extent cx="5003165" cy="2250296"/>
+            <wp:effectExtent l="19050" t="0" r="6985" b="0"/>
+            <wp:docPr id="5" name="Image 7"/>
             <wp:cNvGraphicFramePr>
               <a:graphicFrameLocks xmlns:a="http://schemas.openxmlformats.org/drawingml/2006/main" noChangeAspect="1"/>
             </wp:cNvGraphicFramePr>
@@ -736,7 +1597,7 @@
                   <pic:spPr bwMode="auto">
                     <a:xfrm>
                       <a:off x="0" y="0"/>
-                      <a:ext cx="4320541" cy="1943269"/>
+                      <a:ext cx="5009158" cy="2252992"/>
                     </a:xfrm>
                     <a:prstGeom prst="rect">
                       <a:avLst/>
@@ -1039,10 +1900,12 @@
           <w:numId w:val="4"/>
         </w:numPr>
       </w:pPr>
+      <w:bookmarkStart w:id="4" w:name="_Toc482034225"/>
       <w:r>
         <w:lastRenderedPageBreak/>
         <w:t>2.1.1 / Exemple de PDF</w:t>
       </w:r>
+      <w:bookmarkEnd w:id="4"/>
     </w:p>
     <w:p/>
     <w:p>
@@ -1120,10 +1983,12 @@
           <w:numId w:val="3"/>
         </w:numPr>
       </w:pPr>
+      <w:bookmarkStart w:id="5" w:name="_Toc482034226"/>
       <w:r>
         <w:lastRenderedPageBreak/>
         <w:t>2.2 / Gérer son profil</w:t>
       </w:r>
+      <w:bookmarkEnd w:id="5"/>
     </w:p>
     <w:p/>
     <w:p>
@@ -1229,9 +2094,11 @@
           <w:numId w:val="4"/>
         </w:numPr>
       </w:pPr>
+      <w:bookmarkStart w:id="6" w:name="_Toc482034227"/>
       <w:r>
         <w:t>2.2.1 / Modifier ses informations personnelles</w:t>
       </w:r>
+      <w:bookmarkEnd w:id="6"/>
     </w:p>
     <w:p/>
     <w:p>
@@ -1346,10 +2213,12 @@
           <w:numId w:val="4"/>
         </w:numPr>
       </w:pPr>
+      <w:bookmarkStart w:id="7" w:name="_Toc482034228"/>
       <w:r>
         <w:lastRenderedPageBreak/>
         <w:t>2.2.2 / Modifier son mot de passe</w:t>
       </w:r>
+      <w:bookmarkEnd w:id="7"/>
     </w:p>
     <w:p/>
     <w:p>
@@ -1453,9 +2322,11 @@
           <w:numId w:val="4"/>
         </w:numPr>
       </w:pPr>
+      <w:bookmarkStart w:id="8" w:name="_Toc482034229"/>
       <w:r>
         <w:t>2.2.3 / Configurer son adresse mail</w:t>
       </w:r>
+      <w:bookmarkEnd w:id="8"/>
     </w:p>
     <w:p/>
     <w:p>
@@ -1616,10 +2487,12 @@
           <w:numId w:val="3"/>
         </w:numPr>
       </w:pPr>
+      <w:bookmarkStart w:id="9" w:name="_Toc482034230"/>
       <w:r>
         <w:lastRenderedPageBreak/>
         <w:t>2.3 / Gestion des étudiants</w:t>
       </w:r>
+      <w:bookmarkEnd w:id="9"/>
     </w:p>
     <w:p/>
     <w:p>
@@ -1655,9 +2528,573 @@
           <w:b/>
         </w:rPr>
       </w:pPr>
+      <w:r>
+        <w:rPr>
+          <w:b/>
+          <w:noProof/>
+          <w:lang w:eastAsia="fr-FR"/>
+        </w:rPr>
+        <w:drawing>
+          <wp:inline distT="0" distB="0" distL="0" distR="0">
+            <wp:extent cx="5760720" cy="1367760"/>
+            <wp:effectExtent l="19050" t="0" r="0" b="0"/>
+            <wp:docPr id="10" name="Image 10"/>
+            <wp:cNvGraphicFramePr>
+              <a:graphicFrameLocks xmlns:a="http://schemas.openxmlformats.org/drawingml/2006/main" noChangeAspect="1"/>
+            </wp:cNvGraphicFramePr>
+            <a:graphic xmlns:a="http://schemas.openxmlformats.org/drawingml/2006/main">
+              <a:graphicData uri="http://schemas.openxmlformats.org/drawingml/2006/picture">
+                <pic:pic xmlns:pic="http://schemas.openxmlformats.org/drawingml/2006/picture">
+                  <pic:nvPicPr>
+                    <pic:cNvPr id="0" name="Picture 10"/>
+                    <pic:cNvPicPr>
+                      <a:picLocks noChangeAspect="1" noChangeArrowheads="1"/>
+                    </pic:cNvPicPr>
+                  </pic:nvPicPr>
+                  <pic:blipFill>
+                    <a:blip r:embed="rId19" cstate="print"/>
+                    <a:srcRect/>
+                    <a:stretch>
+                      <a:fillRect/>
+                    </a:stretch>
+                  </pic:blipFill>
+                  <pic:spPr bwMode="auto">
+                    <a:xfrm>
+                      <a:off x="0" y="0"/>
+                      <a:ext cx="5760720" cy="1367760"/>
+                    </a:xfrm>
+                    <a:prstGeom prst="rect">
+                      <a:avLst/>
+                    </a:prstGeom>
+                    <a:noFill/>
+                    <a:ln w="9525">
+                      <a:noFill/>
+                      <a:miter lim="800000"/>
+                      <a:headEnd/>
+                      <a:tailEnd/>
+                    </a:ln>
+                  </pic:spPr>
+                </pic:pic>
+              </a:graphicData>
+            </a:graphic>
+          </wp:inline>
+        </w:drawing>
+      </w:r>
+    </w:p>
+    <w:p>
+      <w:pPr>
+        <w:rPr>
+          <w:b/>
+        </w:rPr>
+      </w:pPr>
+    </w:p>
+    <w:p>
+      <w:pPr>
+        <w:pStyle w:val="Titre3"/>
+        <w:numPr>
+          <w:ilvl w:val="0"/>
+          <w:numId w:val="4"/>
+        </w:numPr>
+      </w:pPr>
+      <w:bookmarkStart w:id="10" w:name="_Toc482034231"/>
+      <w:r>
+        <w:t xml:space="preserve">2.3.1 / </w:t>
+      </w:r>
+      <w:r>
+        <w:t>Enregistrer un nouvel étudiant</w:t>
+      </w:r>
+      <w:bookmarkEnd w:id="10"/>
+    </w:p>
+    <w:p/>
+    <w:p>
+      <w:r>
+        <w:t xml:space="preserve">A partir du menu de gestion des étudiants, cliquez sur la tuile verte </w:t>
+      </w:r>
+      <w:proofErr w:type="spellStart"/>
+      <w:r>
+        <w:rPr>
+          <w:b/>
+          <w:color w:val="00B050"/>
+        </w:rPr>
+        <w:t>Register</w:t>
+      </w:r>
+      <w:proofErr w:type="spellEnd"/>
+      <w:r>
+        <w:rPr>
+          <w:b/>
+          <w:color w:val="00B050"/>
+        </w:rPr>
+        <w:t xml:space="preserve"> </w:t>
+      </w:r>
+      <w:proofErr w:type="spellStart"/>
+      <w:r>
+        <w:rPr>
+          <w:b/>
+          <w:color w:val="00B050"/>
+        </w:rPr>
+        <w:t>student</w:t>
+      </w:r>
+      <w:proofErr w:type="spellEnd"/>
+      <w:r>
+        <w:rPr>
+          <w:b/>
+          <w:color w:val="00B050"/>
+        </w:rPr>
+        <w:t xml:space="preserve"> </w:t>
+      </w:r>
+      <w:r>
+        <w:t>pour accéder à la fenêtre de création d'un nouvel étudiant.</w:t>
+      </w:r>
+    </w:p>
+    <w:p>
+      <w:r>
+        <w:rPr>
+          <w:noProof/>
+          <w:lang w:eastAsia="fr-FR"/>
+        </w:rPr>
+        <w:drawing>
+          <wp:inline distT="0" distB="0" distL="0" distR="0">
+            <wp:extent cx="5441471" cy="3730448"/>
+            <wp:effectExtent l="19050" t="0" r="6829" b="0"/>
+            <wp:docPr id="13" name="Image 13"/>
+            <wp:cNvGraphicFramePr>
+              <a:graphicFrameLocks xmlns:a="http://schemas.openxmlformats.org/drawingml/2006/main" noChangeAspect="1"/>
+            </wp:cNvGraphicFramePr>
+            <a:graphic xmlns:a="http://schemas.openxmlformats.org/drawingml/2006/main">
+              <a:graphicData uri="http://schemas.openxmlformats.org/drawingml/2006/picture">
+                <pic:pic xmlns:pic="http://schemas.openxmlformats.org/drawingml/2006/picture">
+                  <pic:nvPicPr>
+                    <pic:cNvPr id="0" name="Picture 13"/>
+                    <pic:cNvPicPr>
+                      <a:picLocks noChangeAspect="1" noChangeArrowheads="1"/>
+                    </pic:cNvPicPr>
+                  </pic:nvPicPr>
+                  <pic:blipFill>
+                    <a:blip r:embed="rId20" cstate="print"/>
+                    <a:srcRect/>
+                    <a:stretch>
+                      <a:fillRect/>
+                    </a:stretch>
+                  </pic:blipFill>
+                  <pic:spPr bwMode="auto">
+                    <a:xfrm>
+                      <a:off x="0" y="0"/>
+                      <a:ext cx="5441539" cy="3730495"/>
+                    </a:xfrm>
+                    <a:prstGeom prst="rect">
+                      <a:avLst/>
+                    </a:prstGeom>
+                    <a:noFill/>
+                    <a:ln w="9525">
+                      <a:noFill/>
+                      <a:miter lim="800000"/>
+                      <a:headEnd/>
+                      <a:tailEnd/>
+                    </a:ln>
+                  </pic:spPr>
+                </pic:pic>
+              </a:graphicData>
+            </a:graphic>
+          </wp:inline>
+        </w:drawing>
+      </w:r>
+    </w:p>
+    <w:p/>
+    <w:p>
+      <w:pPr>
+        <w:spacing w:after="0"/>
+      </w:pPr>
+      <w:r>
+        <w:t>Renseignez simplement ses informations personnelles, son numéro de sécurité social ainsi que l'école à laquelle il appartient.</w:t>
+      </w:r>
+    </w:p>
+    <w:p>
+      <w:pPr>
+        <w:spacing w:after="0"/>
+        <w:rPr>
+          <w:b/>
+        </w:rPr>
+      </w:pPr>
+      <w:r>
+        <w:t xml:space="preserve">Posez ensuite simplement sa carte étudiante sur le lecteur de carte RFID et cliquez sur le bouton </w:t>
+      </w:r>
+      <w:proofErr w:type="spellStart"/>
+      <w:r>
+        <w:rPr>
+          <w:b/>
+        </w:rPr>
+        <w:t>Register</w:t>
+      </w:r>
+      <w:proofErr w:type="spellEnd"/>
+      <w:r>
+        <w:rPr>
+          <w:b/>
+        </w:rPr>
+        <w:t>.</w:t>
+      </w:r>
+    </w:p>
+    <w:p>
+      <w:pPr>
+        <w:pStyle w:val="Titre3"/>
+        <w:numPr>
+          <w:ilvl w:val="0"/>
+          <w:numId w:val="4"/>
+        </w:numPr>
+      </w:pPr>
+      <w:bookmarkStart w:id="11" w:name="_Toc482034232"/>
+      <w:r>
+        <w:lastRenderedPageBreak/>
+        <w:t xml:space="preserve">2.3.2 / </w:t>
+      </w:r>
+      <w:r>
+        <w:t>Editer les informations d'un étudiant</w:t>
+      </w:r>
+      <w:bookmarkEnd w:id="11"/>
+    </w:p>
+    <w:p/>
+    <w:p>
+      <w:pPr>
+        <w:rPr>
+          <w:b/>
+          <w:color w:val="0099FF"/>
+        </w:rPr>
+      </w:pPr>
+      <w:r>
+        <w:t xml:space="preserve">A partir du menu de gestion des étudiants, cliquez sur la tuile bleu </w:t>
+      </w:r>
+      <w:r>
+        <w:rPr>
+          <w:b/>
+          <w:color w:val="0099FF"/>
+        </w:rPr>
+        <w:t xml:space="preserve">Edit </w:t>
+      </w:r>
+      <w:proofErr w:type="spellStart"/>
+      <w:r>
+        <w:rPr>
+          <w:b/>
+          <w:color w:val="0099FF"/>
+        </w:rPr>
+        <w:t>student</w:t>
+      </w:r>
+      <w:proofErr w:type="spellEnd"/>
+      <w:r>
+        <w:rPr>
+          <w:b/>
+          <w:color w:val="0099FF"/>
+        </w:rPr>
+        <w:t>.</w:t>
+      </w:r>
+    </w:p>
+    <w:p>
+      <w:r>
+        <w:rPr>
+          <w:noProof/>
+          <w:lang w:eastAsia="fr-FR"/>
+        </w:rPr>
+        <w:drawing>
+          <wp:inline distT="0" distB="0" distL="0" distR="0">
+            <wp:extent cx="5113415" cy="2948392"/>
+            <wp:effectExtent l="19050" t="0" r="0" b="0"/>
+            <wp:docPr id="16" name="Image 16"/>
+            <wp:cNvGraphicFramePr>
+              <a:graphicFrameLocks xmlns:a="http://schemas.openxmlformats.org/drawingml/2006/main" noChangeAspect="1"/>
+            </wp:cNvGraphicFramePr>
+            <a:graphic xmlns:a="http://schemas.openxmlformats.org/drawingml/2006/main">
+              <a:graphicData uri="http://schemas.openxmlformats.org/drawingml/2006/picture">
+                <pic:pic xmlns:pic="http://schemas.openxmlformats.org/drawingml/2006/picture">
+                  <pic:nvPicPr>
+                    <pic:cNvPr id="0" name="Picture 16"/>
+                    <pic:cNvPicPr>
+                      <a:picLocks noChangeAspect="1" noChangeArrowheads="1"/>
+                    </pic:cNvPicPr>
+                  </pic:nvPicPr>
+                  <pic:blipFill>
+                    <a:blip r:embed="rId21" cstate="print"/>
+                    <a:srcRect/>
+                    <a:stretch>
+                      <a:fillRect/>
+                    </a:stretch>
+                  </pic:blipFill>
+                  <pic:spPr bwMode="auto">
+                    <a:xfrm>
+                      <a:off x="0" y="0"/>
+                      <a:ext cx="5115245" cy="2949447"/>
+                    </a:xfrm>
+                    <a:prstGeom prst="rect">
+                      <a:avLst/>
+                    </a:prstGeom>
+                    <a:noFill/>
+                    <a:ln w="9525">
+                      <a:noFill/>
+                      <a:miter lim="800000"/>
+                      <a:headEnd/>
+                      <a:tailEnd/>
+                    </a:ln>
+                  </pic:spPr>
+                </pic:pic>
+              </a:graphicData>
+            </a:graphic>
+          </wp:inline>
+        </w:drawing>
+      </w:r>
+    </w:p>
+    <w:p/>
+    <w:p>
+      <w:pPr>
+        <w:rPr>
+          <w:b/>
+        </w:rPr>
+      </w:pPr>
+      <w:r>
+        <w:t xml:space="preserve">Recherchez un étudiant </w:t>
+      </w:r>
+      <w:r>
+        <w:t xml:space="preserve">dans la section </w:t>
+      </w:r>
+      <w:r>
+        <w:rPr>
+          <w:b/>
+        </w:rPr>
+        <w:t>FILTERS</w:t>
+      </w:r>
+      <w:r>
+        <w:rPr>
+          <w:b/>
+        </w:rPr>
+        <w:t>.</w:t>
+      </w:r>
+    </w:p>
+    <w:p>
+      <w:pPr>
+        <w:spacing w:after="0"/>
+      </w:pPr>
+      <w:r>
+        <w:t>Vous avez la possibilité d'effectuer la recherche d'un étudiant via 3 options:</w:t>
+      </w:r>
+    </w:p>
+    <w:p>
+      <w:pPr>
+        <w:spacing w:after="0"/>
+      </w:pPr>
+      <w:r>
+        <w:t>- Recherche via son nom, prénom et anniversaire de naissance.</w:t>
+      </w:r>
+    </w:p>
+    <w:p>
+      <w:pPr>
+        <w:spacing w:after="0"/>
+      </w:pPr>
+      <w:r>
+        <w:t>- Recherche via son numéro de sécurité social.</w:t>
+      </w:r>
+    </w:p>
+    <w:p>
+      <w:pPr>
+        <w:spacing w:after="0"/>
+      </w:pPr>
+      <w:r>
+        <w:t>- Recherche via le scan de sa carte étudiant.</w:t>
+      </w:r>
+    </w:p>
+    <w:p>
+      <w:pPr>
+        <w:spacing w:after="0"/>
+      </w:pPr>
+    </w:p>
+    <w:p>
+      <w:pPr>
+        <w:spacing w:after="0"/>
+      </w:pPr>
+    </w:p>
+    <w:p>
+      <w:pPr>
+        <w:spacing w:after="0"/>
+      </w:pPr>
+    </w:p>
+    <w:p>
+      <w:r>
+        <w:rPr>
+          <w:noProof/>
+          <w:lang w:eastAsia="fr-FR"/>
+        </w:rPr>
+        <w:lastRenderedPageBreak/>
+        <w:drawing>
+          <wp:inline distT="0" distB="0" distL="0" distR="0">
+            <wp:extent cx="5156799" cy="2973407"/>
+            <wp:effectExtent l="19050" t="0" r="5751" b="0"/>
+            <wp:docPr id="19" name="Image 19"/>
+            <wp:cNvGraphicFramePr>
+              <a:graphicFrameLocks xmlns:a="http://schemas.openxmlformats.org/drawingml/2006/main" noChangeAspect="1"/>
+            </wp:cNvGraphicFramePr>
+            <a:graphic xmlns:a="http://schemas.openxmlformats.org/drawingml/2006/main">
+              <a:graphicData uri="http://schemas.openxmlformats.org/drawingml/2006/picture">
+                <pic:pic xmlns:pic="http://schemas.openxmlformats.org/drawingml/2006/picture">
+                  <pic:nvPicPr>
+                    <pic:cNvPr id="0" name="Picture 19"/>
+                    <pic:cNvPicPr>
+                      <a:picLocks noChangeAspect="1" noChangeArrowheads="1"/>
+                    </pic:cNvPicPr>
+                  </pic:nvPicPr>
+                  <pic:blipFill>
+                    <a:blip r:embed="rId22" cstate="print"/>
+                    <a:srcRect/>
+                    <a:stretch>
+                      <a:fillRect/>
+                    </a:stretch>
+                  </pic:blipFill>
+                  <pic:spPr bwMode="auto">
+                    <a:xfrm>
+                      <a:off x="0" y="0"/>
+                      <a:ext cx="5164172" cy="2977658"/>
+                    </a:xfrm>
+                    <a:prstGeom prst="rect">
+                      <a:avLst/>
+                    </a:prstGeom>
+                    <a:noFill/>
+                    <a:ln w="9525">
+                      <a:noFill/>
+                      <a:miter lim="800000"/>
+                      <a:headEnd/>
+                      <a:tailEnd/>
+                    </a:ln>
+                  </pic:spPr>
+                </pic:pic>
+              </a:graphicData>
+            </a:graphic>
+          </wp:inline>
+        </w:drawing>
+      </w:r>
+    </w:p>
+    <w:p>
+      <w:pPr>
+        <w:rPr>
+          <w:b/>
+        </w:rPr>
+      </w:pPr>
+      <w:r>
+        <w:t xml:space="preserve">Modifiez ses informations présentes dans la section </w:t>
+      </w:r>
+      <w:r>
+        <w:rPr>
+          <w:b/>
+        </w:rPr>
+        <w:t>GENERAL INFORMATION</w:t>
+      </w:r>
+      <w:r>
+        <w:rPr>
+          <w:b/>
+        </w:rPr>
+        <w:t xml:space="preserve"> </w:t>
+      </w:r>
+      <w:r>
+        <w:t xml:space="preserve">et enfin cliquez sur le bouton </w:t>
+      </w:r>
+      <w:r>
+        <w:rPr>
+          <w:b/>
+        </w:rPr>
+        <w:t>Save</w:t>
+      </w:r>
+      <w:r>
+        <w:rPr>
+          <w:b/>
+        </w:rPr>
+        <w:t>.</w:t>
+      </w:r>
+    </w:p>
+    <w:p>
+      <w:pPr>
+        <w:pStyle w:val="Titre3"/>
+        <w:numPr>
+          <w:ilvl w:val="0"/>
+          <w:numId w:val="4"/>
+        </w:numPr>
+      </w:pPr>
+      <w:bookmarkStart w:id="12" w:name="_Toc482034233"/>
+      <w:r>
+        <w:t>2.3.3 / Supprimer un étudiant</w:t>
+      </w:r>
+      <w:bookmarkEnd w:id="12"/>
+    </w:p>
+    <w:p/>
+    <w:p>
+      <w:r>
+        <w:t xml:space="preserve">Pour supprimer un étudiant, effectuer une recherche de celui-ci via la section </w:t>
+      </w:r>
+      <w:r>
+        <w:rPr>
+          <w:b/>
+        </w:rPr>
+        <w:t>FILTERS</w:t>
+      </w:r>
+      <w:r>
+        <w:t>.</w:t>
+      </w:r>
+    </w:p>
+    <w:p>
+      <w:pPr>
+        <w:spacing w:after="0"/>
+        <w:rPr>
+          <w:color w:val="FF0000"/>
+        </w:rPr>
+      </w:pPr>
+      <w:r>
+        <w:t xml:space="preserve">Une fois l'étudiant reconnu par le système, cliquez sur le bouton </w:t>
+      </w:r>
+      <w:proofErr w:type="spellStart"/>
+      <w:r>
+        <w:rPr>
+          <w:b/>
+          <w:color w:val="FF0000"/>
+        </w:rPr>
+        <w:t>Delete</w:t>
+      </w:r>
+      <w:proofErr w:type="spellEnd"/>
+      <w:r>
+        <w:rPr>
+          <w:color w:val="FF0000"/>
+        </w:rPr>
+        <w:t>.</w:t>
+      </w:r>
+    </w:p>
+    <w:p>
+      <w:pPr>
+        <w:spacing w:after="0"/>
+      </w:pPr>
+    </w:p>
+    <w:p>
+      <w:pPr>
+        <w:spacing w:after="0"/>
+      </w:pPr>
+    </w:p>
+    <w:p>
+      <w:pPr>
+        <w:spacing w:after="0"/>
+      </w:pPr>
+      <w:r>
+        <w:rPr>
+          <w:noProof/>
+          <w:lang w:eastAsia="fr-FR"/>
+        </w:rPr>
+        <w:pict>
+          <v:roundrect id="_x0000_s1030" style="position:absolute;margin-left:12.7pt;margin-top:3.45pt;width:415.7pt;height:48.2pt;z-index:251660288" arcsize="10923f" fillcolor="#c0504d [3205]" strokecolor="#f2f2f2 [3041]" strokeweight="3pt">
+            <v:shadow on="t" type="perspective" color="#622423 [1605]" opacity=".5" offset="1pt" offset2="-1pt"/>
+            <v:textbox>
+              <w:txbxContent>
+                <w:p>
+                  <w:r>
+                    <w:t xml:space="preserve">/!\ Rappel: La suppression d'un étudiant par le système est irréversible et entrainement la suppression définitif de celui-ci. </w:t>
+                  </w:r>
+                </w:p>
+              </w:txbxContent>
+            </v:textbox>
+          </v:roundrect>
+        </w:pict>
+      </w:r>
     </w:p>
     <w:sectPr>
-      <w:headerReference w:type="default" r:id="rId19"/>
+      <w:headerReference w:type="default" r:id="rId23"/>
       <w:pgSz w:w="11906" w:h="16838"/>
       <w:pgMar w:top="1417" w:right="1417" w:bottom="1417" w:left="1417" w:header="708" w:footer="708" w:gutter="0"/>
       <w:cols w:space="708"/>
@@ -1866,7 +3303,7 @@
   <w:abstractNum w:abstractNumId="1">
     <w:nsid w:val="0DA5379F"/>
     <w:multiLevelType w:val="hybridMultilevel"/>
-    <w:tmpl w:val="41EA2AD6"/>
+    <w:tmpl w:val="0DBC2F1C"/>
     <w:lvl w:ilvl="0" w:tplc="040C0003">
       <w:start w:val="1"/>
       <w:numFmt w:val="bullet"/>
@@ -2708,6 +4145,19 @@
       <w:color w:val="4F81BD" w:themeColor="accent1"/>
     </w:rPr>
   </w:style>
+  <w:style w:type="paragraph" w:styleId="TM3">
+    <w:name w:val="toc 3"/>
+    <w:basedOn w:val="Normal"/>
+    <w:next w:val="Normal"/>
+    <w:autoRedefine/>
+    <w:uiPriority w:val="39"/>
+    <w:unhideWhenUsed/>
+    <w:rsid w:val="008D08A2"/>
+    <w:pPr>
+      <w:spacing w:after="100"/>
+      <w:ind w:left="440"/>
+    </w:pPr>
+  </w:style>
 </w:styles>
 </file>
 
@@ -2999,7 +4449,7 @@
 </file>
 
 <file path=customXml/itemProps1.xml><?xml version="1.0" encoding="utf-8"?>
-<ds:datastoreItem xmlns:ds="http://schemas.openxmlformats.org/officeDocument/2006/customXml" ds:itemID="{CF3BBD0B-7089-4945-8AA6-3625F3C7971D}">
+<ds:datastoreItem xmlns:ds="http://schemas.openxmlformats.org/officeDocument/2006/customXml" ds:itemID="{CA728B74-5431-4B92-A84A-0F650BAE5495}">
   <ds:schemaRefs>
     <ds:schemaRef ds:uri="http://schemas.openxmlformats.org/officeDocument/2006/bibliography"/>
   </ds:schemaRefs>

</xml_diff>

<commit_message>
Doc utilisateur + bug fix
</commit_message>
<xml_diff>
--- a/doc/Documentation Utilisateur.docx
+++ b/doc/Documentation Utilisateur.docx
@@ -10,7 +10,8 @@
           <w:u w:val="single"/>
         </w:rPr>
       </w:pPr>
-      <w:bookmarkStart w:id="0" w:name="_Toc482034221"/>
+      <w:bookmarkStart w:id="0" w:name="_Toc482277858"/>
+      <w:bookmarkStart w:id="1" w:name="_Toc482277942"/>
       <w:r>
         <w:t xml:space="preserve">Documentation Utilisateur pour l'application </w:t>
       </w:r>
@@ -22,6 +23,7 @@
         <w:t>AbsMedical</w:t>
       </w:r>
       <w:bookmarkEnd w:id="0"/>
+      <w:bookmarkEnd w:id="1"/>
       <w:proofErr w:type="spellEnd"/>
     </w:p>
     <w:p>
@@ -76,23 +78,53 @@
           <w:r>
             <w:fldChar w:fldCharType="separate"/>
           </w:r>
-          <w:hyperlink w:anchor="_Toc482034221" w:history="1">
+        </w:p>
+        <w:p>
+          <w:pPr>
+            <w:pStyle w:val="TM2"/>
+            <w:tabs>
+              <w:tab w:val="left" w:pos="660"/>
+              <w:tab w:val="right" w:leader="dot" w:pos="9062"/>
+            </w:tabs>
+            <w:rPr>
+              <w:rFonts w:eastAsiaTheme="minorEastAsia"/>
+              <w:noProof/>
+              <w:lang w:eastAsia="fr-FR"/>
+            </w:rPr>
+          </w:pPr>
+          <w:hyperlink w:anchor="_Toc482277943" w:history="1">
             <w:r>
               <w:rPr>
                 <w:rStyle w:val="Lienhypertexte"/>
-                <w:noProof/>
-              </w:rPr>
-              <w:t>Documentation Utilisateur pour l'application AbsMedical</w:t>
-            </w:r>
-            <w:r>
-              <w:rPr>
-                <w:noProof/>
-                <w:webHidden/>
+                <w:rFonts w:ascii="Symbol" w:hAnsi="Symbol"/>
+                <w:noProof/>
+              </w:rPr>
+              <w:t></w:t>
+            </w:r>
+            <w:r>
+              <w:rPr>
+                <w:rFonts w:eastAsiaTheme="minorEastAsia"/>
+                <w:noProof/>
+                <w:lang w:eastAsia="fr-FR"/>
               </w:rPr>
               <w:tab/>
             </w:r>
             <w:r>
               <w:rPr>
+                <w:rStyle w:val="Lienhypertexte"/>
+                <w:noProof/>
+              </w:rPr>
+              <w:t>1/ Connexion à l'application</w:t>
+            </w:r>
+            <w:r>
+              <w:rPr>
+                <w:noProof/>
+                <w:webHidden/>
+              </w:rPr>
+              <w:tab/>
+            </w:r>
+            <w:r>
+              <w:rPr>
                 <w:noProof/>
                 <w:webHidden/>
               </w:rPr>
@@ -103,7 +135,7 @@
                 <w:noProof/>
                 <w:webHidden/>
               </w:rPr>
-              <w:instrText xml:space="preserve"> PAGEREF _Toc482034221 \h </w:instrText>
+              <w:instrText xml:space="preserve"> PAGEREF _Toc482277943 \h </w:instrText>
             </w:r>
             <w:r>
               <w:rPr>
@@ -123,7 +155,7 @@
                 <w:noProof/>
                 <w:webHidden/>
               </w:rPr>
-              <w:t>1</w:t>
+              <w:t>2</w:t>
             </w:r>
             <w:r>
               <w:rPr>
@@ -147,7 +179,7 @@
               <w:lang w:eastAsia="fr-FR"/>
             </w:rPr>
           </w:pPr>
-          <w:hyperlink w:anchor="_Toc482034222" w:history="1">
+          <w:hyperlink w:anchor="_Toc482277945" w:history="1">
             <w:r>
               <w:rPr>
                 <w:rStyle w:val="Lienhypertexte"/>
@@ -169,7 +201,7 @@
                 <w:rStyle w:val="Lienhypertexte"/>
                 <w:noProof/>
               </w:rPr>
-              <w:t>1/ Connexion à l'application</w:t>
+              <w:t>2/ Enregistrement d'un certificat médical</w:t>
             </w:r>
             <w:r>
               <w:rPr>
@@ -190,7 +222,7 @@
                 <w:noProof/>
                 <w:webHidden/>
               </w:rPr>
-              <w:instrText xml:space="preserve"> PAGEREF _Toc482034222 \h </w:instrText>
+              <w:instrText xml:space="preserve"> PAGEREF _Toc482277945 \h </w:instrText>
             </w:r>
             <w:r>
               <w:rPr>
@@ -210,7 +242,94 @@
                 <w:noProof/>
                 <w:webHidden/>
               </w:rPr>
-              <w:t>2</w:t>
+              <w:t>3</w:t>
+            </w:r>
+            <w:r>
+              <w:rPr>
+                <w:noProof/>
+                <w:webHidden/>
+              </w:rPr>
+              <w:fldChar w:fldCharType="end"/>
+            </w:r>
+          </w:hyperlink>
+        </w:p>
+        <w:p>
+          <w:pPr>
+            <w:pStyle w:val="TM3"/>
+            <w:tabs>
+              <w:tab w:val="left" w:pos="880"/>
+              <w:tab w:val="right" w:leader="dot" w:pos="9062"/>
+            </w:tabs>
+            <w:rPr>
+              <w:rFonts w:eastAsiaTheme="minorEastAsia"/>
+              <w:noProof/>
+              <w:lang w:eastAsia="fr-FR"/>
+            </w:rPr>
+          </w:pPr>
+          <w:hyperlink w:anchor="_Toc482277946" w:history="1">
+            <w:r>
+              <w:rPr>
+                <w:rStyle w:val="Lienhypertexte"/>
+                <w:rFonts w:ascii="Courier New" w:hAnsi="Courier New" w:cs="Courier New"/>
+                <w:noProof/>
+              </w:rPr>
+              <w:t>o</w:t>
+            </w:r>
+            <w:r>
+              <w:rPr>
+                <w:rFonts w:eastAsiaTheme="minorEastAsia"/>
+                <w:noProof/>
+                <w:lang w:eastAsia="fr-FR"/>
+              </w:rPr>
+              <w:tab/>
+            </w:r>
+            <w:r>
+              <w:rPr>
+                <w:rStyle w:val="Lienhypertexte"/>
+                <w:noProof/>
+              </w:rPr>
+              <w:t>2.1 / Exemple de PDF</w:t>
+            </w:r>
+            <w:r>
+              <w:rPr>
+                <w:noProof/>
+                <w:webHidden/>
+              </w:rPr>
+              <w:tab/>
+            </w:r>
+            <w:r>
+              <w:rPr>
+                <w:noProof/>
+                <w:webHidden/>
+              </w:rPr>
+              <w:fldChar w:fldCharType="begin"/>
+            </w:r>
+            <w:r>
+              <w:rPr>
+                <w:noProof/>
+                <w:webHidden/>
+              </w:rPr>
+              <w:instrText xml:space="preserve"> PAGEREF _Toc482277946 \h </w:instrText>
+            </w:r>
+            <w:r>
+              <w:rPr>
+                <w:noProof/>
+                <w:webHidden/>
+              </w:rPr>
+            </w:r>
+            <w:r>
+              <w:rPr>
+                <w:noProof/>
+                <w:webHidden/>
+              </w:rPr>
+              <w:fldChar w:fldCharType="separate"/>
+            </w:r>
+            <w:r>
+              <w:rPr>
+                <w:noProof/>
+                <w:webHidden/>
+              </w:rPr>
+              <w:t>5</w:t>
             </w:r>
             <w:r>
               <w:rPr>
@@ -234,7 +353,7 @@
               <w:lang w:eastAsia="fr-FR"/>
             </w:rPr>
           </w:pPr>
-          <w:hyperlink w:anchor="_Toc482034223" w:history="1">
+          <w:hyperlink w:anchor="_Toc482277947" w:history="1">
             <w:r>
               <w:rPr>
                 <w:rStyle w:val="Lienhypertexte"/>
@@ -256,7 +375,7 @@
                 <w:rStyle w:val="Lienhypertexte"/>
                 <w:noProof/>
               </w:rPr>
-              <w:t>2/ L'application</w:t>
+              <w:t>3/ Gérer son profil</w:t>
             </w:r>
             <w:r>
               <w:rPr>
@@ -277,7 +396,7 @@
                 <w:noProof/>
                 <w:webHidden/>
               </w:rPr>
-              <w:instrText xml:space="preserve"> PAGEREF _Toc482034223 \h </w:instrText>
+              <w:instrText xml:space="preserve"> PAGEREF _Toc482277947 \h </w:instrText>
             </w:r>
             <w:r>
               <w:rPr>
@@ -297,7 +416,7 @@
                 <w:noProof/>
                 <w:webHidden/>
               </w:rPr>
-              <w:t>3</w:t>
+              <w:t>6</w:t>
             </w:r>
             <w:r>
               <w:rPr>
@@ -316,21 +435,25 @@
               <w:tab w:val="right" w:leader="dot" w:pos="9062"/>
             </w:tabs>
             <w:rPr>
+              <w:rFonts w:eastAsiaTheme="minorEastAsia"/>
               <w:noProof/>
+              <w:lang w:eastAsia="fr-FR"/>
             </w:rPr>
           </w:pPr>
-          <w:hyperlink w:anchor="_Toc482034224" w:history="1">
+          <w:hyperlink w:anchor="_Toc482277948" w:history="1">
             <w:r>
               <w:rPr>
                 <w:rStyle w:val="Lienhypertexte"/>
-                <w:rFonts w:ascii="Wingdings" w:hAnsi="Wingdings"/>
-                <w:noProof/>
-              </w:rPr>
-              <w:t></w:t>
-            </w:r>
-            <w:r>
-              <w:rPr>
-                <w:noProof/>
+                <w:rFonts w:ascii="Courier New" w:hAnsi="Courier New" w:cs="Courier New"/>
+                <w:noProof/>
+              </w:rPr>
+              <w:t>o</w:t>
+            </w:r>
+            <w:r>
+              <w:rPr>
+                <w:rFonts w:eastAsiaTheme="minorEastAsia"/>
+                <w:noProof/>
+                <w:lang w:eastAsia="fr-FR"/>
               </w:rPr>
               <w:tab/>
             </w:r>
@@ -339,7 +462,7 @@
                 <w:rStyle w:val="Lienhypertexte"/>
                 <w:noProof/>
               </w:rPr>
-              <w:t>2.1 / Enregistrement d'un certificat médical</w:t>
+              <w:t>3.1 / Modifier ses informations personnelles</w:t>
             </w:r>
             <w:r>
               <w:rPr>
@@ -360,7 +483,7 @@
                 <w:noProof/>
                 <w:webHidden/>
               </w:rPr>
-              <w:instrText xml:space="preserve"> PAGEREF _Toc482034224 \h </w:instrText>
+              <w:instrText xml:space="preserve"> PAGEREF _Toc482277948 \h </w:instrText>
             </w:r>
             <w:r>
               <w:rPr>
@@ -380,7 +503,7 @@
                 <w:noProof/>
                 <w:webHidden/>
               </w:rPr>
-              <w:t>3</w:t>
+              <w:t>6</w:t>
             </w:r>
             <w:r>
               <w:rPr>
@@ -399,10 +522,12 @@
               <w:tab w:val="right" w:leader="dot" w:pos="9062"/>
             </w:tabs>
             <w:rPr>
+              <w:rFonts w:eastAsiaTheme="minorEastAsia"/>
               <w:noProof/>
+              <w:lang w:eastAsia="fr-FR"/>
             </w:rPr>
           </w:pPr>
-          <w:hyperlink w:anchor="_Toc482034225" w:history="1">
+          <w:hyperlink w:anchor="_Toc482277949" w:history="1">
             <w:r>
               <w:rPr>
                 <w:rStyle w:val="Lienhypertexte"/>
@@ -413,7 +538,9 @@
             </w:r>
             <w:r>
               <w:rPr>
-                <w:noProof/>
+                <w:rFonts w:eastAsiaTheme="minorEastAsia"/>
+                <w:noProof/>
+                <w:lang w:eastAsia="fr-FR"/>
               </w:rPr>
               <w:tab/>
             </w:r>
@@ -422,7 +549,7 @@
                 <w:rStyle w:val="Lienhypertexte"/>
                 <w:noProof/>
               </w:rPr>
-              <w:t>2.1.1 / Exemple de PDF</w:t>
+              <w:t>3.2 / Modifier son mot de passe</w:t>
             </w:r>
             <w:r>
               <w:rPr>
@@ -443,7 +570,7 @@
                 <w:noProof/>
                 <w:webHidden/>
               </w:rPr>
-              <w:instrText xml:space="preserve"> PAGEREF _Toc482034225 \h </w:instrText>
+              <w:instrText xml:space="preserve"> PAGEREF _Toc482277949 \h </w:instrText>
             </w:r>
             <w:r>
               <w:rPr>
@@ -463,7 +590,7 @@
                 <w:noProof/>
                 <w:webHidden/>
               </w:rPr>
-              <w:t>5</w:t>
+              <w:t>7</w:t>
             </w:r>
             <w:r>
               <w:rPr>
@@ -482,21 +609,25 @@
               <w:tab w:val="right" w:leader="dot" w:pos="9062"/>
             </w:tabs>
             <w:rPr>
+              <w:rFonts w:eastAsiaTheme="minorEastAsia"/>
               <w:noProof/>
+              <w:lang w:eastAsia="fr-FR"/>
             </w:rPr>
           </w:pPr>
-          <w:hyperlink w:anchor="_Toc482034226" w:history="1">
+          <w:hyperlink w:anchor="_Toc482277950" w:history="1">
             <w:r>
               <w:rPr>
                 <w:rStyle w:val="Lienhypertexte"/>
-                <w:rFonts w:ascii="Wingdings" w:hAnsi="Wingdings"/>
-                <w:noProof/>
-              </w:rPr>
-              <w:t></w:t>
-            </w:r>
-            <w:r>
-              <w:rPr>
-                <w:noProof/>
+                <w:rFonts w:ascii="Courier New" w:hAnsi="Courier New" w:cs="Courier New"/>
+                <w:noProof/>
+              </w:rPr>
+              <w:t>o</w:t>
+            </w:r>
+            <w:r>
+              <w:rPr>
+                <w:rFonts w:eastAsiaTheme="minorEastAsia"/>
+                <w:noProof/>
+                <w:lang w:eastAsia="fr-FR"/>
               </w:rPr>
               <w:tab/>
             </w:r>
@@ -505,7 +636,7 @@
                 <w:rStyle w:val="Lienhypertexte"/>
                 <w:noProof/>
               </w:rPr>
-              <w:t>2.2 / Gérer son profil</w:t>
+              <w:t>3.3 / Configurer son adresse mail</w:t>
             </w:r>
             <w:r>
               <w:rPr>
@@ -526,7 +657,7 @@
                 <w:noProof/>
                 <w:webHidden/>
               </w:rPr>
-              <w:instrText xml:space="preserve"> PAGEREF _Toc482034226 \h </w:instrText>
+              <w:instrText xml:space="preserve"> PAGEREF _Toc482277950 \h </w:instrText>
             </w:r>
             <w:r>
               <w:rPr>
@@ -546,7 +677,94 @@
                 <w:noProof/>
                 <w:webHidden/>
               </w:rPr>
-              <w:t>6</w:t>
+              <w:t>7</w:t>
+            </w:r>
+            <w:r>
+              <w:rPr>
+                <w:noProof/>
+                <w:webHidden/>
+              </w:rPr>
+              <w:fldChar w:fldCharType="end"/>
+            </w:r>
+          </w:hyperlink>
+        </w:p>
+        <w:p>
+          <w:pPr>
+            <w:pStyle w:val="TM2"/>
+            <w:tabs>
+              <w:tab w:val="left" w:pos="660"/>
+              <w:tab w:val="right" w:leader="dot" w:pos="9062"/>
+            </w:tabs>
+            <w:rPr>
+              <w:rFonts w:eastAsiaTheme="minorEastAsia"/>
+              <w:noProof/>
+              <w:lang w:eastAsia="fr-FR"/>
+            </w:rPr>
+          </w:pPr>
+          <w:hyperlink w:anchor="_Toc482277951" w:history="1">
+            <w:r>
+              <w:rPr>
+                <w:rStyle w:val="Lienhypertexte"/>
+                <w:rFonts w:ascii="Symbol" w:hAnsi="Symbol"/>
+                <w:noProof/>
+              </w:rPr>
+              <w:t></w:t>
+            </w:r>
+            <w:r>
+              <w:rPr>
+                <w:rFonts w:eastAsiaTheme="minorEastAsia"/>
+                <w:noProof/>
+                <w:lang w:eastAsia="fr-FR"/>
+              </w:rPr>
+              <w:tab/>
+            </w:r>
+            <w:r>
+              <w:rPr>
+                <w:rStyle w:val="Lienhypertexte"/>
+                <w:noProof/>
+              </w:rPr>
+              <w:t>4/ Gestion des étudiants</w:t>
+            </w:r>
+            <w:r>
+              <w:rPr>
+                <w:noProof/>
+                <w:webHidden/>
+              </w:rPr>
+              <w:tab/>
+            </w:r>
+            <w:r>
+              <w:rPr>
+                <w:noProof/>
+                <w:webHidden/>
+              </w:rPr>
+              <w:fldChar w:fldCharType="begin"/>
+            </w:r>
+            <w:r>
+              <w:rPr>
+                <w:noProof/>
+                <w:webHidden/>
+              </w:rPr>
+              <w:instrText xml:space="preserve"> PAGEREF _Toc482277951 \h </w:instrText>
+            </w:r>
+            <w:r>
+              <w:rPr>
+                <w:noProof/>
+                <w:webHidden/>
+              </w:rPr>
+            </w:r>
+            <w:r>
+              <w:rPr>
+                <w:noProof/>
+                <w:webHidden/>
+              </w:rPr>
+              <w:fldChar w:fldCharType="separate"/>
+            </w:r>
+            <w:r>
+              <w:rPr>
+                <w:noProof/>
+                <w:webHidden/>
+              </w:rPr>
+              <w:t>8</w:t>
             </w:r>
             <w:r>
               <w:rPr>
@@ -565,10 +783,12 @@
               <w:tab w:val="right" w:leader="dot" w:pos="9062"/>
             </w:tabs>
             <w:rPr>
+              <w:rFonts w:eastAsiaTheme="minorEastAsia"/>
               <w:noProof/>
+              <w:lang w:eastAsia="fr-FR"/>
             </w:rPr>
           </w:pPr>
-          <w:hyperlink w:anchor="_Toc482034227" w:history="1">
+          <w:hyperlink w:anchor="_Toc482277952" w:history="1">
             <w:r>
               <w:rPr>
                 <w:rStyle w:val="Lienhypertexte"/>
@@ -579,7 +799,9 @@
             </w:r>
             <w:r>
               <w:rPr>
-                <w:noProof/>
+                <w:rFonts w:eastAsiaTheme="minorEastAsia"/>
+                <w:noProof/>
+                <w:lang w:eastAsia="fr-FR"/>
               </w:rPr>
               <w:tab/>
             </w:r>
@@ -588,7 +810,7 @@
                 <w:rStyle w:val="Lienhypertexte"/>
                 <w:noProof/>
               </w:rPr>
-              <w:t>2.2.1 / Modifier ses informations personnelles</w:t>
+              <w:t>4.1 / Enregistrer un nouvel étudiant</w:t>
             </w:r>
             <w:r>
               <w:rPr>
@@ -609,7 +831,7 @@
                 <w:noProof/>
                 <w:webHidden/>
               </w:rPr>
-              <w:instrText xml:space="preserve"> PAGEREF _Toc482034227 \h </w:instrText>
+              <w:instrText xml:space="preserve"> PAGEREF _Toc482277952 \h </w:instrText>
             </w:r>
             <w:r>
               <w:rPr>
@@ -629,7 +851,7 @@
                 <w:noProof/>
                 <w:webHidden/>
               </w:rPr>
-              <w:t>6</w:t>
+              <w:t>8</w:t>
             </w:r>
             <w:r>
               <w:rPr>
@@ -648,10 +870,12 @@
               <w:tab w:val="right" w:leader="dot" w:pos="9062"/>
             </w:tabs>
             <w:rPr>
+              <w:rFonts w:eastAsiaTheme="minorEastAsia"/>
               <w:noProof/>
+              <w:lang w:eastAsia="fr-FR"/>
             </w:rPr>
           </w:pPr>
-          <w:hyperlink w:anchor="_Toc482034228" w:history="1">
+          <w:hyperlink w:anchor="_Toc482277953" w:history="1">
             <w:r>
               <w:rPr>
                 <w:rStyle w:val="Lienhypertexte"/>
@@ -662,7 +886,9 @@
             </w:r>
             <w:r>
               <w:rPr>
-                <w:noProof/>
+                <w:rFonts w:eastAsiaTheme="minorEastAsia"/>
+                <w:noProof/>
+                <w:lang w:eastAsia="fr-FR"/>
               </w:rPr>
               <w:tab/>
             </w:r>
@@ -671,7 +897,7 @@
                 <w:rStyle w:val="Lienhypertexte"/>
                 <w:noProof/>
               </w:rPr>
-              <w:t>2.2.2 / Modifier son mot de passe</w:t>
+              <w:t>4.2 / Editer les informations d'un étudiant</w:t>
             </w:r>
             <w:r>
               <w:rPr>
@@ -692,7 +918,7 @@
                 <w:noProof/>
                 <w:webHidden/>
               </w:rPr>
-              <w:instrText xml:space="preserve"> PAGEREF _Toc482034228 \h </w:instrText>
+              <w:instrText xml:space="preserve"> PAGEREF _Toc482277953 \h </w:instrText>
             </w:r>
             <w:r>
               <w:rPr>
@@ -712,7 +938,7 @@
                 <w:noProof/>
                 <w:webHidden/>
               </w:rPr>
-              <w:t>7</w:t>
+              <w:t>9</w:t>
             </w:r>
             <w:r>
               <w:rPr>
@@ -731,10 +957,12 @@
               <w:tab w:val="right" w:leader="dot" w:pos="9062"/>
             </w:tabs>
             <w:rPr>
+              <w:rFonts w:eastAsiaTheme="minorEastAsia"/>
               <w:noProof/>
+              <w:lang w:eastAsia="fr-FR"/>
             </w:rPr>
           </w:pPr>
-          <w:hyperlink w:anchor="_Toc482034229" w:history="1">
+          <w:hyperlink w:anchor="_Toc482277954" w:history="1">
             <w:r>
               <w:rPr>
                 <w:rStyle w:val="Lienhypertexte"/>
@@ -745,7 +973,9 @@
             </w:r>
             <w:r>
               <w:rPr>
-                <w:noProof/>
+                <w:rFonts w:eastAsiaTheme="minorEastAsia"/>
+                <w:noProof/>
+                <w:lang w:eastAsia="fr-FR"/>
               </w:rPr>
               <w:tab/>
             </w:r>
@@ -754,7 +984,7 @@
                 <w:rStyle w:val="Lienhypertexte"/>
                 <w:noProof/>
               </w:rPr>
-              <w:t>2.2.3 / Configurer son adresse mail</w:t>
+              <w:t>4.3 / Supprimer un étudiant</w:t>
             </w:r>
             <w:r>
               <w:rPr>
@@ -775,7 +1005,7 @@
                 <w:noProof/>
                 <w:webHidden/>
               </w:rPr>
-              <w:instrText xml:space="preserve"> PAGEREF _Toc482034229 \h </w:instrText>
+              <w:instrText xml:space="preserve"> PAGEREF _Toc482277954 \h </w:instrText>
             </w:r>
             <w:r>
               <w:rPr>
@@ -795,7 +1025,7 @@
                 <w:noProof/>
                 <w:webHidden/>
               </w:rPr>
-              <w:t>7</w:t>
+              <w:t>10</w:t>
             </w:r>
             <w:r>
               <w:rPr>
@@ -808,27 +1038,31 @@
         </w:p>
         <w:p>
           <w:pPr>
-            <w:pStyle w:val="TM3"/>
+            <w:pStyle w:val="TM2"/>
             <w:tabs>
-              <w:tab w:val="left" w:pos="880"/>
+              <w:tab w:val="left" w:pos="660"/>
               <w:tab w:val="right" w:leader="dot" w:pos="9062"/>
             </w:tabs>
             <w:rPr>
+              <w:rFonts w:eastAsiaTheme="minorEastAsia"/>
               <w:noProof/>
+              <w:lang w:eastAsia="fr-FR"/>
             </w:rPr>
           </w:pPr>
-          <w:hyperlink w:anchor="_Toc482034230" w:history="1">
+          <w:hyperlink w:anchor="_Toc482277955" w:history="1">
             <w:r>
               <w:rPr>
                 <w:rStyle w:val="Lienhypertexte"/>
-                <w:rFonts w:ascii="Wingdings" w:hAnsi="Wingdings"/>
-                <w:noProof/>
-              </w:rPr>
-              <w:t></w:t>
-            </w:r>
-            <w:r>
-              <w:rPr>
-                <w:noProof/>
+                <w:rFonts w:ascii="Symbol" w:hAnsi="Symbol"/>
+                <w:noProof/>
+              </w:rPr>
+              <w:t></w:t>
+            </w:r>
+            <w:r>
+              <w:rPr>
+                <w:rFonts w:eastAsiaTheme="minorEastAsia"/>
+                <w:noProof/>
+                <w:lang w:eastAsia="fr-FR"/>
               </w:rPr>
               <w:tab/>
             </w:r>
@@ -837,7 +1071,7 @@
                 <w:rStyle w:val="Lienhypertexte"/>
                 <w:noProof/>
               </w:rPr>
-              <w:t>2.3 / Gestion des étudiants</w:t>
+              <w:t>5/ Historique des absences médical d'un étudiant</w:t>
             </w:r>
             <w:r>
               <w:rPr>
@@ -858,7 +1092,7 @@
                 <w:noProof/>
                 <w:webHidden/>
               </w:rPr>
-              <w:instrText xml:space="preserve"> PAGEREF _Toc482034230 \h </w:instrText>
+              <w:instrText xml:space="preserve"> PAGEREF _Toc482277955 \h </w:instrText>
             </w:r>
             <w:r>
               <w:rPr>
@@ -878,256 +1112,7 @@
                 <w:noProof/>
                 <w:webHidden/>
               </w:rPr>
-              <w:t>8</w:t>
-            </w:r>
-            <w:r>
-              <w:rPr>
-                <w:noProof/>
-                <w:webHidden/>
-              </w:rPr>
-              <w:fldChar w:fldCharType="end"/>
-            </w:r>
-          </w:hyperlink>
-        </w:p>
-        <w:p>
-          <w:pPr>
-            <w:pStyle w:val="TM3"/>
-            <w:tabs>
-              <w:tab w:val="left" w:pos="880"/>
-              <w:tab w:val="right" w:leader="dot" w:pos="9062"/>
-            </w:tabs>
-            <w:rPr>
-              <w:noProof/>
-            </w:rPr>
-          </w:pPr>
-          <w:hyperlink w:anchor="_Toc482034231" w:history="1">
-            <w:r>
-              <w:rPr>
-                <w:rStyle w:val="Lienhypertexte"/>
-                <w:rFonts w:ascii="Courier New" w:hAnsi="Courier New" w:cs="Courier New"/>
-                <w:noProof/>
-              </w:rPr>
-              <w:t>o</w:t>
-            </w:r>
-            <w:r>
-              <w:rPr>
-                <w:noProof/>
-              </w:rPr>
-              <w:tab/>
-            </w:r>
-            <w:r>
-              <w:rPr>
-                <w:rStyle w:val="Lienhypertexte"/>
-                <w:noProof/>
-              </w:rPr>
-              <w:t>2.3.1 / Enregistrer un nouvel étudiant</w:t>
-            </w:r>
-            <w:r>
-              <w:rPr>
-                <w:noProof/>
-                <w:webHidden/>
-              </w:rPr>
-              <w:tab/>
-            </w:r>
-            <w:r>
-              <w:rPr>
-                <w:noProof/>
-                <w:webHidden/>
-              </w:rPr>
-              <w:fldChar w:fldCharType="begin"/>
-            </w:r>
-            <w:r>
-              <w:rPr>
-                <w:noProof/>
-                <w:webHidden/>
-              </w:rPr>
-              <w:instrText xml:space="preserve"> PAGEREF _Toc482034231 \h </w:instrText>
-            </w:r>
-            <w:r>
-              <w:rPr>
-                <w:noProof/>
-                <w:webHidden/>
-              </w:rPr>
-            </w:r>
-            <w:r>
-              <w:rPr>
-                <w:noProof/>
-                <w:webHidden/>
-              </w:rPr>
-              <w:fldChar w:fldCharType="separate"/>
-            </w:r>
-            <w:r>
-              <w:rPr>
-                <w:noProof/>
-                <w:webHidden/>
-              </w:rPr>
-              <w:t>8</w:t>
-            </w:r>
-            <w:r>
-              <w:rPr>
-                <w:noProof/>
-                <w:webHidden/>
-              </w:rPr>
-              <w:fldChar w:fldCharType="end"/>
-            </w:r>
-          </w:hyperlink>
-        </w:p>
-        <w:p>
-          <w:pPr>
-            <w:pStyle w:val="TM3"/>
-            <w:tabs>
-              <w:tab w:val="left" w:pos="880"/>
-              <w:tab w:val="right" w:leader="dot" w:pos="9062"/>
-            </w:tabs>
-            <w:rPr>
-              <w:noProof/>
-            </w:rPr>
-          </w:pPr>
-          <w:hyperlink w:anchor="_Toc482034232" w:history="1">
-            <w:r>
-              <w:rPr>
-                <w:rStyle w:val="Lienhypertexte"/>
-                <w:rFonts w:ascii="Courier New" w:hAnsi="Courier New" w:cs="Courier New"/>
-                <w:noProof/>
-              </w:rPr>
-              <w:t>o</w:t>
-            </w:r>
-            <w:r>
-              <w:rPr>
-                <w:noProof/>
-              </w:rPr>
-              <w:tab/>
-            </w:r>
-            <w:r>
-              <w:rPr>
-                <w:rStyle w:val="Lienhypertexte"/>
-                <w:noProof/>
-              </w:rPr>
-              <w:t>2.3.2 / Editer les informations d'un étudiant</w:t>
-            </w:r>
-            <w:r>
-              <w:rPr>
-                <w:noProof/>
-                <w:webHidden/>
-              </w:rPr>
-              <w:tab/>
-            </w:r>
-            <w:r>
-              <w:rPr>
-                <w:noProof/>
-                <w:webHidden/>
-              </w:rPr>
-              <w:fldChar w:fldCharType="begin"/>
-            </w:r>
-            <w:r>
-              <w:rPr>
-                <w:noProof/>
-                <w:webHidden/>
-              </w:rPr>
-              <w:instrText xml:space="preserve"> PAGEREF _Toc482034232 \h </w:instrText>
-            </w:r>
-            <w:r>
-              <w:rPr>
-                <w:noProof/>
-                <w:webHidden/>
-              </w:rPr>
-            </w:r>
-            <w:r>
-              <w:rPr>
-                <w:noProof/>
-                <w:webHidden/>
-              </w:rPr>
-              <w:fldChar w:fldCharType="separate"/>
-            </w:r>
-            <w:r>
-              <w:rPr>
-                <w:noProof/>
-                <w:webHidden/>
-              </w:rPr>
-              <w:t>9</w:t>
-            </w:r>
-            <w:r>
-              <w:rPr>
-                <w:noProof/>
-                <w:webHidden/>
-              </w:rPr>
-              <w:fldChar w:fldCharType="end"/>
-            </w:r>
-          </w:hyperlink>
-        </w:p>
-        <w:p>
-          <w:pPr>
-            <w:pStyle w:val="TM3"/>
-            <w:tabs>
-              <w:tab w:val="left" w:pos="880"/>
-              <w:tab w:val="right" w:leader="dot" w:pos="9062"/>
-            </w:tabs>
-            <w:rPr>
-              <w:noProof/>
-            </w:rPr>
-          </w:pPr>
-          <w:hyperlink w:anchor="_Toc482034233" w:history="1">
-            <w:r>
-              <w:rPr>
-                <w:rStyle w:val="Lienhypertexte"/>
-                <w:rFonts w:ascii="Courier New" w:hAnsi="Courier New" w:cs="Courier New"/>
-                <w:noProof/>
-              </w:rPr>
-              <w:t>o</w:t>
-            </w:r>
-            <w:r>
-              <w:rPr>
-                <w:noProof/>
-              </w:rPr>
-              <w:tab/>
-            </w:r>
-            <w:r>
-              <w:rPr>
-                <w:rStyle w:val="Lienhypertexte"/>
-                <w:noProof/>
-              </w:rPr>
-              <w:t>2.3.3 / Supprimer un étudiant</w:t>
-            </w:r>
-            <w:r>
-              <w:rPr>
-                <w:noProof/>
-                <w:webHidden/>
-              </w:rPr>
-              <w:tab/>
-            </w:r>
-            <w:r>
-              <w:rPr>
-                <w:noProof/>
-                <w:webHidden/>
-              </w:rPr>
-              <w:fldChar w:fldCharType="begin"/>
-            </w:r>
-            <w:r>
-              <w:rPr>
-                <w:noProof/>
-                <w:webHidden/>
-              </w:rPr>
-              <w:instrText xml:space="preserve"> PAGEREF _Toc482034233 \h </w:instrText>
-            </w:r>
-            <w:r>
-              <w:rPr>
-                <w:noProof/>
-                <w:webHidden/>
-              </w:rPr>
-            </w:r>
-            <w:r>
-              <w:rPr>
-                <w:noProof/>
-                <w:webHidden/>
-              </w:rPr>
-              <w:fldChar w:fldCharType="separate"/>
-            </w:r>
-            <w:r>
-              <w:rPr>
-                <w:noProof/>
-                <w:webHidden/>
-              </w:rPr>
-              <w:t>10</w:t>
+              <w:t>11</w:t>
             </w:r>
             <w:r>
               <w:rPr>
@@ -1165,7 +1150,7 @@
         </w:numPr>
         <w:jc w:val="both"/>
       </w:pPr>
-      <w:bookmarkStart w:id="1" w:name="_Toc482034222"/>
+      <w:bookmarkStart w:id="2" w:name="_Toc482277943"/>
       <w:r>
         <w:lastRenderedPageBreak/>
         <w:t xml:space="preserve">1/ </w:t>
@@ -1173,7 +1158,7 @@
       <w:r>
         <w:t>Connexion à l'application</w:t>
       </w:r>
-      <w:bookmarkEnd w:id="1"/>
+      <w:bookmarkEnd w:id="2"/>
     </w:p>
     <w:p>
       <w:pPr>
@@ -1300,30 +1285,22 @@
     </w:p>
     <w:p>
       <w:pPr>
-        <w:jc w:val="both"/>
+        <w:pStyle w:val="Titre1"/>
       </w:pPr>
       <w:r>
         <w:br w:type="page"/>
       </w:r>
-    </w:p>
-    <w:p>
-      <w:pPr>
-        <w:pStyle w:val="Titre2"/>
-        <w:numPr>
-          <w:ilvl w:val="0"/>
-          <w:numId w:val="1"/>
-        </w:numPr>
-        <w:jc w:val="both"/>
-      </w:pPr>
-      <w:bookmarkStart w:id="2" w:name="_Toc482034223"/>
       <w:r>
         <w:lastRenderedPageBreak/>
-        <w:t xml:space="preserve">2/ </w:t>
-      </w:r>
+        <w:t xml:space="preserve"> </w:t>
+      </w:r>
+      <w:bookmarkStart w:id="3" w:name="_Toc482277860"/>
+      <w:bookmarkStart w:id="4" w:name="_Toc482277944"/>
       <w:r>
         <w:t>L'application</w:t>
       </w:r>
-      <w:bookmarkEnd w:id="2"/>
+      <w:bookmarkEnd w:id="3"/>
+      <w:bookmarkEnd w:id="4"/>
     </w:p>
     <w:p>
       <w:pPr>
@@ -1451,18 +1428,20 @@
     </w:p>
     <w:p>
       <w:pPr>
-        <w:pStyle w:val="Titre3"/>
+        <w:pStyle w:val="Titre2"/>
         <w:numPr>
           <w:ilvl w:val="0"/>
-          <w:numId w:val="3"/>
+          <w:numId w:val="1"/>
         </w:numPr>
-        <w:jc w:val="both"/>
-      </w:pPr>
-      <w:bookmarkStart w:id="3" w:name="_Toc482034224"/>
-      <w:r>
-        <w:t>2.1 / Enregistrement d'un certificat médical</w:t>
-      </w:r>
-      <w:bookmarkEnd w:id="3"/>
+      </w:pPr>
+      <w:bookmarkStart w:id="5" w:name="_Toc482277945"/>
+      <w:r>
+        <w:t>2</w:t>
+      </w:r>
+      <w:r>
+        <w:t>/ Enregistrement d'un certificat médical</w:t>
+      </w:r>
+      <w:bookmarkEnd w:id="5"/>
     </w:p>
     <w:p>
       <w:pPr>
@@ -1570,6 +1549,7 @@
           <w:noProof/>
           <w:lang w:eastAsia="fr-FR"/>
         </w:rPr>
+        <w:lastRenderedPageBreak/>
         <w:drawing>
           <wp:inline distT="0" distB="0" distL="0" distR="0">
             <wp:extent cx="5003165" cy="2250296"/>
@@ -1622,7 +1602,6 @@
         <w:jc w:val="both"/>
       </w:pPr>
       <w:r>
-        <w:lastRenderedPageBreak/>
         <w:t>Une fois l'étudiant reconnu par le système grâce à sa carte étudiante, une fenêtre permettant de renseigner le certificat médical apparaitra indiquant également les informations de l'étudiant et de son école correspondante.</w:t>
       </w:r>
     </w:p>
@@ -1739,6 +1718,7 @@
         <w:spacing w:after="0"/>
       </w:pPr>
       <w:r>
+        <w:lastRenderedPageBreak/>
         <w:t xml:space="preserve">Cocher ou non </w:t>
       </w:r>
       <w:proofErr w:type="spellStart"/>
@@ -1900,12 +1880,14 @@
           <w:numId w:val="4"/>
         </w:numPr>
       </w:pPr>
-      <w:bookmarkStart w:id="4" w:name="_Toc482034225"/>
-      <w:r>
-        <w:lastRenderedPageBreak/>
-        <w:t>2.1.1 / Exemple de PDF</w:t>
-      </w:r>
-      <w:bookmarkEnd w:id="4"/>
+      <w:bookmarkStart w:id="6" w:name="_Toc482277946"/>
+      <w:r>
+        <w:t>2.1</w:t>
+      </w:r>
+      <w:r>
+        <w:t xml:space="preserve"> / Exemple de PDF</w:t>
+      </w:r>
+      <w:bookmarkEnd w:id="6"/>
     </w:p>
     <w:p/>
     <w:p>
@@ -1977,18 +1959,21 @@
     </w:p>
     <w:p>
       <w:pPr>
-        <w:pStyle w:val="Titre3"/>
+        <w:pStyle w:val="Titre2"/>
         <w:numPr>
           <w:ilvl w:val="0"/>
-          <w:numId w:val="3"/>
+          <w:numId w:val="1"/>
         </w:numPr>
       </w:pPr>
-      <w:bookmarkStart w:id="5" w:name="_Toc482034226"/>
+      <w:bookmarkStart w:id="7" w:name="_Toc482277947"/>
       <w:r>
         <w:lastRenderedPageBreak/>
-        <w:t>2.2 / Gérer son profil</w:t>
-      </w:r>
-      <w:bookmarkEnd w:id="5"/>
+        <w:t>3</w:t>
+      </w:r>
+      <w:r>
+        <w:t>/ Gérer son profil</w:t>
+      </w:r>
+      <w:bookmarkEnd w:id="7"/>
     </w:p>
     <w:p/>
     <w:p>
@@ -2094,11 +2079,14 @@
           <w:numId w:val="4"/>
         </w:numPr>
       </w:pPr>
-      <w:bookmarkStart w:id="6" w:name="_Toc482034227"/>
-      <w:r>
-        <w:t>2.2.1 / Modifier ses informations personnelles</w:t>
-      </w:r>
-      <w:bookmarkEnd w:id="6"/>
+      <w:bookmarkStart w:id="8" w:name="_Toc482277948"/>
+      <w:r>
+        <w:t>3</w:t>
+      </w:r>
+      <w:r>
+        <w:t>.1 / Modifier ses informations personnelles</w:t>
+      </w:r>
+      <w:bookmarkEnd w:id="8"/>
     </w:p>
     <w:p/>
     <w:p>
@@ -2213,12 +2201,15 @@
           <w:numId w:val="4"/>
         </w:numPr>
       </w:pPr>
-      <w:bookmarkStart w:id="7" w:name="_Toc482034228"/>
+      <w:bookmarkStart w:id="9" w:name="_Toc482277949"/>
       <w:r>
         <w:lastRenderedPageBreak/>
-        <w:t>2.2.2 / Modifier son mot de passe</w:t>
-      </w:r>
-      <w:bookmarkEnd w:id="7"/>
+        <w:t>3</w:t>
+      </w:r>
+      <w:r>
+        <w:t>.2 / Modifier son mot de passe</w:t>
+      </w:r>
+      <w:bookmarkEnd w:id="9"/>
     </w:p>
     <w:p/>
     <w:p>
@@ -2322,11 +2313,14 @@
           <w:numId w:val="4"/>
         </w:numPr>
       </w:pPr>
-      <w:bookmarkStart w:id="8" w:name="_Toc482034229"/>
-      <w:r>
-        <w:t>2.2.3 / Configurer son adresse mail</w:t>
-      </w:r>
-      <w:bookmarkEnd w:id="8"/>
+      <w:bookmarkStart w:id="10" w:name="_Toc482277950"/>
+      <w:r>
+        <w:t>3</w:t>
+      </w:r>
+      <w:r>
+        <w:t>.3 / Configurer son adresse mail</w:t>
+      </w:r>
+      <w:bookmarkEnd w:id="10"/>
     </w:p>
     <w:p/>
     <w:p>
@@ -2481,18 +2475,21 @@
     </w:p>
     <w:p>
       <w:pPr>
-        <w:pStyle w:val="Titre3"/>
+        <w:pStyle w:val="Titre2"/>
         <w:numPr>
           <w:ilvl w:val="0"/>
-          <w:numId w:val="3"/>
+          <w:numId w:val="1"/>
         </w:numPr>
       </w:pPr>
-      <w:bookmarkStart w:id="9" w:name="_Toc482034230"/>
+      <w:bookmarkStart w:id="11" w:name="_Toc482277951"/>
       <w:r>
         <w:lastRenderedPageBreak/>
-        <w:t>2.3 / Gestion des étudiants</w:t>
-      </w:r>
-      <w:bookmarkEnd w:id="9"/>
+        <w:t>4</w:t>
+      </w:r>
+      <w:r>
+        <w:t>/ Gestion des étudiants</w:t>
+      </w:r>
+      <w:bookmarkEnd w:id="11"/>
     </w:p>
     <w:p/>
     <w:p>
@@ -2503,7 +2500,21 @@
         </w:rPr>
       </w:pPr>
       <w:r>
-        <w:t xml:space="preserve">Pour accéder à la gestion des étudiants, cliquer sur la tuile de couleur violet </w:t>
+        <w:t>Pour accéder à la gestion des étu</w:t>
+      </w:r>
+      <w:r>
+        <w:t xml:space="preserve">diants, cliquer sur la tuile </w:t>
+      </w:r>
+      <w:proofErr w:type="spellStart"/>
+      <w:r>
+        <w:t>violet</w:t>
+      </w:r>
+      <w:r>
+        <w:t>e</w:t>
+      </w:r>
+      <w:proofErr w:type="spellEnd"/>
+      <w:r>
+        <w:t xml:space="preserve"> </w:t>
       </w:r>
       <w:r>
         <w:rPr>
@@ -2596,14 +2607,17 @@
           <w:numId w:val="4"/>
         </w:numPr>
       </w:pPr>
-      <w:bookmarkStart w:id="10" w:name="_Toc482034231"/>
-      <w:r>
-        <w:t xml:space="preserve">2.3.1 / </w:t>
+      <w:bookmarkStart w:id="12" w:name="_Toc482277952"/>
+      <w:r>
+        <w:t>4</w:t>
+      </w:r>
+      <w:r>
+        <w:t xml:space="preserve">.1 / </w:t>
       </w:r>
       <w:r>
         <w:t>Enregistrer un nouvel étudiant</w:t>
       </w:r>
-      <w:bookmarkEnd w:id="10"/>
+      <w:bookmarkEnd w:id="12"/>
     </w:p>
     <w:p/>
     <w:p>
@@ -2741,15 +2755,18 @@
           <w:numId w:val="4"/>
         </w:numPr>
       </w:pPr>
-      <w:bookmarkStart w:id="11" w:name="_Toc482034232"/>
+      <w:bookmarkStart w:id="13" w:name="_Toc482277953"/>
       <w:r>
         <w:lastRenderedPageBreak/>
-        <w:t xml:space="preserve">2.3.2 / </w:t>
+        <w:t>4</w:t>
+      </w:r>
+      <w:r>
+        <w:t xml:space="preserve">.2 / </w:t>
       </w:r>
       <w:r>
         <w:t>Editer les informations d'un étudiant</w:t>
       </w:r>
-      <w:bookmarkEnd w:id="11"/>
+      <w:bookmarkEnd w:id="13"/>
     </w:p>
     <w:p/>
     <w:p>
@@ -3011,11 +3028,14 @@
           <w:numId w:val="4"/>
         </w:numPr>
       </w:pPr>
-      <w:bookmarkStart w:id="12" w:name="_Toc482034233"/>
-      <w:r>
-        <w:t>2.3.3 / Supprimer un étudiant</w:t>
-      </w:r>
-      <w:bookmarkEnd w:id="12"/>
+      <w:bookmarkStart w:id="14" w:name="_Toc482277954"/>
+      <w:r>
+        <w:t>4</w:t>
+      </w:r>
+      <w:r>
+        <w:t>.3 / Supprimer un étudiant</w:t>
+      </w:r>
+      <w:bookmarkEnd w:id="14"/>
     </w:p>
     <w:p/>
     <w:p>
@@ -3087,10 +3107,7 @@
                     <w:t xml:space="preserve">/!\ Rappel: La suppression d'un étudiant par le système est </w:t>
                   </w:r>
                   <w:r>
-                    <w:t xml:space="preserve">irréversible et </w:t>
-                  </w:r>
-                  <w:r>
-                    <w:t>entraine</w:t>
+                    <w:t>irréversible et entraine</w:t>
                   </w:r>
                   <w:r>
                     <w:t xml:space="preserve"> la suppression définitif de celui-ci. </w:t>
@@ -3102,8 +3119,323 @@
         </w:pict>
       </w:r>
     </w:p>
+    <w:p/>
+    <w:p/>
+    <w:p/>
+    <w:p>
+      <w:r>
+        <w:br w:type="page"/>
+      </w:r>
+    </w:p>
+    <w:p>
+      <w:pPr>
+        <w:pStyle w:val="Titre2"/>
+        <w:numPr>
+          <w:ilvl w:val="0"/>
+          <w:numId w:val="1"/>
+        </w:numPr>
+      </w:pPr>
+      <w:bookmarkStart w:id="15" w:name="_Toc482277955"/>
+      <w:r>
+        <w:lastRenderedPageBreak/>
+        <w:t>5/ Historique des absences médical d'un étudiant</w:t>
+      </w:r>
+      <w:bookmarkEnd w:id="15"/>
+    </w:p>
+    <w:p/>
+    <w:p>
+      <w:pPr>
+        <w:rPr>
+          <w:b/>
+          <w:color w:val="00B0F0"/>
+        </w:rPr>
+      </w:pPr>
+      <w:r>
+        <w:t xml:space="preserve">Pour accéder à l'historique des absences médical d'un étudiant, dans le menu principal, cliquez sur la tuile bleu </w:t>
+      </w:r>
+      <w:proofErr w:type="spellStart"/>
+      <w:r>
+        <w:rPr>
+          <w:b/>
+          <w:color w:val="00B0F0"/>
+        </w:rPr>
+        <w:t>History</w:t>
+      </w:r>
+      <w:proofErr w:type="spellEnd"/>
+      <w:r>
+        <w:rPr>
+          <w:b/>
+          <w:color w:val="00B0F0"/>
+        </w:rPr>
+        <w:t>.</w:t>
+      </w:r>
+    </w:p>
+    <w:p>
+      <w:pPr>
+        <w:spacing w:after="0"/>
+      </w:pPr>
+      <w:r>
+        <w:t>Cette section vous permet d'avoir un aperçu des derniers certificats médical enregistré</w:t>
+      </w:r>
+      <w:r>
+        <w:t>s</w:t>
+      </w:r>
+      <w:r>
+        <w:t xml:space="preserve"> pour l'étudiant.</w:t>
+      </w:r>
+    </w:p>
+    <w:p>
+      <w:pPr>
+        <w:spacing w:after="0"/>
+      </w:pPr>
+      <w:r>
+        <w:t xml:space="preserve">Uniquement les certificats que vous avez enregistré </w:t>
+      </w:r>
+      <w:r>
+        <w:t xml:space="preserve">pour l'étudiant concerné seront affichés afin d'appliquer le principe du secret médical et de préserver la vie privée de l'étudiant. </w:t>
+      </w:r>
+    </w:p>
+    <w:p>
+      <w:pPr>
+        <w:spacing w:after="0"/>
+      </w:pPr>
+    </w:p>
+    <w:p>
+      <w:pPr>
+        <w:spacing w:after="0"/>
+      </w:pPr>
+      <w:r>
+        <w:rPr>
+          <w:noProof/>
+          <w:lang w:eastAsia="fr-FR"/>
+        </w:rPr>
+        <w:drawing>
+          <wp:inline distT="0" distB="0" distL="0" distR="0">
+            <wp:extent cx="5760720" cy="3321627"/>
+            <wp:effectExtent l="19050" t="0" r="0" b="0"/>
+            <wp:docPr id="2" name="Image 1"/>
+            <wp:cNvGraphicFramePr>
+              <a:graphicFrameLocks xmlns:a="http://schemas.openxmlformats.org/drawingml/2006/main" noChangeAspect="1"/>
+            </wp:cNvGraphicFramePr>
+            <a:graphic xmlns:a="http://schemas.openxmlformats.org/drawingml/2006/main">
+              <a:graphicData uri="http://schemas.openxmlformats.org/drawingml/2006/picture">
+                <pic:pic xmlns:pic="http://schemas.openxmlformats.org/drawingml/2006/picture">
+                  <pic:nvPicPr>
+                    <pic:cNvPr id="0" name="Picture 1"/>
+                    <pic:cNvPicPr>
+                      <a:picLocks noChangeAspect="1" noChangeArrowheads="1"/>
+                    </pic:cNvPicPr>
+                  </pic:nvPicPr>
+                  <pic:blipFill>
+                    <a:blip r:embed="rId23" cstate="print"/>
+                    <a:srcRect/>
+                    <a:stretch>
+                      <a:fillRect/>
+                    </a:stretch>
+                  </pic:blipFill>
+                  <pic:spPr bwMode="auto">
+                    <a:xfrm>
+                      <a:off x="0" y="0"/>
+                      <a:ext cx="5760720" cy="3321627"/>
+                    </a:xfrm>
+                    <a:prstGeom prst="rect">
+                      <a:avLst/>
+                    </a:prstGeom>
+                    <a:noFill/>
+                    <a:ln w="9525">
+                      <a:noFill/>
+                      <a:miter lim="800000"/>
+                      <a:headEnd/>
+                      <a:tailEnd/>
+                    </a:ln>
+                  </pic:spPr>
+                </pic:pic>
+              </a:graphicData>
+            </a:graphic>
+          </wp:inline>
+        </w:drawing>
+      </w:r>
+      <w:r>
+        <w:t xml:space="preserve"> </w:t>
+      </w:r>
+    </w:p>
+    <w:p>
+      <w:pPr>
+        <w:spacing w:after="0"/>
+        <w:rPr>
+          <w:b/>
+        </w:rPr>
+      </w:pPr>
+      <w:r>
+        <w:t xml:space="preserve">Effectuer une recherche d'un étudiant dans la section </w:t>
+      </w:r>
+      <w:r>
+        <w:rPr>
+          <w:b/>
+        </w:rPr>
+        <w:t>FILTERS.</w:t>
+      </w:r>
+    </w:p>
+    <w:p>
+      <w:pPr>
+        <w:spacing w:after="0"/>
+      </w:pPr>
+    </w:p>
+    <w:p>
+      <w:pPr>
+        <w:spacing w:after="0"/>
+      </w:pPr>
+      <w:r>
+        <w:t>Vous avez la possibilité d'effectuer votre recherche via 3 options:</w:t>
+      </w:r>
+    </w:p>
+    <w:p>
+      <w:pPr>
+        <w:spacing w:after="0"/>
+      </w:pPr>
+      <w:r>
+        <w:t>- Recherche via son nom, prénom et anniversaire de naissance.</w:t>
+      </w:r>
+    </w:p>
+    <w:p>
+      <w:pPr>
+        <w:spacing w:after="0"/>
+      </w:pPr>
+      <w:r>
+        <w:t>- Recherche via son numéro de sécurité social.</w:t>
+      </w:r>
+    </w:p>
+    <w:p>
+      <w:pPr>
+        <w:spacing w:after="0"/>
+      </w:pPr>
+      <w:r>
+        <w:t>- Recherche via le scan de sa carte étudiant.</w:t>
+      </w:r>
+    </w:p>
+    <w:p>
+      <w:pPr>
+        <w:rPr>
+          <w:b/>
+        </w:rPr>
+      </w:pPr>
+      <w:r>
+        <w:rPr>
+          <w:b/>
+        </w:rPr>
+        <w:br w:type="page"/>
+      </w:r>
+    </w:p>
+    <w:p>
+      <w:pPr>
+        <w:spacing w:after="0"/>
+        <w:rPr>
+          <w:b/>
+        </w:rPr>
+      </w:pPr>
+      <w:r>
+        <w:rPr>
+          <w:b/>
+          <w:noProof/>
+          <w:lang w:eastAsia="fr-FR"/>
+        </w:rPr>
+        <w:lastRenderedPageBreak/>
+        <w:drawing>
+          <wp:inline distT="0" distB="0" distL="0" distR="0">
+            <wp:extent cx="5760720" cy="3321627"/>
+            <wp:effectExtent l="19050" t="0" r="0" b="0"/>
+            <wp:docPr id="4" name="Image 4"/>
+            <wp:cNvGraphicFramePr>
+              <a:graphicFrameLocks xmlns:a="http://schemas.openxmlformats.org/drawingml/2006/main" noChangeAspect="1"/>
+            </wp:cNvGraphicFramePr>
+            <a:graphic xmlns:a="http://schemas.openxmlformats.org/drawingml/2006/main">
+              <a:graphicData uri="http://schemas.openxmlformats.org/drawingml/2006/picture">
+                <pic:pic xmlns:pic="http://schemas.openxmlformats.org/drawingml/2006/picture">
+                  <pic:nvPicPr>
+                    <pic:cNvPr id="0" name="Picture 4"/>
+                    <pic:cNvPicPr>
+                      <a:picLocks noChangeAspect="1" noChangeArrowheads="1"/>
+                    </pic:cNvPicPr>
+                  </pic:nvPicPr>
+                  <pic:blipFill>
+                    <a:blip r:embed="rId24" cstate="print"/>
+                    <a:srcRect/>
+                    <a:stretch>
+                      <a:fillRect/>
+                    </a:stretch>
+                  </pic:blipFill>
+                  <pic:spPr bwMode="auto">
+                    <a:xfrm>
+                      <a:off x="0" y="0"/>
+                      <a:ext cx="5760720" cy="3321627"/>
+                    </a:xfrm>
+                    <a:prstGeom prst="rect">
+                      <a:avLst/>
+                    </a:prstGeom>
+                    <a:noFill/>
+                    <a:ln w="9525">
+                      <a:noFill/>
+                      <a:miter lim="800000"/>
+                      <a:headEnd/>
+                      <a:tailEnd/>
+                    </a:ln>
+                  </pic:spPr>
+                </pic:pic>
+              </a:graphicData>
+            </a:graphic>
+          </wp:inline>
+        </w:drawing>
+      </w:r>
+    </w:p>
+    <w:p>
+      <w:pPr>
+        <w:spacing w:after="0"/>
+        <w:rPr>
+          <w:b/>
+        </w:rPr>
+      </w:pPr>
+    </w:p>
+    <w:p>
+      <w:pPr>
+        <w:spacing w:after="0"/>
+      </w:pPr>
+      <w:r>
+        <w:t xml:space="preserve">Une fois l'étudiant reconnu, vous trouverez dans la section </w:t>
+      </w:r>
+      <w:r>
+        <w:rPr>
+          <w:b/>
+        </w:rPr>
+        <w:t xml:space="preserve">HISTORIC </w:t>
+      </w:r>
+      <w:r>
+        <w:t>les derniers certificats médical enregistrés  pour celui-ci.</w:t>
+      </w:r>
+    </w:p>
+    <w:p>
+      <w:pPr>
+        <w:spacing w:after="0"/>
+      </w:pPr>
+    </w:p>
+    <w:p>
+      <w:pPr>
+        <w:spacing w:after="0"/>
+        <w:rPr>
+          <w:b/>
+        </w:rPr>
+      </w:pPr>
+      <w:r>
+        <w:t xml:space="preserve">Quittez cette fenêtre de navigation via la petite croix en haut à droite ou en bas a droite en cliquant sur le bouton </w:t>
+      </w:r>
+      <w:r>
+        <w:rPr>
+          <w:b/>
+        </w:rPr>
+        <w:t>Close.</w:t>
+      </w:r>
+    </w:p>
     <w:sectPr>
-      <w:headerReference w:type="default" r:id="rId23"/>
+      <w:headerReference w:type="default" r:id="rId25"/>
       <w:pgSz w:w="11906" w:h="16838"/>
       <w:pgMar w:top="1417" w:right="1417" w:bottom="1417" w:left="1417" w:header="708" w:footer="708" w:gutter="0"/>
       <w:cols w:space="708"/>
@@ -3538,7 +3870,7 @@
   <w:abstractNum w:abstractNumId="3">
     <w:nsid w:val="444E383C"/>
     <w:multiLevelType w:val="hybridMultilevel"/>
-    <w:tmpl w:val="AF643DC0"/>
+    <w:tmpl w:val="C4EC2070"/>
     <w:lvl w:ilvl="0" w:tplc="040C0001">
       <w:start w:val="1"/>
       <w:numFmt w:val="bullet"/>
@@ -4458,7 +4790,7 @@
 </file>
 
 <file path=customXml/itemProps1.xml><?xml version="1.0" encoding="utf-8"?>
-<ds:datastoreItem xmlns:ds="http://schemas.openxmlformats.org/officeDocument/2006/customXml" ds:itemID="{CFFA0218-0E99-49B4-AABF-B02FF33C1C8E}">
+<ds:datastoreItem xmlns:ds="http://schemas.openxmlformats.org/officeDocument/2006/customXml" ds:itemID="{8F2976CC-DE69-48B4-BFA2-AE217D0FE911}">
   <ds:schemaRefs>
     <ds:schemaRef ds:uri="http://schemas.openxmlformats.org/officeDocument/2006/bibliography"/>
   </ds:schemaRefs>

</xml_diff>

<commit_message>
petites modifs sur la doc
</commit_message>
<xml_diff>
--- a/doc/Documentation Utilisateur.docx
+++ b/doc/Documentation Utilisateur.docx
@@ -1,6 +1,6 @@
 
 <file path=word/document.xml><?xml version="1.0" encoding="utf-8"?>
-<w:document xmlns:ve="http://schemas.openxmlformats.org/markup-compatibility/2006" xmlns:o="urn:schemas-microsoft-com:office:office" xmlns:r="http://schemas.openxmlformats.org/officeDocument/2006/relationships" xmlns:m="http://schemas.openxmlformats.org/officeDocument/2006/math" xmlns:v="urn:schemas-microsoft-com:vml" xmlns:wp="http://schemas.openxmlformats.org/drawingml/2006/wordprocessingDrawing" xmlns:w10="urn:schemas-microsoft-com:office:word" xmlns:w="http://schemas.openxmlformats.org/wordprocessingml/2006/main" xmlns:wne="http://schemas.microsoft.com/office/word/2006/wordml">
+<w:document xmlns:wpc="http://schemas.microsoft.com/office/word/2010/wordprocessingCanvas" xmlns:mc="http://schemas.openxmlformats.org/markup-compatibility/2006" xmlns:o="urn:schemas-microsoft-com:office:office" xmlns:r="http://schemas.openxmlformats.org/officeDocument/2006/relationships" xmlns:m="http://schemas.openxmlformats.org/officeDocument/2006/math" xmlns:v="urn:schemas-microsoft-com:vml" xmlns:wp14="http://schemas.microsoft.com/office/word/2010/wordprocessingDrawing" xmlns:wp="http://schemas.openxmlformats.org/drawingml/2006/wordprocessingDrawing" xmlns:w10="urn:schemas-microsoft-com:office:word" xmlns:w="http://schemas.openxmlformats.org/wordprocessingml/2006/main" xmlns:w14="http://schemas.microsoft.com/office/word/2010/wordml" xmlns:w15="http://schemas.microsoft.com/office/word/2012/wordml" xmlns:wpg="http://schemas.microsoft.com/office/word/2010/wordprocessingGroup" xmlns:wpi="http://schemas.microsoft.com/office/word/2010/wordprocessingInk" xmlns:wne="http://schemas.microsoft.com/office/word/2006/wordml" xmlns:wps="http://schemas.microsoft.com/office/word/2010/wordprocessingShape" mc:Ignorable="w14 w15 wp14">
   <w:body>
     <w:p>
       <w:pPr>
@@ -47,6 +47,7 @@
           <w:docPartUnique/>
         </w:docPartObj>
       </w:sdtPr>
+      <w:sdtEndPr/>
       <w:sdtContent>
         <w:p>
           <w:pPr>
@@ -2137,7 +2138,13 @@
         <w:t>Save</w:t>
       </w:r>
       <w:r>
-        <w:t xml:space="preserve"> pour sauvegarder vos modification.</w:t>
+        <w:t xml:space="preserve"> pour sauvegarder vos modification</w:t>
+      </w:r>
+      <w:r>
+        <w:t>s</w:t>
+      </w:r>
+      <w:r>
+        <w:t>.</w:t>
       </w:r>
     </w:p>
     <w:p>
@@ -2452,7 +2459,10 @@
               <w:txbxContent>
                 <w:p>
                   <w:r>
-                    <w:t>/!\ Note: Modifier le champs SMTP et le PORT que si vous êtes sûr de savoir ce que vous faite.</w:t>
+                    <w:t>/!\ Note: Modifier le champ</w:t>
+                  </w:r>
+                  <w:r>
+                    <w:t xml:space="preserve"> SMTP et le PORT que si vous êtes sûr de savoir ce que vous faite.</w:t>
                   </w:r>
                 </w:p>
               </w:txbxContent>
@@ -2505,14 +2515,15 @@
       <w:r>
         <w:t xml:space="preserve">diants, cliquer sur la tuile </w:t>
       </w:r>
-      <w:proofErr w:type="spellStart"/>
       <w:r>
         <w:t>violet</w:t>
       </w:r>
       <w:r>
+        <w:t>t</w:t>
+      </w:r>
+      <w:r>
         <w:t>e</w:t>
       </w:r>
-      <w:proofErr w:type="spellEnd"/>
       <w:r>
         <w:t xml:space="preserve"> </w:t>
       </w:r>
@@ -2777,7 +2788,13 @@
         </w:rPr>
       </w:pPr>
       <w:r>
-        <w:t xml:space="preserve">A partir du menu de gestion des étudiants, cliquez sur la tuile bleu </w:t>
+        <w:t>A partir du menu de gestion des étudiants, cliquez sur la tuile bleu</w:t>
+      </w:r>
+      <w:r>
+        <w:t>e</w:t>
+      </w:r>
+      <w:r>
+        <w:t xml:space="preserve"> </w:t>
       </w:r>
       <w:r>
         <w:rPr>
@@ -2895,7 +2912,13 @@
         <w:spacing w:after="0"/>
       </w:pPr>
       <w:r>
-        <w:t>- Recherche via son nom, prénom et anniversaire de naissance.</w:t>
+        <w:t xml:space="preserve">- Recherche via son nom, prénom et </w:t>
+      </w:r>
+      <w:r>
+        <w:t>date</w:t>
+      </w:r>
+      <w:r>
+        <w:t xml:space="preserve"> de naissance.</w:t>
       </w:r>
     </w:p>
     <w:p>
@@ -3151,7 +3174,13 @@
         </w:rPr>
       </w:pPr>
       <w:r>
-        <w:t xml:space="preserve">Pour accéder à l'historique des absences médical d'un étudiant, dans le menu principal, cliquez sur la tuile bleu </w:t>
+        <w:t>Pour accéder à l'historique des absences médical d'un étudiant, dans le menu principal, cliquez sur la tuile bleu</w:t>
+      </w:r>
+      <w:r>
+        <w:t>e</w:t>
+      </w:r>
+      <w:r>
+        <w:t xml:space="preserve"> </w:t>
       </w:r>
       <w:proofErr w:type="spellStart"/>
       <w:r>
@@ -3183,6 +3212,8 @@
       <w:r>
         <w:t xml:space="preserve"> pour l'étudiant.</w:t>
       </w:r>
+      <w:bookmarkStart w:id="16" w:name="_GoBack"/>
+      <w:bookmarkEnd w:id="16"/>
     </w:p>
     <w:p>
       <w:pPr>
@@ -3446,7 +3477,7 @@
 </file>
 
 <file path=word/endnotes.xml><?xml version="1.0" encoding="utf-8"?>
-<w:endnotes xmlns:ve="http://schemas.openxmlformats.org/markup-compatibility/2006" xmlns:o="urn:schemas-microsoft-com:office:office" xmlns:r="http://schemas.openxmlformats.org/officeDocument/2006/relationships" xmlns:m="http://schemas.openxmlformats.org/officeDocument/2006/math" xmlns:v="urn:schemas-microsoft-com:vml" xmlns:wp="http://schemas.openxmlformats.org/drawingml/2006/wordprocessingDrawing" xmlns:w10="urn:schemas-microsoft-com:office:word" xmlns:w="http://schemas.openxmlformats.org/wordprocessingml/2006/main" xmlns:wne="http://schemas.microsoft.com/office/word/2006/wordml">
+<w:endnotes xmlns:wpc="http://schemas.microsoft.com/office/word/2010/wordprocessingCanvas" xmlns:mc="http://schemas.openxmlformats.org/markup-compatibility/2006" xmlns:o="urn:schemas-microsoft-com:office:office" xmlns:r="http://schemas.openxmlformats.org/officeDocument/2006/relationships" xmlns:m="http://schemas.openxmlformats.org/officeDocument/2006/math" xmlns:v="urn:schemas-microsoft-com:vml" xmlns:wp14="http://schemas.microsoft.com/office/word/2010/wordprocessingDrawing" xmlns:wp="http://schemas.openxmlformats.org/drawingml/2006/wordprocessingDrawing" xmlns:w10="urn:schemas-microsoft-com:office:word" xmlns:w="http://schemas.openxmlformats.org/wordprocessingml/2006/main" xmlns:w14="http://schemas.microsoft.com/office/word/2010/wordml" xmlns:w15="http://schemas.microsoft.com/office/word/2012/wordml" xmlns:wpg="http://schemas.microsoft.com/office/word/2010/wordprocessingGroup" xmlns:wpi="http://schemas.microsoft.com/office/word/2010/wordprocessingInk" xmlns:wne="http://schemas.microsoft.com/office/word/2006/wordml" xmlns:wps="http://schemas.microsoft.com/office/word/2010/wordprocessingShape" mc:Ignorable="w14 w15 wp14">
   <w:endnote w:type="separator" w:id="-1">
     <w:p>
       <w:pPr>
@@ -3471,7 +3502,7 @@
 </file>
 
 <file path=word/footnotes.xml><?xml version="1.0" encoding="utf-8"?>
-<w:footnotes xmlns:ve="http://schemas.openxmlformats.org/markup-compatibility/2006" xmlns:o="urn:schemas-microsoft-com:office:office" xmlns:r="http://schemas.openxmlformats.org/officeDocument/2006/relationships" xmlns:m="http://schemas.openxmlformats.org/officeDocument/2006/math" xmlns:v="urn:schemas-microsoft-com:vml" xmlns:wp="http://schemas.openxmlformats.org/drawingml/2006/wordprocessingDrawing" xmlns:w10="urn:schemas-microsoft-com:office:word" xmlns:w="http://schemas.openxmlformats.org/wordprocessingml/2006/main" xmlns:wne="http://schemas.microsoft.com/office/word/2006/wordml">
+<w:footnotes xmlns:wpc="http://schemas.microsoft.com/office/word/2010/wordprocessingCanvas" xmlns:mc="http://schemas.openxmlformats.org/markup-compatibility/2006" xmlns:o="urn:schemas-microsoft-com:office:office" xmlns:r="http://schemas.openxmlformats.org/officeDocument/2006/relationships" xmlns:m="http://schemas.openxmlformats.org/officeDocument/2006/math" xmlns:v="urn:schemas-microsoft-com:vml" xmlns:wp14="http://schemas.microsoft.com/office/word/2010/wordprocessingDrawing" xmlns:wp="http://schemas.openxmlformats.org/drawingml/2006/wordprocessingDrawing" xmlns:w10="urn:schemas-microsoft-com:office:word" xmlns:w="http://schemas.openxmlformats.org/wordprocessingml/2006/main" xmlns:w14="http://schemas.microsoft.com/office/word/2010/wordml" xmlns:w15="http://schemas.microsoft.com/office/word/2012/wordml" xmlns:wpg="http://schemas.microsoft.com/office/word/2010/wordprocessingGroup" xmlns:wpi="http://schemas.microsoft.com/office/word/2010/wordprocessingInk" xmlns:wne="http://schemas.microsoft.com/office/word/2006/wordml" xmlns:wps="http://schemas.microsoft.com/office/word/2010/wordprocessingShape" mc:Ignorable="w14 w15 wp14">
   <w:footnote w:type="separator" w:id="-1">
     <w:p>
       <w:pPr>
@@ -3496,7 +3527,7 @@
 </file>
 
 <file path=word/header1.xml><?xml version="1.0" encoding="utf-8"?>
-<w:hdr xmlns:ve="http://schemas.openxmlformats.org/markup-compatibility/2006" xmlns:o="urn:schemas-microsoft-com:office:office" xmlns:r="http://schemas.openxmlformats.org/officeDocument/2006/relationships" xmlns:m="http://schemas.openxmlformats.org/officeDocument/2006/math" xmlns:v="urn:schemas-microsoft-com:vml" xmlns:wp="http://schemas.openxmlformats.org/drawingml/2006/wordprocessingDrawing" xmlns:w10="urn:schemas-microsoft-com:office:word" xmlns:w="http://schemas.openxmlformats.org/wordprocessingml/2006/main" xmlns:wne="http://schemas.microsoft.com/office/word/2006/wordml">
+<w:hdr xmlns:wpc="http://schemas.microsoft.com/office/word/2010/wordprocessingCanvas" xmlns:mc="http://schemas.openxmlformats.org/markup-compatibility/2006" xmlns:o="urn:schemas-microsoft-com:office:office" xmlns:r="http://schemas.openxmlformats.org/officeDocument/2006/relationships" xmlns:m="http://schemas.openxmlformats.org/officeDocument/2006/math" xmlns:v="urn:schemas-microsoft-com:vml" xmlns:wp14="http://schemas.microsoft.com/office/word/2010/wordprocessingDrawing" xmlns:wp="http://schemas.openxmlformats.org/drawingml/2006/wordprocessingDrawing" xmlns:w10="urn:schemas-microsoft-com:office:word" xmlns:w="http://schemas.openxmlformats.org/wordprocessingml/2006/main" xmlns:w14="http://schemas.microsoft.com/office/word/2010/wordml" xmlns:w15="http://schemas.microsoft.com/office/word/2012/wordml" xmlns:wpg="http://schemas.microsoft.com/office/word/2010/wordprocessingGroup" xmlns:wpi="http://schemas.microsoft.com/office/word/2010/wordprocessingInk" xmlns:wne="http://schemas.microsoft.com/office/word/2006/wordml" xmlns:wps="http://schemas.microsoft.com/office/word/2010/wordprocessingShape" mc:Ignorable="w14 w15 wp14">
   <w:p>
     <w:pPr>
       <w:pStyle w:val="En-tte"/>
@@ -3509,13 +3540,8 @@
     <w:pPr>
       <w:pStyle w:val="En-tte"/>
     </w:pPr>
-    <w:proofErr w:type="spellStart"/>
     <w:r>
-      <w:t>Magnin</w:t>
-    </w:r>
-    <w:proofErr w:type="spellEnd"/>
-    <w:r>
-      <w:t xml:space="preserve"> Adrien</w:t>
+      <w:t>Magnin Adrien</w:t>
     </w:r>
   </w:p>
   <w:p>
@@ -3527,8 +3553,8 @@
 </file>
 
 <file path=word/numbering.xml><?xml version="1.0" encoding="utf-8"?>
-<w:numbering xmlns:ve="http://schemas.openxmlformats.org/markup-compatibility/2006" xmlns:o="urn:schemas-microsoft-com:office:office" xmlns:r="http://schemas.openxmlformats.org/officeDocument/2006/relationships" xmlns:m="http://schemas.openxmlformats.org/officeDocument/2006/math" xmlns:v="urn:schemas-microsoft-com:vml" xmlns:wp="http://schemas.openxmlformats.org/drawingml/2006/wordprocessingDrawing" xmlns:w10="urn:schemas-microsoft-com:office:word" xmlns:w="http://schemas.openxmlformats.org/wordprocessingml/2006/main" xmlns:wne="http://schemas.microsoft.com/office/word/2006/wordml">
-  <w:abstractNum w:abstractNumId="0">
+<w:numbering xmlns:wpc="http://schemas.microsoft.com/office/word/2010/wordprocessingCanvas" xmlns:mc="http://schemas.openxmlformats.org/markup-compatibility/2006" xmlns:o="urn:schemas-microsoft-com:office:office" xmlns:r="http://schemas.openxmlformats.org/officeDocument/2006/relationships" xmlns:m="http://schemas.openxmlformats.org/officeDocument/2006/math" xmlns:v="urn:schemas-microsoft-com:vml" xmlns:wp14="http://schemas.microsoft.com/office/word/2010/wordprocessingDrawing" xmlns:wp="http://schemas.openxmlformats.org/drawingml/2006/wordprocessingDrawing" xmlns:w10="urn:schemas-microsoft-com:office:word" xmlns:w="http://schemas.openxmlformats.org/wordprocessingml/2006/main" xmlns:w14="http://schemas.microsoft.com/office/word/2010/wordml" xmlns:w15="http://schemas.microsoft.com/office/word/2012/wordml" xmlns:wpg="http://schemas.microsoft.com/office/word/2010/wordprocessingGroup" xmlns:wpi="http://schemas.microsoft.com/office/word/2010/wordprocessingInk" xmlns:wne="http://schemas.microsoft.com/office/word/2006/wordml" xmlns:wps="http://schemas.microsoft.com/office/word/2010/wordprocessingShape" mc:Ignorable="w14 w15 wp14">
+  <w:abstractNum w:abstractNumId="0" w15:restartNumberingAfterBreak="0">
     <w:nsid w:val="02CA2E2B"/>
     <w:multiLevelType w:val="hybridMultilevel"/>
     <w:tmpl w:val="E4DC60D4"/>
@@ -3641,7 +3667,7 @@
       </w:rPr>
     </w:lvl>
   </w:abstractNum>
-  <w:abstractNum w:abstractNumId="1">
+  <w:abstractNum w:abstractNumId="1" w15:restartNumberingAfterBreak="0">
     <w:nsid w:val="0DA5379F"/>
     <w:multiLevelType w:val="hybridMultilevel"/>
     <w:tmpl w:val="0DBC2F1C"/>
@@ -3754,7 +3780,7 @@
       </w:rPr>
     </w:lvl>
   </w:abstractNum>
-  <w:abstractNum w:abstractNumId="2">
+  <w:abstractNum w:abstractNumId="2" w15:restartNumberingAfterBreak="0">
     <w:nsid w:val="24226BAB"/>
     <w:multiLevelType w:val="hybridMultilevel"/>
     <w:tmpl w:val="7C36983E"/>
@@ -3867,7 +3893,7 @@
       </w:rPr>
     </w:lvl>
   </w:abstractNum>
-  <w:abstractNum w:abstractNumId="3">
+  <w:abstractNum w:abstractNumId="3" w15:restartNumberingAfterBreak="0">
     <w:nsid w:val="444E383C"/>
     <w:multiLevelType w:val="hybridMultilevel"/>
     <w:tmpl w:val="C4EC2070"/>
@@ -3996,7 +4022,7 @@
 </file>
 
 <file path=word/styles.xml><?xml version="1.0" encoding="utf-8"?>
-<w:styles xmlns:r="http://schemas.openxmlformats.org/officeDocument/2006/relationships" xmlns:w="http://schemas.openxmlformats.org/wordprocessingml/2006/main">
+<w:styles xmlns:mc="http://schemas.openxmlformats.org/markup-compatibility/2006" xmlns:r="http://schemas.openxmlformats.org/officeDocument/2006/relationships" xmlns:w="http://schemas.openxmlformats.org/wordprocessingml/2006/main" xmlns:w14="http://schemas.microsoft.com/office/word/2010/wordml" xmlns:w15="http://schemas.microsoft.com/office/word/2012/wordml" mc:Ignorable="w14 w15">
   <w:docDefaults>
     <w:rPrDefault>
       <w:rPr>
@@ -4012,144 +4038,378 @@
       </w:pPr>
     </w:pPrDefault>
   </w:docDefaults>
-  <w:latentStyles w:defLockedState="0" w:defUIPriority="99" w:defSemiHidden="1" w:defUnhideWhenUsed="1" w:defQFormat="0" w:count="267">
-    <w:lsdException w:name="Normal" w:semiHidden="0" w:uiPriority="0" w:unhideWhenUsed="0" w:qFormat="1"/>
-    <w:lsdException w:name="heading 1" w:semiHidden="0" w:uiPriority="9" w:unhideWhenUsed="0" w:qFormat="1"/>
-    <w:lsdException w:name="heading 2" w:uiPriority="9" w:qFormat="1"/>
-    <w:lsdException w:name="heading 3" w:uiPriority="9" w:qFormat="1"/>
-    <w:lsdException w:name="heading 4" w:uiPriority="9" w:qFormat="1"/>
-    <w:lsdException w:name="heading 5" w:uiPriority="9" w:qFormat="1"/>
-    <w:lsdException w:name="heading 6" w:uiPriority="9" w:qFormat="1"/>
-    <w:lsdException w:name="heading 7" w:uiPriority="9" w:qFormat="1"/>
-    <w:lsdException w:name="heading 8" w:uiPriority="9" w:qFormat="1"/>
-    <w:lsdException w:name="heading 9" w:uiPriority="9" w:qFormat="1"/>
-    <w:lsdException w:name="toc 1" w:uiPriority="39"/>
-    <w:lsdException w:name="toc 2" w:uiPriority="39"/>
-    <w:lsdException w:name="toc 3" w:uiPriority="39"/>
-    <w:lsdException w:name="toc 4" w:uiPriority="39"/>
-    <w:lsdException w:name="toc 5" w:uiPriority="39"/>
-    <w:lsdException w:name="toc 6" w:uiPriority="39"/>
-    <w:lsdException w:name="toc 7" w:uiPriority="39"/>
-    <w:lsdException w:name="toc 8" w:uiPriority="39"/>
-    <w:lsdException w:name="toc 9" w:uiPriority="39"/>
-    <w:lsdException w:name="caption" w:uiPriority="35" w:qFormat="1"/>
-    <w:lsdException w:name="Title" w:semiHidden="0" w:uiPriority="10" w:unhideWhenUsed="0" w:qFormat="1"/>
-    <w:lsdException w:name="Default Paragraph Font" w:uiPriority="1"/>
-    <w:lsdException w:name="Subtitle" w:semiHidden="0" w:uiPriority="11" w:unhideWhenUsed="0" w:qFormat="1"/>
-    <w:lsdException w:name="Strong" w:semiHidden="0" w:uiPriority="22" w:unhideWhenUsed="0" w:qFormat="1"/>
-    <w:lsdException w:name="Emphasis" w:semiHidden="0" w:uiPriority="20" w:unhideWhenUsed="0" w:qFormat="1"/>
-    <w:lsdException w:name="Table Grid" w:semiHidden="0" w:uiPriority="59" w:unhideWhenUsed="0"/>
-    <w:lsdException w:name="Placeholder Text" w:unhideWhenUsed="0"/>
-    <w:lsdException w:name="No Spacing" w:semiHidden="0" w:uiPriority="1" w:unhideWhenUsed="0" w:qFormat="1"/>
-    <w:lsdException w:name="Light Shading" w:semiHidden="0" w:uiPriority="60" w:unhideWhenUsed="0"/>
-    <w:lsdException w:name="Light List" w:semiHidden="0" w:uiPriority="61" w:unhideWhenUsed="0"/>
-    <w:lsdException w:name="Light Grid" w:semiHidden="0" w:uiPriority="62" w:unhideWhenUsed="0"/>
-    <w:lsdException w:name="Medium Shading 1" w:semiHidden="0" w:uiPriority="63" w:unhideWhenUsed="0"/>
-    <w:lsdException w:name="Medium Shading 2" w:semiHidden="0" w:uiPriority="64" w:unhideWhenUsed="0"/>
-    <w:lsdException w:name="Medium List 1" w:semiHidden="0" w:uiPriority="65" w:unhideWhenUsed="0"/>
-    <w:lsdException w:name="Medium List 2" w:semiHidden="0" w:uiPriority="66" w:unhideWhenUsed="0"/>
-    <w:lsdException w:name="Medium Grid 1" w:semiHidden="0" w:uiPriority="67" w:unhideWhenUsed="0"/>
-    <w:lsdException w:name="Medium Grid 2" w:semiHidden="0" w:uiPriority="68" w:unhideWhenUsed="0"/>
-    <w:lsdException w:name="Medium Grid 3" w:semiHidden="0" w:uiPriority="69" w:unhideWhenUsed="0"/>
-    <w:lsdException w:name="Dark List" w:semiHidden="0" w:uiPriority="70" w:unhideWhenUsed="0"/>
-    <w:lsdException w:name="Colorful Shading" w:semiHidden="0" w:uiPriority="71" w:unhideWhenUsed="0"/>
-    <w:lsdException w:name="Colorful List" w:semiHidden="0" w:uiPriority="72" w:unhideWhenUsed="0"/>
-    <w:lsdException w:name="Colorful Grid" w:semiHidden="0" w:uiPriority="73" w:unhideWhenUsed="0"/>
-    <w:lsdException w:name="Light Shading Accent 1" w:semiHidden="0" w:uiPriority="60" w:unhideWhenUsed="0"/>
-    <w:lsdException w:name="Light List Accent 1" w:semiHidden="0" w:uiPriority="61" w:unhideWhenUsed="0"/>
-    <w:lsdException w:name="Light Grid Accent 1" w:semiHidden="0" w:uiPriority="62" w:unhideWhenUsed="0"/>
-    <w:lsdException w:name="Medium Shading 1 Accent 1" w:semiHidden="0" w:uiPriority="63" w:unhideWhenUsed="0"/>
-    <w:lsdException w:name="Medium Shading 2 Accent 1" w:semiHidden="0" w:uiPriority="64" w:unhideWhenUsed="0"/>
-    <w:lsdException w:name="Medium List 1 Accent 1" w:semiHidden="0" w:uiPriority="65" w:unhideWhenUsed="0"/>
-    <w:lsdException w:name="Revision" w:unhideWhenUsed="0"/>
-    <w:lsdException w:name="List Paragraph" w:semiHidden="0" w:uiPriority="34" w:unhideWhenUsed="0" w:qFormat="1"/>
-    <w:lsdException w:name="Quote" w:semiHidden="0" w:uiPriority="29" w:unhideWhenUsed="0" w:qFormat="1"/>
-    <w:lsdException w:name="Intense Quote" w:semiHidden="0" w:uiPriority="30" w:unhideWhenUsed="0" w:qFormat="1"/>
-    <w:lsdException w:name="Medium List 2 Accent 1" w:semiHidden="0" w:uiPriority="66" w:unhideWhenUsed="0"/>
-    <w:lsdException w:name="Medium Grid 1 Accent 1" w:semiHidden="0" w:uiPriority="67" w:unhideWhenUsed="0"/>
-    <w:lsdException w:name="Medium Grid 2 Accent 1" w:semiHidden="0" w:uiPriority="68" w:unhideWhenUsed="0"/>
-    <w:lsdException w:name="Medium Grid 3 Accent 1" w:semiHidden="0" w:uiPriority="69" w:unhideWhenUsed="0"/>
-    <w:lsdException w:name="Dark List Accent 1" w:semiHidden="0" w:uiPriority="70" w:unhideWhenUsed="0"/>
-    <w:lsdException w:name="Colorful Shading Accent 1" w:semiHidden="0" w:uiPriority="71" w:unhideWhenUsed="0"/>
-    <w:lsdException w:name="Colorful List Accent 1" w:semiHidden="0" w:uiPriority="72" w:unhideWhenUsed="0"/>
-    <w:lsdException w:name="Colorful Grid Accent 1" w:semiHidden="0" w:uiPriority="73" w:unhideWhenUsed="0"/>
-    <w:lsdException w:name="Light Shading Accent 2" w:semiHidden="0" w:uiPriority="60" w:unhideWhenUsed="0"/>
-    <w:lsdException w:name="Light List Accent 2" w:semiHidden="0" w:uiPriority="61" w:unhideWhenUsed="0"/>
-    <w:lsdException w:name="Light Grid Accent 2" w:semiHidden="0" w:uiPriority="62" w:unhideWhenUsed="0"/>
-    <w:lsdException w:name="Medium Shading 1 Accent 2" w:semiHidden="0" w:uiPriority="63" w:unhideWhenUsed="0"/>
-    <w:lsdException w:name="Medium Shading 2 Accent 2" w:semiHidden="0" w:uiPriority="64" w:unhideWhenUsed="0"/>
-    <w:lsdException w:name="Medium List 1 Accent 2" w:semiHidden="0" w:uiPriority="65" w:unhideWhenUsed="0"/>
-    <w:lsdException w:name="Medium List 2 Accent 2" w:semiHidden="0" w:uiPriority="66" w:unhideWhenUsed="0"/>
-    <w:lsdException w:name="Medium Grid 1 Accent 2" w:semiHidden="0" w:uiPriority="67" w:unhideWhenUsed="0"/>
-    <w:lsdException w:name="Medium Grid 2 Accent 2" w:semiHidden="0" w:uiPriority="68" w:unhideWhenUsed="0"/>
-    <w:lsdException w:name="Medium Grid 3 Accent 2" w:semiHidden="0" w:uiPriority="69" w:unhideWhenUsed="0"/>
-    <w:lsdException w:name="Dark List Accent 2" w:semiHidden="0" w:uiPriority="70" w:unhideWhenUsed="0"/>
-    <w:lsdException w:name="Colorful Shading Accent 2" w:semiHidden="0" w:uiPriority="71" w:unhideWhenUsed="0"/>
-    <w:lsdException w:name="Colorful List Accent 2" w:semiHidden="0" w:uiPriority="72" w:unhideWhenUsed="0"/>
-    <w:lsdException w:name="Colorful Grid Accent 2" w:semiHidden="0" w:uiPriority="73" w:unhideWhenUsed="0"/>
-    <w:lsdException w:name="Light Shading Accent 3" w:semiHidden="0" w:uiPriority="60" w:unhideWhenUsed="0"/>
-    <w:lsdException w:name="Light List Accent 3" w:semiHidden="0" w:uiPriority="61" w:unhideWhenUsed="0"/>
-    <w:lsdException w:name="Light Grid Accent 3" w:semiHidden="0" w:uiPriority="62" w:unhideWhenUsed="0"/>
-    <w:lsdException w:name="Medium Shading 1 Accent 3" w:semiHidden="0" w:uiPriority="63" w:unhideWhenUsed="0"/>
-    <w:lsdException w:name="Medium Shading 2 Accent 3" w:semiHidden="0" w:uiPriority="64" w:unhideWhenUsed="0"/>
-    <w:lsdException w:name="Medium List 1 Accent 3" w:semiHidden="0" w:uiPriority="65" w:unhideWhenUsed="0"/>
-    <w:lsdException w:name="Medium List 2 Accent 3" w:semiHidden="0" w:uiPriority="66" w:unhideWhenUsed="0"/>
-    <w:lsdException w:name="Medium Grid 1 Accent 3" w:semiHidden="0" w:uiPriority="67" w:unhideWhenUsed="0"/>
-    <w:lsdException w:name="Medium Grid 2 Accent 3" w:semiHidden="0" w:uiPriority="68" w:unhideWhenUsed="0"/>
-    <w:lsdException w:name="Medium Grid 3 Accent 3" w:semiHidden="0" w:uiPriority="69" w:unhideWhenUsed="0"/>
-    <w:lsdException w:name="Dark List Accent 3" w:semiHidden="0" w:uiPriority="70" w:unhideWhenUsed="0"/>
-    <w:lsdException w:name="Colorful Shading Accent 3" w:semiHidden="0" w:uiPriority="71" w:unhideWhenUsed="0"/>
-    <w:lsdException w:name="Colorful List Accent 3" w:semiHidden="0" w:uiPriority="72" w:unhideWhenUsed="0"/>
-    <w:lsdException w:name="Colorful Grid Accent 3" w:semiHidden="0" w:uiPriority="73" w:unhideWhenUsed="0"/>
-    <w:lsdException w:name="Light Shading Accent 4" w:semiHidden="0" w:uiPriority="60" w:unhideWhenUsed="0"/>
-    <w:lsdException w:name="Light List Accent 4" w:semiHidden="0" w:uiPriority="61" w:unhideWhenUsed="0"/>
-    <w:lsdException w:name="Light Grid Accent 4" w:semiHidden="0" w:uiPriority="62" w:unhideWhenUsed="0"/>
-    <w:lsdException w:name="Medium Shading 1 Accent 4" w:semiHidden="0" w:uiPriority="63" w:unhideWhenUsed="0"/>
-    <w:lsdException w:name="Medium Shading 2 Accent 4" w:semiHidden="0" w:uiPriority="64" w:unhideWhenUsed="0"/>
-    <w:lsdException w:name="Medium List 1 Accent 4" w:semiHidden="0" w:uiPriority="65" w:unhideWhenUsed="0"/>
-    <w:lsdException w:name="Medium List 2 Accent 4" w:semiHidden="0" w:uiPriority="66" w:unhideWhenUsed="0"/>
-    <w:lsdException w:name="Medium Grid 1 Accent 4" w:semiHidden="0" w:uiPriority="67" w:unhideWhenUsed="0"/>
-    <w:lsdException w:name="Medium Grid 2 Accent 4" w:semiHidden="0" w:uiPriority="68" w:unhideWhenUsed="0"/>
-    <w:lsdException w:name="Medium Grid 3 Accent 4" w:semiHidden="0" w:uiPriority="69" w:unhideWhenUsed="0"/>
-    <w:lsdException w:name="Dark List Accent 4" w:semiHidden="0" w:uiPriority="70" w:unhideWhenUsed="0"/>
-    <w:lsdException w:name="Colorful Shading Accent 4" w:semiHidden="0" w:uiPriority="71" w:unhideWhenUsed="0"/>
-    <w:lsdException w:name="Colorful List Accent 4" w:semiHidden="0" w:uiPriority="72" w:unhideWhenUsed="0"/>
-    <w:lsdException w:name="Colorful Grid Accent 4" w:semiHidden="0" w:uiPriority="73" w:unhideWhenUsed="0"/>
-    <w:lsdException w:name="Light Shading Accent 5" w:semiHidden="0" w:uiPriority="60" w:unhideWhenUsed="0"/>
-    <w:lsdException w:name="Light List Accent 5" w:semiHidden="0" w:uiPriority="61" w:unhideWhenUsed="0"/>
-    <w:lsdException w:name="Light Grid Accent 5" w:semiHidden="0" w:uiPriority="62" w:unhideWhenUsed="0"/>
-    <w:lsdException w:name="Medium Shading 1 Accent 5" w:semiHidden="0" w:uiPriority="63" w:unhideWhenUsed="0"/>
-    <w:lsdException w:name="Medium Shading 2 Accent 5" w:semiHidden="0" w:uiPriority="64" w:unhideWhenUsed="0"/>
-    <w:lsdException w:name="Medium List 1 Accent 5" w:semiHidden="0" w:uiPriority="65" w:unhideWhenUsed="0"/>
-    <w:lsdException w:name="Medium List 2 Accent 5" w:semiHidden="0" w:uiPriority="66" w:unhideWhenUsed="0"/>
-    <w:lsdException w:name="Medium Grid 1 Accent 5" w:semiHidden="0" w:uiPriority="67" w:unhideWhenUsed="0"/>
-    <w:lsdException w:name="Medium Grid 2 Accent 5" w:semiHidden="0" w:uiPriority="68" w:unhideWhenUsed="0"/>
-    <w:lsdException w:name="Medium Grid 3 Accent 5" w:semiHidden="0" w:uiPriority="69" w:unhideWhenUsed="0"/>
-    <w:lsdException w:name="Dark List Accent 5" w:semiHidden="0" w:uiPriority="70" w:unhideWhenUsed="0"/>
-    <w:lsdException w:name="Colorful Shading Accent 5" w:semiHidden="0" w:uiPriority="71" w:unhideWhenUsed="0"/>
-    <w:lsdException w:name="Colorful List Accent 5" w:semiHidden="0" w:uiPriority="72" w:unhideWhenUsed="0"/>
-    <w:lsdException w:name="Colorful Grid Accent 5" w:semiHidden="0" w:uiPriority="73" w:unhideWhenUsed="0"/>
-    <w:lsdException w:name="Light Shading Accent 6" w:semiHidden="0" w:uiPriority="60" w:unhideWhenUsed="0"/>
-    <w:lsdException w:name="Light List Accent 6" w:semiHidden="0" w:uiPriority="61" w:unhideWhenUsed="0"/>
-    <w:lsdException w:name="Light Grid Accent 6" w:semiHidden="0" w:uiPriority="62" w:unhideWhenUsed="0"/>
-    <w:lsdException w:name="Medium Shading 1 Accent 6" w:semiHidden="0" w:uiPriority="63" w:unhideWhenUsed="0"/>
-    <w:lsdException w:name="Medium Shading 2 Accent 6" w:semiHidden="0" w:uiPriority="64" w:unhideWhenUsed="0"/>
-    <w:lsdException w:name="Medium List 1 Accent 6" w:semiHidden="0" w:uiPriority="65" w:unhideWhenUsed="0"/>
-    <w:lsdException w:name="Medium List 2 Accent 6" w:semiHidden="0" w:uiPriority="66" w:unhideWhenUsed="0"/>
-    <w:lsdException w:name="Medium Grid 1 Accent 6" w:semiHidden="0" w:uiPriority="67" w:unhideWhenUsed="0"/>
-    <w:lsdException w:name="Medium Grid 2 Accent 6" w:semiHidden="0" w:uiPriority="68" w:unhideWhenUsed="0"/>
-    <w:lsdException w:name="Medium Grid 3 Accent 6" w:semiHidden="0" w:uiPriority="69" w:unhideWhenUsed="0"/>
-    <w:lsdException w:name="Dark List Accent 6" w:semiHidden="0" w:uiPriority="70" w:unhideWhenUsed="0"/>
-    <w:lsdException w:name="Colorful Shading Accent 6" w:semiHidden="0" w:uiPriority="71" w:unhideWhenUsed="0"/>
-    <w:lsdException w:name="Colorful List Accent 6" w:semiHidden="0" w:uiPriority="72" w:unhideWhenUsed="0"/>
-    <w:lsdException w:name="Colorful Grid Accent 6" w:semiHidden="0" w:uiPriority="73" w:unhideWhenUsed="0"/>
-    <w:lsdException w:name="Subtle Emphasis" w:semiHidden="0" w:uiPriority="19" w:unhideWhenUsed="0" w:qFormat="1"/>
-    <w:lsdException w:name="Intense Emphasis" w:semiHidden="0" w:uiPriority="21" w:unhideWhenUsed="0" w:qFormat="1"/>
-    <w:lsdException w:name="Subtle Reference" w:semiHidden="0" w:uiPriority="31" w:unhideWhenUsed="0" w:qFormat="1"/>
-    <w:lsdException w:name="Intense Reference" w:semiHidden="0" w:uiPriority="32" w:unhideWhenUsed="0" w:qFormat="1"/>
-    <w:lsdException w:name="Book Title" w:semiHidden="0" w:uiPriority="33" w:unhideWhenUsed="0" w:qFormat="1"/>
-    <w:lsdException w:name="Bibliography" w:uiPriority="37"/>
-    <w:lsdException w:name="TOC Heading" w:uiPriority="39" w:qFormat="1"/>
+  <w:latentStyles w:defLockedState="0" w:defUIPriority="99" w:defSemiHidden="0" w:defUnhideWhenUsed="0" w:defQFormat="0" w:count="371">
+    <w:lsdException w:name="Normal" w:uiPriority="0" w:qFormat="1"/>
+    <w:lsdException w:name="heading 1" w:uiPriority="9" w:qFormat="1"/>
+    <w:lsdException w:name="heading 2" w:semiHidden="1" w:uiPriority="9" w:unhideWhenUsed="1" w:qFormat="1"/>
+    <w:lsdException w:name="heading 3" w:semiHidden="1" w:uiPriority="9" w:unhideWhenUsed="1" w:qFormat="1"/>
+    <w:lsdException w:name="heading 4" w:semiHidden="1" w:uiPriority="9" w:unhideWhenUsed="1" w:qFormat="1"/>
+    <w:lsdException w:name="heading 5" w:semiHidden="1" w:uiPriority="9" w:unhideWhenUsed="1" w:qFormat="1"/>
+    <w:lsdException w:name="heading 6" w:semiHidden="1" w:uiPriority="9" w:unhideWhenUsed="1" w:qFormat="1"/>
+    <w:lsdException w:name="heading 7" w:semiHidden="1" w:uiPriority="9" w:unhideWhenUsed="1" w:qFormat="1"/>
+    <w:lsdException w:name="heading 8" w:semiHidden="1" w:uiPriority="9" w:unhideWhenUsed="1" w:qFormat="1"/>
+    <w:lsdException w:name="heading 9" w:semiHidden="1" w:uiPriority="9" w:unhideWhenUsed="1" w:qFormat="1"/>
+    <w:lsdException w:name="index 1" w:semiHidden="1" w:unhideWhenUsed="1"/>
+    <w:lsdException w:name="index 2" w:semiHidden="1" w:unhideWhenUsed="1"/>
+    <w:lsdException w:name="index 3" w:semiHidden="1" w:unhideWhenUsed="1"/>
+    <w:lsdException w:name="index 4" w:semiHidden="1" w:unhideWhenUsed="1"/>
+    <w:lsdException w:name="index 5" w:semiHidden="1" w:unhideWhenUsed="1"/>
+    <w:lsdException w:name="index 6" w:semiHidden="1" w:unhideWhenUsed="1"/>
+    <w:lsdException w:name="index 7" w:semiHidden="1" w:unhideWhenUsed="1"/>
+    <w:lsdException w:name="index 8" w:semiHidden="1" w:unhideWhenUsed="1"/>
+    <w:lsdException w:name="index 9" w:semiHidden="1" w:unhideWhenUsed="1"/>
+    <w:lsdException w:name="toc 1" w:semiHidden="1" w:uiPriority="39" w:unhideWhenUsed="1"/>
+    <w:lsdException w:name="toc 2" w:semiHidden="1" w:uiPriority="39" w:unhideWhenUsed="1"/>
+    <w:lsdException w:name="toc 3" w:semiHidden="1" w:uiPriority="39" w:unhideWhenUsed="1"/>
+    <w:lsdException w:name="toc 4" w:semiHidden="1" w:uiPriority="39" w:unhideWhenUsed="1"/>
+    <w:lsdException w:name="toc 5" w:semiHidden="1" w:uiPriority="39" w:unhideWhenUsed="1"/>
+    <w:lsdException w:name="toc 6" w:semiHidden="1" w:uiPriority="39" w:unhideWhenUsed="1"/>
+    <w:lsdException w:name="toc 7" w:semiHidden="1" w:uiPriority="39" w:unhideWhenUsed="1"/>
+    <w:lsdException w:name="toc 8" w:semiHidden="1" w:uiPriority="39" w:unhideWhenUsed="1"/>
+    <w:lsdException w:name="toc 9" w:semiHidden="1" w:uiPriority="39" w:unhideWhenUsed="1"/>
+    <w:lsdException w:name="Normal Indent" w:semiHidden="1" w:unhideWhenUsed="1"/>
+    <w:lsdException w:name="footnote text" w:semiHidden="1" w:unhideWhenUsed="1"/>
+    <w:lsdException w:name="annotation text" w:semiHidden="1" w:unhideWhenUsed="1"/>
+    <w:lsdException w:name="header" w:semiHidden="1" w:unhideWhenUsed="1"/>
+    <w:lsdException w:name="footer" w:semiHidden="1" w:unhideWhenUsed="1"/>
+    <w:lsdException w:name="index heading" w:semiHidden="1" w:unhideWhenUsed="1"/>
+    <w:lsdException w:name="caption" w:semiHidden="1" w:uiPriority="35" w:unhideWhenUsed="1" w:qFormat="1"/>
+    <w:lsdException w:name="table of figures" w:semiHidden="1" w:unhideWhenUsed="1"/>
+    <w:lsdException w:name="envelope address" w:semiHidden="1" w:unhideWhenUsed="1"/>
+    <w:lsdException w:name="envelope return" w:semiHidden="1" w:unhideWhenUsed="1"/>
+    <w:lsdException w:name="footnote reference" w:semiHidden="1" w:unhideWhenUsed="1"/>
+    <w:lsdException w:name="annotation reference" w:semiHidden="1" w:unhideWhenUsed="1"/>
+    <w:lsdException w:name="line number" w:semiHidden="1" w:unhideWhenUsed="1"/>
+    <w:lsdException w:name="page number" w:semiHidden="1" w:unhideWhenUsed="1"/>
+    <w:lsdException w:name="endnote reference" w:semiHidden="1" w:unhideWhenUsed="1"/>
+    <w:lsdException w:name="endnote text" w:semiHidden="1" w:unhideWhenUsed="1"/>
+    <w:lsdException w:name="table of authorities" w:semiHidden="1" w:unhideWhenUsed="1"/>
+    <w:lsdException w:name="macro" w:semiHidden="1" w:unhideWhenUsed="1"/>
+    <w:lsdException w:name="toa heading" w:semiHidden="1" w:unhideWhenUsed="1"/>
+    <w:lsdException w:name="List" w:semiHidden="1" w:unhideWhenUsed="1"/>
+    <w:lsdException w:name="List Bullet" w:semiHidden="1" w:unhideWhenUsed="1"/>
+    <w:lsdException w:name="List Number" w:semiHidden="1" w:unhideWhenUsed="1"/>
+    <w:lsdException w:name="List 2" w:semiHidden="1" w:unhideWhenUsed="1"/>
+    <w:lsdException w:name="List 3" w:semiHidden="1" w:unhideWhenUsed="1"/>
+    <w:lsdException w:name="List 4" w:semiHidden="1" w:unhideWhenUsed="1"/>
+    <w:lsdException w:name="List 5" w:semiHidden="1" w:unhideWhenUsed="1"/>
+    <w:lsdException w:name="List Bullet 2" w:semiHidden="1" w:unhideWhenUsed="1"/>
+    <w:lsdException w:name="List Bullet 3" w:semiHidden="1" w:unhideWhenUsed="1"/>
+    <w:lsdException w:name="List Bullet 4" w:semiHidden="1" w:unhideWhenUsed="1"/>
+    <w:lsdException w:name="List Bullet 5" w:semiHidden="1" w:unhideWhenUsed="1"/>
+    <w:lsdException w:name="List Number 2" w:semiHidden="1" w:unhideWhenUsed="1"/>
+    <w:lsdException w:name="List Number 3" w:semiHidden="1" w:unhideWhenUsed="1"/>
+    <w:lsdException w:name="List Number 4" w:semiHidden="1" w:unhideWhenUsed="1"/>
+    <w:lsdException w:name="List Number 5" w:semiHidden="1" w:unhideWhenUsed="1"/>
+    <w:lsdException w:name="Title" w:uiPriority="10" w:qFormat="1"/>
+    <w:lsdException w:name="Closing" w:semiHidden="1" w:unhideWhenUsed="1"/>
+    <w:lsdException w:name="Signature" w:semiHidden="1" w:unhideWhenUsed="1"/>
+    <w:lsdException w:name="Default Paragraph Font" w:semiHidden="1" w:uiPriority="1" w:unhideWhenUsed="1"/>
+    <w:lsdException w:name="Body Text" w:semiHidden="1" w:unhideWhenUsed="1"/>
+    <w:lsdException w:name="Body Text Indent" w:semiHidden="1" w:unhideWhenUsed="1"/>
+    <w:lsdException w:name="List Continue" w:semiHidden="1" w:unhideWhenUsed="1"/>
+    <w:lsdException w:name="List Continue 2" w:semiHidden="1" w:unhideWhenUsed="1"/>
+    <w:lsdException w:name="List Continue 3" w:semiHidden="1" w:unhideWhenUsed="1"/>
+    <w:lsdException w:name="List Continue 4" w:semiHidden="1" w:unhideWhenUsed="1"/>
+    <w:lsdException w:name="List Continue 5" w:semiHidden="1" w:unhideWhenUsed="1"/>
+    <w:lsdException w:name="Message Header" w:semiHidden="1" w:unhideWhenUsed="1"/>
+    <w:lsdException w:name="Subtitle" w:uiPriority="11" w:qFormat="1"/>
+    <w:lsdException w:name="Salutation" w:semiHidden="1" w:unhideWhenUsed="1"/>
+    <w:lsdException w:name="Date" w:semiHidden="1" w:unhideWhenUsed="1"/>
+    <w:lsdException w:name="Body Text First Indent" w:semiHidden="1" w:unhideWhenUsed="1"/>
+    <w:lsdException w:name="Body Text First Indent 2" w:semiHidden="1" w:unhideWhenUsed="1"/>
+    <w:lsdException w:name="Note Heading" w:semiHidden="1" w:unhideWhenUsed="1"/>
+    <w:lsdException w:name="Body Text 2" w:semiHidden="1" w:unhideWhenUsed="1"/>
+    <w:lsdException w:name="Body Text 3" w:semiHidden="1" w:unhideWhenUsed="1"/>
+    <w:lsdException w:name="Body Text Indent 2" w:semiHidden="1" w:unhideWhenUsed="1"/>
+    <w:lsdException w:name="Body Text Indent 3" w:semiHidden="1" w:unhideWhenUsed="1"/>
+    <w:lsdException w:name="Block Text" w:semiHidden="1" w:unhideWhenUsed="1"/>
+    <w:lsdException w:name="Hyperlink" w:semiHidden="1" w:unhideWhenUsed="1"/>
+    <w:lsdException w:name="FollowedHyperlink" w:semiHidden="1" w:unhideWhenUsed="1"/>
+    <w:lsdException w:name="Strong" w:uiPriority="22" w:qFormat="1"/>
+    <w:lsdException w:name="Emphasis" w:uiPriority="20" w:qFormat="1"/>
+    <w:lsdException w:name="Document Map" w:semiHidden="1" w:unhideWhenUsed="1"/>
+    <w:lsdException w:name="Plain Text" w:semiHidden="1" w:unhideWhenUsed="1"/>
+    <w:lsdException w:name="E-mail Signature" w:semiHidden="1" w:unhideWhenUsed="1"/>
+    <w:lsdException w:name="HTML Top of Form" w:semiHidden="1" w:unhideWhenUsed="1"/>
+    <w:lsdException w:name="HTML Bottom of Form" w:semiHidden="1" w:unhideWhenUsed="1"/>
+    <w:lsdException w:name="Normal (Web)" w:semiHidden="1" w:unhideWhenUsed="1"/>
+    <w:lsdException w:name="HTML Acronym" w:semiHidden="1" w:unhideWhenUsed="1"/>
+    <w:lsdException w:name="HTML Address" w:semiHidden="1" w:unhideWhenUsed="1"/>
+    <w:lsdException w:name="HTML Cite" w:semiHidden="1" w:unhideWhenUsed="1"/>
+    <w:lsdException w:name="HTML Code" w:semiHidden="1" w:unhideWhenUsed="1"/>
+    <w:lsdException w:name="HTML Definition" w:semiHidden="1" w:unhideWhenUsed="1"/>
+    <w:lsdException w:name="HTML Keyboard" w:semiHidden="1" w:unhideWhenUsed="1"/>
+    <w:lsdException w:name="HTML Preformatted" w:semiHidden="1" w:unhideWhenUsed="1"/>
+    <w:lsdException w:name="HTML Sample" w:semiHidden="1" w:unhideWhenUsed="1"/>
+    <w:lsdException w:name="HTML Typewriter" w:semiHidden="1" w:unhideWhenUsed="1"/>
+    <w:lsdException w:name="HTML Variable" w:semiHidden="1" w:unhideWhenUsed="1"/>
+    <w:lsdException w:name="Normal Table" w:semiHidden="1" w:unhideWhenUsed="1"/>
+    <w:lsdException w:name="annotation subject" w:semiHidden="1" w:unhideWhenUsed="1"/>
+    <w:lsdException w:name="No List" w:semiHidden="1" w:unhideWhenUsed="1"/>
+    <w:lsdException w:name="Outline List 1" w:semiHidden="1" w:unhideWhenUsed="1"/>
+    <w:lsdException w:name="Outline List 2" w:semiHidden="1" w:unhideWhenUsed="1"/>
+    <w:lsdException w:name="Outline List 3" w:semiHidden="1" w:unhideWhenUsed="1"/>
+    <w:lsdException w:name="Table Simple 1" w:semiHidden="1" w:unhideWhenUsed="1"/>
+    <w:lsdException w:name="Table Simple 2" w:semiHidden="1" w:unhideWhenUsed="1"/>
+    <w:lsdException w:name="Table Simple 3" w:semiHidden="1" w:unhideWhenUsed="1"/>
+    <w:lsdException w:name="Table Classic 1" w:semiHidden="1" w:unhideWhenUsed="1"/>
+    <w:lsdException w:name="Table Classic 2" w:semiHidden="1" w:unhideWhenUsed="1"/>
+    <w:lsdException w:name="Table Classic 3" w:semiHidden="1" w:unhideWhenUsed="1"/>
+    <w:lsdException w:name="Table Classic 4" w:semiHidden="1" w:unhideWhenUsed="1"/>
+    <w:lsdException w:name="Table Colorful 1" w:semiHidden="1" w:unhideWhenUsed="1"/>
+    <w:lsdException w:name="Table Colorful 2" w:semiHidden="1" w:unhideWhenUsed="1"/>
+    <w:lsdException w:name="Table Colorful 3" w:semiHidden="1" w:unhideWhenUsed="1"/>
+    <w:lsdException w:name="Table Columns 1" w:semiHidden="1" w:unhideWhenUsed="1"/>
+    <w:lsdException w:name="Table Columns 2" w:semiHidden="1" w:unhideWhenUsed="1"/>
+    <w:lsdException w:name="Table Columns 3" w:semiHidden="1" w:unhideWhenUsed="1"/>
+    <w:lsdException w:name="Table Columns 4" w:semiHidden="1" w:unhideWhenUsed="1"/>
+    <w:lsdException w:name="Table Columns 5" w:semiHidden="1" w:unhideWhenUsed="1"/>
+    <w:lsdException w:name="Table Grid 1" w:semiHidden="1" w:unhideWhenUsed="1"/>
+    <w:lsdException w:name="Table Grid 2" w:semiHidden="1" w:unhideWhenUsed="1"/>
+    <w:lsdException w:name="Table Grid 3" w:semiHidden="1" w:unhideWhenUsed="1"/>
+    <w:lsdException w:name="Table Grid 4" w:semiHidden="1" w:unhideWhenUsed="1"/>
+    <w:lsdException w:name="Table Grid 5" w:semiHidden="1" w:unhideWhenUsed="1"/>
+    <w:lsdException w:name="Table Grid 6" w:semiHidden="1" w:unhideWhenUsed="1"/>
+    <w:lsdException w:name="Table Grid 7" w:semiHidden="1" w:unhideWhenUsed="1"/>
+    <w:lsdException w:name="Table Grid 8" w:semiHidden="1" w:unhideWhenUsed="1"/>
+    <w:lsdException w:name="Table List 1" w:semiHidden="1" w:unhideWhenUsed="1"/>
+    <w:lsdException w:name="Table List 2" w:semiHidden="1" w:unhideWhenUsed="1"/>
+    <w:lsdException w:name="Table List 3" w:semiHidden="1" w:unhideWhenUsed="1"/>
+    <w:lsdException w:name="Table List 4" w:semiHidden="1" w:unhideWhenUsed="1"/>
+    <w:lsdException w:name="Table List 5" w:semiHidden="1" w:unhideWhenUsed="1"/>
+    <w:lsdException w:name="Table List 6" w:semiHidden="1" w:unhideWhenUsed="1"/>
+    <w:lsdException w:name="Table List 7" w:semiHidden="1" w:unhideWhenUsed="1"/>
+    <w:lsdException w:name="Table List 8" w:semiHidden="1" w:unhideWhenUsed="1"/>
+    <w:lsdException w:name="Table 3D effects 1" w:semiHidden="1" w:unhideWhenUsed="1"/>
+    <w:lsdException w:name="Table 3D effects 2" w:semiHidden="1" w:unhideWhenUsed="1"/>
+    <w:lsdException w:name="Table 3D effects 3" w:semiHidden="1" w:unhideWhenUsed="1"/>
+    <w:lsdException w:name="Table Contemporary" w:semiHidden="1" w:unhideWhenUsed="1"/>
+    <w:lsdException w:name="Table Elegant" w:semiHidden="1" w:unhideWhenUsed="1"/>
+    <w:lsdException w:name="Table Professional" w:semiHidden="1" w:unhideWhenUsed="1"/>
+    <w:lsdException w:name="Table Subtle 1" w:semiHidden="1" w:unhideWhenUsed="1"/>
+    <w:lsdException w:name="Table Subtle 2" w:semiHidden="1" w:unhideWhenUsed="1"/>
+    <w:lsdException w:name="Table Web 1" w:semiHidden="1" w:unhideWhenUsed="1"/>
+    <w:lsdException w:name="Table Web 2" w:semiHidden="1" w:unhideWhenUsed="1"/>
+    <w:lsdException w:name="Table Web 3" w:semiHidden="1" w:unhideWhenUsed="1"/>
+    <w:lsdException w:name="Balloon Text" w:semiHidden="1" w:unhideWhenUsed="1"/>
+    <w:lsdException w:name="Table Grid" w:uiPriority="59"/>
+    <w:lsdException w:name="Table Theme" w:semiHidden="1" w:unhideWhenUsed="1"/>
+    <w:lsdException w:name="Placeholder Text" w:semiHidden="1"/>
+    <w:lsdException w:name="No Spacing" w:uiPriority="1" w:qFormat="1"/>
+    <w:lsdException w:name="Light Shading" w:uiPriority="60"/>
+    <w:lsdException w:name="Light List" w:uiPriority="61"/>
+    <w:lsdException w:name="Light Grid" w:uiPriority="62"/>
+    <w:lsdException w:name="Medium Shading 1" w:uiPriority="63"/>
+    <w:lsdException w:name="Medium Shading 2" w:uiPriority="64"/>
+    <w:lsdException w:name="Medium List 1" w:uiPriority="65"/>
+    <w:lsdException w:name="Medium List 2" w:uiPriority="66"/>
+    <w:lsdException w:name="Medium Grid 1" w:uiPriority="67"/>
+    <w:lsdException w:name="Medium Grid 2" w:uiPriority="68"/>
+    <w:lsdException w:name="Medium Grid 3" w:uiPriority="69"/>
+    <w:lsdException w:name="Dark List" w:uiPriority="70"/>
+    <w:lsdException w:name="Colorful Shading" w:uiPriority="71"/>
+    <w:lsdException w:name="Colorful List" w:uiPriority="72"/>
+    <w:lsdException w:name="Colorful Grid" w:uiPriority="73"/>
+    <w:lsdException w:name="Light Shading Accent 1" w:uiPriority="60"/>
+    <w:lsdException w:name="Light List Accent 1" w:uiPriority="61"/>
+    <w:lsdException w:name="Light Grid Accent 1" w:uiPriority="62"/>
+    <w:lsdException w:name="Medium Shading 1 Accent 1" w:uiPriority="63"/>
+    <w:lsdException w:name="Medium Shading 2 Accent 1" w:uiPriority="64"/>
+    <w:lsdException w:name="Medium List 1 Accent 1" w:uiPriority="65"/>
+    <w:lsdException w:name="Revision" w:semiHidden="1"/>
+    <w:lsdException w:name="List Paragraph" w:uiPriority="34" w:qFormat="1"/>
+    <w:lsdException w:name="Quote" w:uiPriority="29" w:qFormat="1"/>
+    <w:lsdException w:name="Intense Quote" w:uiPriority="30" w:qFormat="1"/>
+    <w:lsdException w:name="Medium List 2 Accent 1" w:uiPriority="66"/>
+    <w:lsdException w:name="Medium Grid 1 Accent 1" w:uiPriority="67"/>
+    <w:lsdException w:name="Medium Grid 2 Accent 1" w:uiPriority="68"/>
+    <w:lsdException w:name="Medium Grid 3 Accent 1" w:uiPriority="69"/>
+    <w:lsdException w:name="Dark List Accent 1" w:uiPriority="70"/>
+    <w:lsdException w:name="Colorful Shading Accent 1" w:uiPriority="71"/>
+    <w:lsdException w:name="Colorful List Accent 1" w:uiPriority="72"/>
+    <w:lsdException w:name="Colorful Grid Accent 1" w:uiPriority="73"/>
+    <w:lsdException w:name="Light Shading Accent 2" w:uiPriority="60"/>
+    <w:lsdException w:name="Light List Accent 2" w:uiPriority="61"/>
+    <w:lsdException w:name="Light Grid Accent 2" w:uiPriority="62"/>
+    <w:lsdException w:name="Medium Shading 1 Accent 2" w:uiPriority="63"/>
+    <w:lsdException w:name="Medium Shading 2 Accent 2" w:uiPriority="64"/>
+    <w:lsdException w:name="Medium List 1 Accent 2" w:uiPriority="65"/>
+    <w:lsdException w:name="Medium List 2 Accent 2" w:uiPriority="66"/>
+    <w:lsdException w:name="Medium Grid 1 Accent 2" w:uiPriority="67"/>
+    <w:lsdException w:name="Medium Grid 2 Accent 2" w:uiPriority="68"/>
+    <w:lsdException w:name="Medium Grid 3 Accent 2" w:uiPriority="69"/>
+    <w:lsdException w:name="Dark List Accent 2" w:uiPriority="70"/>
+    <w:lsdException w:name="Colorful Shading Accent 2" w:uiPriority="71"/>
+    <w:lsdException w:name="Colorful List Accent 2" w:uiPriority="72"/>
+    <w:lsdException w:name="Colorful Grid Accent 2" w:uiPriority="73"/>
+    <w:lsdException w:name="Light Shading Accent 3" w:uiPriority="60"/>
+    <w:lsdException w:name="Light List Accent 3" w:uiPriority="61"/>
+    <w:lsdException w:name="Light Grid Accent 3" w:uiPriority="62"/>
+    <w:lsdException w:name="Medium Shading 1 Accent 3" w:uiPriority="63"/>
+    <w:lsdException w:name="Medium Shading 2 Accent 3" w:uiPriority="64"/>
+    <w:lsdException w:name="Medium List 1 Accent 3" w:uiPriority="65"/>
+    <w:lsdException w:name="Medium List 2 Accent 3" w:uiPriority="66"/>
+    <w:lsdException w:name="Medium Grid 1 Accent 3" w:uiPriority="67"/>
+    <w:lsdException w:name="Medium Grid 2 Accent 3" w:uiPriority="68"/>
+    <w:lsdException w:name="Medium Grid 3 Accent 3" w:uiPriority="69"/>
+    <w:lsdException w:name="Dark List Accent 3" w:uiPriority="70"/>
+    <w:lsdException w:name="Colorful Shading Accent 3" w:uiPriority="71"/>
+    <w:lsdException w:name="Colorful List Accent 3" w:uiPriority="72"/>
+    <w:lsdException w:name="Colorful Grid Accent 3" w:uiPriority="73"/>
+    <w:lsdException w:name="Light Shading Accent 4" w:uiPriority="60"/>
+    <w:lsdException w:name="Light List Accent 4" w:uiPriority="61"/>
+    <w:lsdException w:name="Light Grid Accent 4" w:uiPriority="62"/>
+    <w:lsdException w:name="Medium Shading 1 Accent 4" w:uiPriority="63"/>
+    <w:lsdException w:name="Medium Shading 2 Accent 4" w:uiPriority="64"/>
+    <w:lsdException w:name="Medium List 1 Accent 4" w:uiPriority="65"/>
+    <w:lsdException w:name="Medium List 2 Accent 4" w:uiPriority="66"/>
+    <w:lsdException w:name="Medium Grid 1 Accent 4" w:uiPriority="67"/>
+    <w:lsdException w:name="Medium Grid 2 Accent 4" w:uiPriority="68"/>
+    <w:lsdException w:name="Medium Grid 3 Accent 4" w:uiPriority="69"/>
+    <w:lsdException w:name="Dark List Accent 4" w:uiPriority="70"/>
+    <w:lsdException w:name="Colorful Shading Accent 4" w:uiPriority="71"/>
+    <w:lsdException w:name="Colorful List Accent 4" w:uiPriority="72"/>
+    <w:lsdException w:name="Colorful Grid Accent 4" w:uiPriority="73"/>
+    <w:lsdException w:name="Light Shading Accent 5" w:uiPriority="60"/>
+    <w:lsdException w:name="Light List Accent 5" w:uiPriority="61"/>
+    <w:lsdException w:name="Light Grid Accent 5" w:uiPriority="62"/>
+    <w:lsdException w:name="Medium Shading 1 Accent 5" w:uiPriority="63"/>
+    <w:lsdException w:name="Medium Shading 2 Accent 5" w:uiPriority="64"/>
+    <w:lsdException w:name="Medium List 1 Accent 5" w:uiPriority="65"/>
+    <w:lsdException w:name="Medium List 2 Accent 5" w:uiPriority="66"/>
+    <w:lsdException w:name="Medium Grid 1 Accent 5" w:uiPriority="67"/>
+    <w:lsdException w:name="Medium Grid 2 Accent 5" w:uiPriority="68"/>
+    <w:lsdException w:name="Medium Grid 3 Accent 5" w:uiPriority="69"/>
+    <w:lsdException w:name="Dark List Accent 5" w:uiPriority="70"/>
+    <w:lsdException w:name="Colorful Shading Accent 5" w:uiPriority="71"/>
+    <w:lsdException w:name="Colorful List Accent 5" w:uiPriority="72"/>
+    <w:lsdException w:name="Colorful Grid Accent 5" w:uiPriority="73"/>
+    <w:lsdException w:name="Light Shading Accent 6" w:uiPriority="60"/>
+    <w:lsdException w:name="Light List Accent 6" w:uiPriority="61"/>
+    <w:lsdException w:name="Light Grid Accent 6" w:uiPriority="62"/>
+    <w:lsdException w:name="Medium Shading 1 Accent 6" w:uiPriority="63"/>
+    <w:lsdException w:name="Medium Shading 2 Accent 6" w:uiPriority="64"/>
+    <w:lsdException w:name="Medium List 1 Accent 6" w:uiPriority="65"/>
+    <w:lsdException w:name="Medium List 2 Accent 6" w:uiPriority="66"/>
+    <w:lsdException w:name="Medium Grid 1 Accent 6" w:uiPriority="67"/>
+    <w:lsdException w:name="Medium Grid 2 Accent 6" w:uiPriority="68"/>
+    <w:lsdException w:name="Medium Grid 3 Accent 6" w:uiPriority="69"/>
+    <w:lsdException w:name="Dark List Accent 6" w:uiPriority="70"/>
+    <w:lsdException w:name="Colorful Shading Accent 6" w:uiPriority="71"/>
+    <w:lsdException w:name="Colorful List Accent 6" w:uiPriority="72"/>
+    <w:lsdException w:name="Colorful Grid Accent 6" w:uiPriority="73"/>
+    <w:lsdException w:name="Subtle Emphasis" w:uiPriority="19" w:qFormat="1"/>
+    <w:lsdException w:name="Intense Emphasis" w:uiPriority="21" w:qFormat="1"/>
+    <w:lsdException w:name="Subtle Reference" w:uiPriority="31" w:qFormat="1"/>
+    <w:lsdException w:name="Intense Reference" w:uiPriority="32" w:qFormat="1"/>
+    <w:lsdException w:name="Book Title" w:uiPriority="33" w:qFormat="1"/>
+    <w:lsdException w:name="Bibliography" w:semiHidden="1" w:uiPriority="37" w:unhideWhenUsed="1"/>
+    <w:lsdException w:name="TOC Heading" w:semiHidden="1" w:uiPriority="39" w:unhideWhenUsed="1" w:qFormat="1"/>
+    <w:lsdException w:name="Plain Table 1" w:uiPriority="41"/>
+    <w:lsdException w:name="Plain Table 2" w:uiPriority="42"/>
+    <w:lsdException w:name="Plain Table 3" w:uiPriority="43"/>
+    <w:lsdException w:name="Plain Table 4" w:uiPriority="44"/>
+    <w:lsdException w:name="Plain Table 5" w:uiPriority="45"/>
+    <w:lsdException w:name="Grid Table Light" w:uiPriority="40"/>
+    <w:lsdException w:name="Grid Table 1 Light" w:uiPriority="46"/>
+    <w:lsdException w:name="Grid Table 2" w:uiPriority="47"/>
+    <w:lsdException w:name="Grid Table 3" w:uiPriority="48"/>
+    <w:lsdException w:name="Grid Table 4" w:uiPriority="49"/>
+    <w:lsdException w:name="Grid Table 5 Dark" w:uiPriority="50"/>
+    <w:lsdException w:name="Grid Table 6 Colorful" w:uiPriority="51"/>
+    <w:lsdException w:name="Grid Table 7 Colorful" w:uiPriority="52"/>
+    <w:lsdException w:name="Grid Table 1 Light Accent 1" w:uiPriority="46"/>
+    <w:lsdException w:name="Grid Table 2 Accent 1" w:uiPriority="47"/>
+    <w:lsdException w:name="Grid Table 3 Accent 1" w:uiPriority="48"/>
+    <w:lsdException w:name="Grid Table 4 Accent 1" w:uiPriority="49"/>
+    <w:lsdException w:name="Grid Table 5 Dark Accent 1" w:uiPriority="50"/>
+    <w:lsdException w:name="Grid Table 6 Colorful Accent 1" w:uiPriority="51"/>
+    <w:lsdException w:name="Grid Table 7 Colorful Accent 1" w:uiPriority="52"/>
+    <w:lsdException w:name="Grid Table 1 Light Accent 2" w:uiPriority="46"/>
+    <w:lsdException w:name="Grid Table 2 Accent 2" w:uiPriority="47"/>
+    <w:lsdException w:name="Grid Table 3 Accent 2" w:uiPriority="48"/>
+    <w:lsdException w:name="Grid Table 4 Accent 2" w:uiPriority="49"/>
+    <w:lsdException w:name="Grid Table 5 Dark Accent 2" w:uiPriority="50"/>
+    <w:lsdException w:name="Grid Table 6 Colorful Accent 2" w:uiPriority="51"/>
+    <w:lsdException w:name="Grid Table 7 Colorful Accent 2" w:uiPriority="52"/>
+    <w:lsdException w:name="Grid Table 1 Light Accent 3" w:uiPriority="46"/>
+    <w:lsdException w:name="Grid Table 2 Accent 3" w:uiPriority="47"/>
+    <w:lsdException w:name="Grid Table 3 Accent 3" w:uiPriority="48"/>
+    <w:lsdException w:name="Grid Table 4 Accent 3" w:uiPriority="49"/>
+    <w:lsdException w:name="Grid Table 5 Dark Accent 3" w:uiPriority="50"/>
+    <w:lsdException w:name="Grid Table 6 Colorful Accent 3" w:uiPriority="51"/>
+    <w:lsdException w:name="Grid Table 7 Colorful Accent 3" w:uiPriority="52"/>
+    <w:lsdException w:name="Grid Table 1 Light Accent 4" w:uiPriority="46"/>
+    <w:lsdException w:name="Grid Table 2 Accent 4" w:uiPriority="47"/>
+    <w:lsdException w:name="Grid Table 3 Accent 4" w:uiPriority="48"/>
+    <w:lsdException w:name="Grid Table 4 Accent 4" w:uiPriority="49"/>
+    <w:lsdException w:name="Grid Table 5 Dark Accent 4" w:uiPriority="50"/>
+    <w:lsdException w:name="Grid Table 6 Colorful Accent 4" w:uiPriority="51"/>
+    <w:lsdException w:name="Grid Table 7 Colorful Accent 4" w:uiPriority="52"/>
+    <w:lsdException w:name="Grid Table 1 Light Accent 5" w:uiPriority="46"/>
+    <w:lsdException w:name="Grid Table 2 Accent 5" w:uiPriority="47"/>
+    <w:lsdException w:name="Grid Table 3 Accent 5" w:uiPriority="48"/>
+    <w:lsdException w:name="Grid Table 4 Accent 5" w:uiPriority="49"/>
+    <w:lsdException w:name="Grid Table 5 Dark Accent 5" w:uiPriority="50"/>
+    <w:lsdException w:name="Grid Table 6 Colorful Accent 5" w:uiPriority="51"/>
+    <w:lsdException w:name="Grid Table 7 Colorful Accent 5" w:uiPriority="52"/>
+    <w:lsdException w:name="Grid Table 1 Light Accent 6" w:uiPriority="46"/>
+    <w:lsdException w:name="Grid Table 2 Accent 6" w:uiPriority="47"/>
+    <w:lsdException w:name="Grid Table 3 Accent 6" w:uiPriority="48"/>
+    <w:lsdException w:name="Grid Table 4 Accent 6" w:uiPriority="49"/>
+    <w:lsdException w:name="Grid Table 5 Dark Accent 6" w:uiPriority="50"/>
+    <w:lsdException w:name="Grid Table 6 Colorful Accent 6" w:uiPriority="51"/>
+    <w:lsdException w:name="Grid Table 7 Colorful Accent 6" w:uiPriority="52"/>
+    <w:lsdException w:name="List Table 1 Light" w:uiPriority="46"/>
+    <w:lsdException w:name="List Table 2" w:uiPriority="47"/>
+    <w:lsdException w:name="List Table 3" w:uiPriority="48"/>
+    <w:lsdException w:name="List Table 4" w:uiPriority="49"/>
+    <w:lsdException w:name="List Table 5 Dark" w:uiPriority="50"/>
+    <w:lsdException w:name="List Table 6 Colorful" w:uiPriority="51"/>
+    <w:lsdException w:name="List Table 7 Colorful" w:uiPriority="52"/>
+    <w:lsdException w:name="List Table 1 Light Accent 1" w:uiPriority="46"/>
+    <w:lsdException w:name="List Table 2 Accent 1" w:uiPriority="47"/>
+    <w:lsdException w:name="List Table 3 Accent 1" w:uiPriority="48"/>
+    <w:lsdException w:name="List Table 4 Accent 1" w:uiPriority="49"/>
+    <w:lsdException w:name="List Table 5 Dark Accent 1" w:uiPriority="50"/>
+    <w:lsdException w:name="List Table 6 Colorful Accent 1" w:uiPriority="51"/>
+    <w:lsdException w:name="List Table 7 Colorful Accent 1" w:uiPriority="52"/>
+    <w:lsdException w:name="List Table 1 Light Accent 2" w:uiPriority="46"/>
+    <w:lsdException w:name="List Table 2 Accent 2" w:uiPriority="47"/>
+    <w:lsdException w:name="List Table 3 Accent 2" w:uiPriority="48"/>
+    <w:lsdException w:name="List Table 4 Accent 2" w:uiPriority="49"/>
+    <w:lsdException w:name="List Table 5 Dark Accent 2" w:uiPriority="50"/>
+    <w:lsdException w:name="List Table 6 Colorful Accent 2" w:uiPriority="51"/>
+    <w:lsdException w:name="List Table 7 Colorful Accent 2" w:uiPriority="52"/>
+    <w:lsdException w:name="List Table 1 Light Accent 3" w:uiPriority="46"/>
+    <w:lsdException w:name="List Table 2 Accent 3" w:uiPriority="47"/>
+    <w:lsdException w:name="List Table 3 Accent 3" w:uiPriority="48"/>
+    <w:lsdException w:name="List Table 4 Accent 3" w:uiPriority="49"/>
+    <w:lsdException w:name="List Table 5 Dark Accent 3" w:uiPriority="50"/>
+    <w:lsdException w:name="List Table 6 Colorful Accent 3" w:uiPriority="51"/>
+    <w:lsdException w:name="List Table 7 Colorful Accent 3" w:uiPriority="52"/>
+    <w:lsdException w:name="List Table 1 Light Accent 4" w:uiPriority="46"/>
+    <w:lsdException w:name="List Table 2 Accent 4" w:uiPriority="47"/>
+    <w:lsdException w:name="List Table 3 Accent 4" w:uiPriority="48"/>
+    <w:lsdException w:name="List Table 4 Accent 4" w:uiPriority="49"/>
+    <w:lsdException w:name="List Table 5 Dark Accent 4" w:uiPriority="50"/>
+    <w:lsdException w:name="List Table 6 Colorful Accent 4" w:uiPriority="51"/>
+    <w:lsdException w:name="List Table 7 Colorful Accent 4" w:uiPriority="52"/>
+    <w:lsdException w:name="List Table 1 Light Accent 5" w:uiPriority="46"/>
+    <w:lsdException w:name="List Table 2 Accent 5" w:uiPriority="47"/>
+    <w:lsdException w:name="List Table 3 Accent 5" w:uiPriority="48"/>
+    <w:lsdException w:name="List Table 4 Accent 5" w:uiPriority="49"/>
+    <w:lsdException w:name="List Table 5 Dark Accent 5" w:uiPriority="50"/>
+    <w:lsdException w:name="List Table 6 Colorful Accent 5" w:uiPriority="51"/>
+    <w:lsdException w:name="List Table 7 Colorful Accent 5" w:uiPriority="52"/>
+    <w:lsdException w:name="List Table 1 Light Accent 6" w:uiPriority="46"/>
+    <w:lsdException w:name="List Table 2 Accent 6" w:uiPriority="47"/>
+    <w:lsdException w:name="List Table 3 Accent 6" w:uiPriority="48"/>
+    <w:lsdException w:name="List Table 4 Accent 6" w:uiPriority="49"/>
+    <w:lsdException w:name="List Table 5 Dark Accent 6" w:uiPriority="50"/>
+    <w:lsdException w:name="List Table 6 Colorful Accent 6" w:uiPriority="51"/>
+    <w:lsdException w:name="List Table 7 Colorful Accent 6" w:uiPriority="52"/>
   </w:latentStyles>
   <w:style w:type="paragraph" w:default="1" w:styleId="Normal">
     <w:name w:val="Normal"/>
@@ -4260,7 +4520,6 @@
     <w:uiPriority w:val="99"/>
     <w:semiHidden/>
     <w:unhideWhenUsed/>
-    <w:qFormat/>
     <w:tblPr>
       <w:tblInd w:w="0" w:type="dxa"/>
       <w:tblCellMar>
@@ -4790,7 +5049,7 @@
 </file>
 
 <file path=customXml/itemProps1.xml><?xml version="1.0" encoding="utf-8"?>
-<ds:datastoreItem xmlns:ds="http://schemas.openxmlformats.org/officeDocument/2006/customXml" ds:itemID="{8F2976CC-DE69-48B4-BFA2-AE217D0FE911}">
+<ds:datastoreItem xmlns:ds="http://schemas.openxmlformats.org/officeDocument/2006/customXml" ds:itemID="{98E218CC-1AAC-4D7B-803E-CCAD6102B6ED}">
   <ds:schemaRefs>
     <ds:schemaRef ds:uri="http://schemas.openxmlformats.org/officeDocument/2006/bibliography"/>
   </ds:schemaRefs>

</xml_diff>